<commit_message>
Epic 1 report minor changes
</commit_message>
<xml_diff>
--- a/ai_12/roman_kapustiak/Epic 1/epic_1_pactice_and_labs_report_roman_kapustiak.docx
+++ b/ai_12/roman_kapustiak/Epic 1/epic_1_pactice_and_labs_report_roman_kapustiak.docx
@@ -60,6 +60,7 @@
     </w:p>
     <w:p>
       <w:pPr>
+        <w:jc w:val="center"/>
         <w:rPr>
           <w:rFonts w:ascii="Times New Roman" w:eastAsia="Times New Roman" w:hAnsi="Times New Roman" w:cs="Times New Roman"/>
         </w:rPr>
@@ -69,29 +70,22 @@
           <w:noProof/>
         </w:rPr>
         <w:drawing>
-          <wp:anchor distT="0" distB="0" distL="114300" distR="114300" simplePos="0" relativeHeight="251658240" behindDoc="0" locked="0" layoutInCell="1" hidden="0" allowOverlap="1" wp14:anchorId="558F99A7" wp14:editId="558F99A8">
-            <wp:simplePos x="0" y="0"/>
-            <wp:positionH relativeFrom="column">
-              <wp:posOffset>2442210</wp:posOffset>
-            </wp:positionH>
-            <wp:positionV relativeFrom="paragraph">
-              <wp:posOffset>196850</wp:posOffset>
-            </wp:positionV>
-            <wp:extent cx="1695450" cy="2087227"/>
+          <wp:inline distT="0" distB="0" distL="0" distR="0" wp14:anchorId="3E5DA5D4" wp14:editId="46936F6A">
+            <wp:extent cx="2994170" cy="2841171"/>
             <wp:effectExtent l="0" t="0" r="0" b="0"/>
-            <wp:wrapNone/>
-            <wp:docPr id="4" name="image1.png"/>
-            <wp:cNvGraphicFramePr/>
+            <wp:docPr id="2" name="Picture 2"/>
+            <wp:cNvGraphicFramePr>
+              <a:graphicFrameLocks xmlns:a="http://schemas.openxmlformats.org/drawingml/2006/main" noChangeAspect="1"/>
+            </wp:cNvGraphicFramePr>
             <a:graphic xmlns:a="http://schemas.openxmlformats.org/drawingml/2006/main">
               <a:graphicData uri="http://schemas.openxmlformats.org/drawingml/2006/picture">
                 <pic:pic xmlns:pic="http://schemas.openxmlformats.org/drawingml/2006/picture">
                   <pic:nvPicPr>
-                    <pic:cNvPr id="0" name="image1.png"/>
-                    <pic:cNvPicPr preferRelativeResize="0"/>
+                    <pic:cNvPr id="1" name=""/>
+                    <pic:cNvPicPr/>
                   </pic:nvPicPr>
                   <pic:blipFill>
                     <a:blip r:embed="rId8"/>
-                    <a:srcRect/>
                     <a:stretch>
                       <a:fillRect/>
                     </a:stretch>
@@ -99,75 +93,18 @@
                   <pic:spPr>
                     <a:xfrm>
                       <a:off x="0" y="0"/>
-                      <a:ext cx="1695450" cy="2087227"/>
+                      <a:ext cx="3037554" cy="2882338"/>
                     </a:xfrm>
                     <a:prstGeom prst="rect">
                       <a:avLst/>
                     </a:prstGeom>
-                    <a:ln/>
                   </pic:spPr>
                 </pic:pic>
               </a:graphicData>
             </a:graphic>
-          </wp:anchor>
+          </wp:inline>
         </w:drawing>
       </w:r>
-    </w:p>
-    <w:p>
-      <w:pPr>
-        <w:ind w:right="560"/>
-        <w:rPr>
-          <w:rFonts w:ascii="Times New Roman" w:eastAsia="Times New Roman" w:hAnsi="Times New Roman" w:cs="Times New Roman"/>
-        </w:rPr>
-      </w:pPr>
-    </w:p>
-    <w:p>
-      <w:pPr>
-        <w:ind w:right="140"/>
-        <w:rPr>
-          <w:rFonts w:ascii="Times New Roman" w:eastAsia="Times New Roman" w:hAnsi="Times New Roman" w:cs="Times New Roman"/>
-        </w:rPr>
-      </w:pPr>
-    </w:p>
-    <w:p>
-      <w:pPr>
-        <w:rPr>
-          <w:rFonts w:ascii="Times New Roman" w:eastAsia="Times New Roman" w:hAnsi="Times New Roman" w:cs="Times New Roman"/>
-        </w:rPr>
-      </w:pPr>
-    </w:p>
-    <w:p>
-      <w:pPr>
-        <w:rPr>
-          <w:rFonts w:ascii="Times New Roman" w:eastAsia="Times New Roman" w:hAnsi="Times New Roman" w:cs="Times New Roman"/>
-        </w:rPr>
-      </w:pPr>
-    </w:p>
-    <w:p>
-      <w:pPr>
-        <w:rPr>
-          <w:rFonts w:ascii="Times New Roman" w:eastAsia="Times New Roman" w:hAnsi="Times New Roman" w:cs="Times New Roman"/>
-        </w:rPr>
-      </w:pPr>
-    </w:p>
-    <w:p>
-      <w:pPr>
-        <w:rPr>
-          <w:rFonts w:ascii="Times New Roman" w:eastAsia="Times New Roman" w:hAnsi="Times New Roman" w:cs="Times New Roman"/>
-        </w:rPr>
-      </w:pPr>
-    </w:p>
-    <w:p>
-      <w:pPr>
-        <w:spacing w:line="240" w:lineRule="auto"/>
-        <w:jc w:val="center"/>
-        <w:rPr>
-          <w:rFonts w:ascii="Times New Roman" w:eastAsia="Times New Roman" w:hAnsi="Times New Roman" w:cs="Times New Roman"/>
-          <w:b/>
-          <w:sz w:val="40"/>
-          <w:szCs w:val="40"/>
-        </w:rPr>
-      </w:pPr>
     </w:p>
     <w:p>
       <w:pPr>
@@ -419,13 +356,23 @@
           <w:szCs w:val="28"/>
         </w:rPr>
       </w:pPr>
+      <w:proofErr w:type="spellStart"/>
       <w:r>
         <w:rPr>
           <w:rFonts w:ascii="Times New Roman" w:eastAsia="Times New Roman" w:hAnsi="Times New Roman" w:cs="Times New Roman"/>
           <w:sz w:val="28"/>
           <w:szCs w:val="28"/>
         </w:rPr>
-        <w:t>Капустяк Роман</w:t>
+        <w:t>Капустяк</w:t>
+      </w:r>
+      <w:proofErr w:type="spellEnd"/>
+      <w:r>
+        <w:rPr>
+          <w:rFonts w:ascii="Times New Roman" w:eastAsia="Times New Roman" w:hAnsi="Times New Roman" w:cs="Times New Roman"/>
+          <w:sz w:val="28"/>
+          <w:szCs w:val="28"/>
+        </w:rPr>
+        <w:t xml:space="preserve"> Роман</w:t>
       </w:r>
     </w:p>
     <w:p>
@@ -499,38 +446,142 @@
         </w:rPr>
         <w:t xml:space="preserve">та ознайомлення із засобами: </w:t>
       </w:r>
-      <w:r>
-        <w:rPr>
-          <w:rFonts w:ascii="Times New Roman" w:eastAsia="Times New Roman" w:hAnsi="Times New Roman" w:cs="Times New Roman"/>
-          <w:sz w:val="24"/>
-          <w:szCs w:val="24"/>
-        </w:rPr>
-        <w:t>Package Managers OS, Console Commands  в Linux, Visual Studio Code,</w:t>
-      </w:r>
-      <w:r>
-        <w:rPr>
-          <w:rFonts w:ascii="Times New Roman" w:eastAsia="Times New Roman" w:hAnsi="Times New Roman" w:cs="Times New Roman"/>
-          <w:sz w:val="24"/>
-          <w:szCs w:val="24"/>
-        </w:rPr>
-        <w:t xml:space="preserve"> дебагером, </w:t>
-      </w:r>
-      <w:r>
-        <w:rPr>
-          <w:rFonts w:ascii="Times New Roman" w:eastAsia="Times New Roman" w:hAnsi="Times New Roman" w:cs="Times New Roman"/>
-          <w:sz w:val="24"/>
-          <w:szCs w:val="24"/>
-        </w:rPr>
-        <w:t>Algotester,</w:t>
-      </w:r>
-      <w:r>
-        <w:rPr>
-          <w:rFonts w:ascii="Times New Roman" w:eastAsia="Times New Roman" w:hAnsi="Times New Roman" w:cs="Times New Roman"/>
-          <w:sz w:val="24"/>
-          <w:szCs w:val="24"/>
-        </w:rPr>
-        <w:t xml:space="preserve"> Git та команди, GitHub</w:t>
-      </w:r>
+      <w:proofErr w:type="spellStart"/>
+      <w:r>
+        <w:rPr>
+          <w:rFonts w:ascii="Times New Roman" w:eastAsia="Times New Roman" w:hAnsi="Times New Roman" w:cs="Times New Roman"/>
+          <w:sz w:val="24"/>
+          <w:szCs w:val="24"/>
+        </w:rPr>
+        <w:t>Package</w:t>
+      </w:r>
+      <w:proofErr w:type="spellEnd"/>
+      <w:r>
+        <w:rPr>
+          <w:rFonts w:ascii="Times New Roman" w:eastAsia="Times New Roman" w:hAnsi="Times New Roman" w:cs="Times New Roman"/>
+          <w:sz w:val="24"/>
+          <w:szCs w:val="24"/>
+        </w:rPr>
+        <w:t xml:space="preserve"> </w:t>
+      </w:r>
+      <w:proofErr w:type="spellStart"/>
+      <w:r>
+        <w:rPr>
+          <w:rFonts w:ascii="Times New Roman" w:eastAsia="Times New Roman" w:hAnsi="Times New Roman" w:cs="Times New Roman"/>
+          <w:sz w:val="24"/>
+          <w:szCs w:val="24"/>
+        </w:rPr>
+        <w:t>Managers</w:t>
+      </w:r>
+      <w:proofErr w:type="spellEnd"/>
+      <w:r>
+        <w:rPr>
+          <w:rFonts w:ascii="Times New Roman" w:eastAsia="Times New Roman" w:hAnsi="Times New Roman" w:cs="Times New Roman"/>
+          <w:sz w:val="24"/>
+          <w:szCs w:val="24"/>
+        </w:rPr>
+        <w:t xml:space="preserve"> OS, </w:t>
+      </w:r>
+      <w:proofErr w:type="spellStart"/>
+      <w:r>
+        <w:rPr>
+          <w:rFonts w:ascii="Times New Roman" w:eastAsia="Times New Roman" w:hAnsi="Times New Roman" w:cs="Times New Roman"/>
+          <w:sz w:val="24"/>
+          <w:szCs w:val="24"/>
+        </w:rPr>
+        <w:t>Console</w:t>
+      </w:r>
+      <w:proofErr w:type="spellEnd"/>
+      <w:r>
+        <w:rPr>
+          <w:rFonts w:ascii="Times New Roman" w:eastAsia="Times New Roman" w:hAnsi="Times New Roman" w:cs="Times New Roman"/>
+          <w:sz w:val="24"/>
+          <w:szCs w:val="24"/>
+        </w:rPr>
+        <w:t xml:space="preserve"> </w:t>
+      </w:r>
+      <w:proofErr w:type="spellStart"/>
+      <w:r>
+        <w:rPr>
+          <w:rFonts w:ascii="Times New Roman" w:eastAsia="Times New Roman" w:hAnsi="Times New Roman" w:cs="Times New Roman"/>
+          <w:sz w:val="24"/>
+          <w:szCs w:val="24"/>
+        </w:rPr>
+        <w:t>Commands</w:t>
+      </w:r>
+      <w:proofErr w:type="spellEnd"/>
+      <w:r>
+        <w:rPr>
+          <w:rFonts w:ascii="Times New Roman" w:eastAsia="Times New Roman" w:hAnsi="Times New Roman" w:cs="Times New Roman"/>
+          <w:sz w:val="24"/>
+          <w:szCs w:val="24"/>
+        </w:rPr>
+        <w:t xml:space="preserve">  в </w:t>
+      </w:r>
+      <w:proofErr w:type="spellStart"/>
+      <w:r>
+        <w:rPr>
+          <w:rFonts w:ascii="Times New Roman" w:eastAsia="Times New Roman" w:hAnsi="Times New Roman" w:cs="Times New Roman"/>
+          <w:sz w:val="24"/>
+          <w:szCs w:val="24"/>
+        </w:rPr>
+        <w:t>Linux</w:t>
+      </w:r>
+      <w:proofErr w:type="spellEnd"/>
+      <w:r>
+        <w:rPr>
+          <w:rFonts w:ascii="Times New Roman" w:eastAsia="Times New Roman" w:hAnsi="Times New Roman" w:cs="Times New Roman"/>
+          <w:sz w:val="24"/>
+          <w:szCs w:val="24"/>
+        </w:rPr>
+        <w:t xml:space="preserve">, </w:t>
+      </w:r>
+      <w:proofErr w:type="spellStart"/>
+      <w:r>
+        <w:rPr>
+          <w:rFonts w:ascii="Times New Roman" w:eastAsia="Times New Roman" w:hAnsi="Times New Roman" w:cs="Times New Roman"/>
+          <w:sz w:val="24"/>
+          <w:szCs w:val="24"/>
+        </w:rPr>
+        <w:t>Visual</w:t>
+      </w:r>
+      <w:proofErr w:type="spellEnd"/>
+      <w:r>
+        <w:rPr>
+          <w:rFonts w:ascii="Times New Roman" w:eastAsia="Times New Roman" w:hAnsi="Times New Roman" w:cs="Times New Roman"/>
+          <w:sz w:val="24"/>
+          <w:szCs w:val="24"/>
+        </w:rPr>
+        <w:t xml:space="preserve"> </w:t>
+      </w:r>
+      <w:proofErr w:type="spellStart"/>
+      <w:r>
+        <w:rPr>
+          <w:rFonts w:ascii="Times New Roman" w:eastAsia="Times New Roman" w:hAnsi="Times New Roman" w:cs="Times New Roman"/>
+          <w:sz w:val="24"/>
+          <w:szCs w:val="24"/>
+        </w:rPr>
+        <w:t>Studio</w:t>
+      </w:r>
+      <w:proofErr w:type="spellEnd"/>
+      <w:r>
+        <w:rPr>
+          <w:rFonts w:ascii="Times New Roman" w:eastAsia="Times New Roman" w:hAnsi="Times New Roman" w:cs="Times New Roman"/>
+          <w:sz w:val="24"/>
+          <w:szCs w:val="24"/>
+        </w:rPr>
+        <w:t xml:space="preserve"> </w:t>
+      </w:r>
+      <w:proofErr w:type="spellStart"/>
+      <w:r>
+        <w:rPr>
+          <w:rFonts w:ascii="Times New Roman" w:eastAsia="Times New Roman" w:hAnsi="Times New Roman" w:cs="Times New Roman"/>
+          <w:sz w:val="24"/>
+          <w:szCs w:val="24"/>
+        </w:rPr>
+        <w:t>Code</w:t>
+      </w:r>
+      <w:proofErr w:type="spellEnd"/>
       <w:r>
         <w:rPr>
           <w:rFonts w:ascii="Times New Roman" w:eastAsia="Times New Roman" w:hAnsi="Times New Roman" w:cs="Times New Roman"/>
@@ -545,7 +596,131 @@
           <w:sz w:val="24"/>
           <w:szCs w:val="24"/>
         </w:rPr>
-        <w:t xml:space="preserve"> Trello, FlowCharts та Draw.io.</w:t>
+        <w:t xml:space="preserve"> </w:t>
+      </w:r>
+      <w:proofErr w:type="spellStart"/>
+      <w:r>
+        <w:rPr>
+          <w:rFonts w:ascii="Times New Roman" w:eastAsia="Times New Roman" w:hAnsi="Times New Roman" w:cs="Times New Roman"/>
+          <w:sz w:val="24"/>
+          <w:szCs w:val="24"/>
+        </w:rPr>
+        <w:t>дебагером</w:t>
+      </w:r>
+      <w:proofErr w:type="spellEnd"/>
+      <w:r>
+        <w:rPr>
+          <w:rFonts w:ascii="Times New Roman" w:eastAsia="Times New Roman" w:hAnsi="Times New Roman" w:cs="Times New Roman"/>
+          <w:sz w:val="24"/>
+          <w:szCs w:val="24"/>
+        </w:rPr>
+        <w:t xml:space="preserve">, </w:t>
+      </w:r>
+      <w:proofErr w:type="spellStart"/>
+      <w:r>
+        <w:rPr>
+          <w:rFonts w:ascii="Times New Roman" w:eastAsia="Times New Roman" w:hAnsi="Times New Roman" w:cs="Times New Roman"/>
+          <w:sz w:val="24"/>
+          <w:szCs w:val="24"/>
+        </w:rPr>
+        <w:t>Algotester</w:t>
+      </w:r>
+      <w:proofErr w:type="spellEnd"/>
+      <w:r>
+        <w:rPr>
+          <w:rFonts w:ascii="Times New Roman" w:eastAsia="Times New Roman" w:hAnsi="Times New Roman" w:cs="Times New Roman"/>
+          <w:sz w:val="24"/>
+          <w:szCs w:val="24"/>
+        </w:rPr>
+        <w:t>,</w:t>
+      </w:r>
+      <w:r>
+        <w:rPr>
+          <w:rFonts w:ascii="Times New Roman" w:eastAsia="Times New Roman" w:hAnsi="Times New Roman" w:cs="Times New Roman"/>
+          <w:sz w:val="24"/>
+          <w:szCs w:val="24"/>
+        </w:rPr>
+        <w:t xml:space="preserve"> </w:t>
+      </w:r>
+      <w:proofErr w:type="spellStart"/>
+      <w:r>
+        <w:rPr>
+          <w:rFonts w:ascii="Times New Roman" w:eastAsia="Times New Roman" w:hAnsi="Times New Roman" w:cs="Times New Roman"/>
+          <w:sz w:val="24"/>
+          <w:szCs w:val="24"/>
+        </w:rPr>
+        <w:t>Git</w:t>
+      </w:r>
+      <w:proofErr w:type="spellEnd"/>
+      <w:r>
+        <w:rPr>
+          <w:rFonts w:ascii="Times New Roman" w:eastAsia="Times New Roman" w:hAnsi="Times New Roman" w:cs="Times New Roman"/>
+          <w:sz w:val="24"/>
+          <w:szCs w:val="24"/>
+        </w:rPr>
+        <w:t xml:space="preserve"> та команди, </w:t>
+      </w:r>
+      <w:proofErr w:type="spellStart"/>
+      <w:r>
+        <w:rPr>
+          <w:rFonts w:ascii="Times New Roman" w:eastAsia="Times New Roman" w:hAnsi="Times New Roman" w:cs="Times New Roman"/>
+          <w:sz w:val="24"/>
+          <w:szCs w:val="24"/>
+        </w:rPr>
+        <w:t>GitHub</w:t>
+      </w:r>
+      <w:proofErr w:type="spellEnd"/>
+      <w:r>
+        <w:rPr>
+          <w:rFonts w:ascii="Times New Roman" w:eastAsia="Times New Roman" w:hAnsi="Times New Roman" w:cs="Times New Roman"/>
+          <w:sz w:val="24"/>
+          <w:szCs w:val="24"/>
+        </w:rPr>
+        <w:t>,</w:t>
+      </w:r>
+      <w:r>
+        <w:rPr>
+          <w:rFonts w:ascii="Times New Roman" w:eastAsia="Times New Roman" w:hAnsi="Times New Roman" w:cs="Times New Roman"/>
+          <w:sz w:val="24"/>
+          <w:szCs w:val="24"/>
+        </w:rPr>
+        <w:t xml:space="preserve"> </w:t>
+      </w:r>
+      <w:proofErr w:type="spellStart"/>
+      <w:r>
+        <w:rPr>
+          <w:rFonts w:ascii="Times New Roman" w:eastAsia="Times New Roman" w:hAnsi="Times New Roman" w:cs="Times New Roman"/>
+          <w:sz w:val="24"/>
+          <w:szCs w:val="24"/>
+        </w:rPr>
+        <w:t>Trello</w:t>
+      </w:r>
+      <w:proofErr w:type="spellEnd"/>
+      <w:r>
+        <w:rPr>
+          <w:rFonts w:ascii="Times New Roman" w:eastAsia="Times New Roman" w:hAnsi="Times New Roman" w:cs="Times New Roman"/>
+          <w:sz w:val="24"/>
+          <w:szCs w:val="24"/>
+        </w:rPr>
+        <w:t xml:space="preserve">, </w:t>
+      </w:r>
+      <w:proofErr w:type="spellStart"/>
+      <w:r>
+        <w:rPr>
+          <w:rFonts w:ascii="Times New Roman" w:eastAsia="Times New Roman" w:hAnsi="Times New Roman" w:cs="Times New Roman"/>
+          <w:sz w:val="24"/>
+          <w:szCs w:val="24"/>
+        </w:rPr>
+        <w:t>FlowCharts</w:t>
+      </w:r>
+      <w:proofErr w:type="spellEnd"/>
+      <w:r>
+        <w:rPr>
+          <w:rFonts w:ascii="Times New Roman" w:eastAsia="Times New Roman" w:hAnsi="Times New Roman" w:cs="Times New Roman"/>
+          <w:sz w:val="24"/>
+          <w:szCs w:val="24"/>
+        </w:rPr>
+        <w:t xml:space="preserve"> та Draw.io.</w:t>
       </w:r>
     </w:p>
     <w:p>
@@ -682,11 +857,33 @@
         </w:rPr>
         <w:t xml:space="preserve">1: </w:t>
       </w:r>
-      <w:r>
-        <w:rPr>
-          <w:color w:val="000000"/>
-        </w:rPr>
-        <w:t>Package Managers OS та команд</w:t>
+      <w:proofErr w:type="spellStart"/>
+      <w:r>
+        <w:rPr>
+          <w:color w:val="000000"/>
+        </w:rPr>
+        <w:t>Package</w:t>
+      </w:r>
+      <w:proofErr w:type="spellEnd"/>
+      <w:r>
+        <w:rPr>
+          <w:color w:val="000000"/>
+        </w:rPr>
+        <w:t xml:space="preserve"> </w:t>
+      </w:r>
+      <w:proofErr w:type="spellStart"/>
+      <w:r>
+        <w:rPr>
+          <w:color w:val="000000"/>
+        </w:rPr>
+        <w:t>Managers</w:t>
+      </w:r>
+      <w:proofErr w:type="spellEnd"/>
+      <w:r>
+        <w:rPr>
+          <w:color w:val="000000"/>
+        </w:rPr>
+        <w:t xml:space="preserve"> OS та команд</w:t>
       </w:r>
       <w:r>
         <w:rPr>
@@ -731,14 +928,65 @@
         </w:rPr>
         <w:t xml:space="preserve">Тема №2: </w:t>
       </w:r>
-      <w:r>
-        <w:rPr>
-          <w:rFonts w:ascii="Times New Roman" w:eastAsia="Times New Roman" w:hAnsi="Times New Roman" w:cs="Times New Roman"/>
-          <w:color w:val="000000"/>
-          <w:sz w:val="24"/>
-          <w:szCs w:val="24"/>
-        </w:rPr>
-        <w:t>Console Commands  в Linux подібному терміналі</w:t>
+      <w:proofErr w:type="spellStart"/>
+      <w:r>
+        <w:rPr>
+          <w:rFonts w:ascii="Times New Roman" w:eastAsia="Times New Roman" w:hAnsi="Times New Roman" w:cs="Times New Roman"/>
+          <w:color w:val="000000"/>
+          <w:sz w:val="24"/>
+          <w:szCs w:val="24"/>
+        </w:rPr>
+        <w:t>Console</w:t>
+      </w:r>
+      <w:proofErr w:type="spellEnd"/>
+      <w:r>
+        <w:rPr>
+          <w:rFonts w:ascii="Times New Roman" w:eastAsia="Times New Roman" w:hAnsi="Times New Roman" w:cs="Times New Roman"/>
+          <w:color w:val="000000"/>
+          <w:sz w:val="24"/>
+          <w:szCs w:val="24"/>
+        </w:rPr>
+        <w:t xml:space="preserve"> </w:t>
+      </w:r>
+      <w:proofErr w:type="spellStart"/>
+      <w:r>
+        <w:rPr>
+          <w:rFonts w:ascii="Times New Roman" w:eastAsia="Times New Roman" w:hAnsi="Times New Roman" w:cs="Times New Roman"/>
+          <w:color w:val="000000"/>
+          <w:sz w:val="24"/>
+          <w:szCs w:val="24"/>
+        </w:rPr>
+        <w:t>Commands</w:t>
+      </w:r>
+      <w:proofErr w:type="spellEnd"/>
+      <w:r>
+        <w:rPr>
+          <w:rFonts w:ascii="Times New Roman" w:eastAsia="Times New Roman" w:hAnsi="Times New Roman" w:cs="Times New Roman"/>
+          <w:color w:val="000000"/>
+          <w:sz w:val="24"/>
+          <w:szCs w:val="24"/>
+        </w:rPr>
+        <w:t xml:space="preserve">  в </w:t>
+      </w:r>
+      <w:proofErr w:type="spellStart"/>
+      <w:r>
+        <w:rPr>
+          <w:rFonts w:ascii="Times New Roman" w:eastAsia="Times New Roman" w:hAnsi="Times New Roman" w:cs="Times New Roman"/>
+          <w:color w:val="000000"/>
+          <w:sz w:val="24"/>
+          <w:szCs w:val="24"/>
+        </w:rPr>
+        <w:t>Linux</w:t>
+      </w:r>
+      <w:proofErr w:type="spellEnd"/>
+      <w:r>
+        <w:rPr>
+          <w:rFonts w:ascii="Times New Roman" w:eastAsia="Times New Roman" w:hAnsi="Times New Roman" w:cs="Times New Roman"/>
+          <w:color w:val="000000"/>
+          <w:sz w:val="24"/>
+          <w:szCs w:val="24"/>
+        </w:rPr>
+        <w:t xml:space="preserve"> подібному терміналі</w:t>
       </w:r>
       <w:r>
         <w:rPr>
@@ -789,15 +1037,57 @@
         </w:rPr>
         <w:t xml:space="preserve"> Конфігурація </w:t>
       </w:r>
-      <w:r>
-        <w:rPr>
-          <w:rFonts w:ascii="Times New Roman" w:eastAsia="Times New Roman" w:hAnsi="Times New Roman" w:cs="Times New Roman"/>
-          <w:color w:val="000000"/>
-          <w:sz w:val="24"/>
-          <w:szCs w:val="24"/>
-        </w:rPr>
-        <w:t>Visual Studio Code</w:t>
-      </w:r>
+      <w:proofErr w:type="spellStart"/>
+      <w:r>
+        <w:rPr>
+          <w:rFonts w:ascii="Times New Roman" w:eastAsia="Times New Roman" w:hAnsi="Times New Roman" w:cs="Times New Roman"/>
+          <w:color w:val="000000"/>
+          <w:sz w:val="24"/>
+          <w:szCs w:val="24"/>
+        </w:rPr>
+        <w:t>Visual</w:t>
+      </w:r>
+      <w:proofErr w:type="spellEnd"/>
+      <w:r>
+        <w:rPr>
+          <w:rFonts w:ascii="Times New Roman" w:eastAsia="Times New Roman" w:hAnsi="Times New Roman" w:cs="Times New Roman"/>
+          <w:color w:val="000000"/>
+          <w:sz w:val="24"/>
+          <w:szCs w:val="24"/>
+        </w:rPr>
+        <w:t xml:space="preserve"> </w:t>
+      </w:r>
+      <w:proofErr w:type="spellStart"/>
+      <w:r>
+        <w:rPr>
+          <w:rFonts w:ascii="Times New Roman" w:eastAsia="Times New Roman" w:hAnsi="Times New Roman" w:cs="Times New Roman"/>
+          <w:color w:val="000000"/>
+          <w:sz w:val="24"/>
+          <w:szCs w:val="24"/>
+        </w:rPr>
+        <w:t>Studio</w:t>
+      </w:r>
+      <w:proofErr w:type="spellEnd"/>
+      <w:r>
+        <w:rPr>
+          <w:rFonts w:ascii="Times New Roman" w:eastAsia="Times New Roman" w:hAnsi="Times New Roman" w:cs="Times New Roman"/>
+          <w:color w:val="000000"/>
+          <w:sz w:val="24"/>
+          <w:szCs w:val="24"/>
+        </w:rPr>
+        <w:t xml:space="preserve"> </w:t>
+      </w:r>
+      <w:proofErr w:type="spellStart"/>
+      <w:r>
+        <w:rPr>
+          <w:rFonts w:ascii="Times New Roman" w:eastAsia="Times New Roman" w:hAnsi="Times New Roman" w:cs="Times New Roman"/>
+          <w:color w:val="000000"/>
+          <w:sz w:val="24"/>
+          <w:szCs w:val="24"/>
+        </w:rPr>
+        <w:t>Code</w:t>
+      </w:r>
+      <w:proofErr w:type="spellEnd"/>
       <w:r>
         <w:rPr>
           <w:rFonts w:ascii="Times New Roman" w:eastAsia="Times New Roman" w:hAnsi="Times New Roman" w:cs="Times New Roman"/>
@@ -856,14 +1146,25 @@
         </w:rPr>
         <w:t xml:space="preserve">: </w:t>
       </w:r>
-      <w:r>
-        <w:rPr>
-          <w:rFonts w:ascii="Times New Roman" w:eastAsia="Times New Roman" w:hAnsi="Times New Roman" w:cs="Times New Roman"/>
-          <w:color w:val="000000"/>
-          <w:sz w:val="24"/>
-          <w:szCs w:val="24"/>
-        </w:rPr>
-        <w:t>Git та команди</w:t>
+      <w:proofErr w:type="spellStart"/>
+      <w:r>
+        <w:rPr>
+          <w:rFonts w:ascii="Times New Roman" w:eastAsia="Times New Roman" w:hAnsi="Times New Roman" w:cs="Times New Roman"/>
+          <w:color w:val="000000"/>
+          <w:sz w:val="24"/>
+          <w:szCs w:val="24"/>
+        </w:rPr>
+        <w:t>Git</w:t>
+      </w:r>
+      <w:proofErr w:type="spellEnd"/>
+      <w:r>
+        <w:rPr>
+          <w:rFonts w:ascii="Times New Roman" w:eastAsia="Times New Roman" w:hAnsi="Times New Roman" w:cs="Times New Roman"/>
+          <w:color w:val="000000"/>
+          <w:sz w:val="24"/>
+          <w:szCs w:val="24"/>
+        </w:rPr>
+        <w:t xml:space="preserve"> та команди</w:t>
       </w:r>
       <w:r>
         <w:rPr>
@@ -874,6 +1175,7 @@
         </w:rPr>
         <w:t xml:space="preserve">, </w:t>
       </w:r>
+      <w:proofErr w:type="spellStart"/>
       <w:r>
         <w:rPr>
           <w:rFonts w:ascii="Times New Roman" w:eastAsia="Times New Roman" w:hAnsi="Times New Roman" w:cs="Times New Roman"/>
@@ -883,6 +1185,7 @@
         </w:rPr>
         <w:t>GitHub</w:t>
       </w:r>
+      <w:proofErr w:type="spellEnd"/>
       <w:r>
         <w:rPr>
           <w:rFonts w:ascii="Times New Roman" w:eastAsia="Times New Roman" w:hAnsi="Times New Roman" w:cs="Times New Roman"/>
@@ -941,14 +1244,25 @@
         </w:rPr>
         <w:t xml:space="preserve">: </w:t>
       </w:r>
-      <w:r>
-        <w:rPr>
-          <w:rFonts w:ascii="Times New Roman" w:eastAsia="Times New Roman" w:hAnsi="Times New Roman" w:cs="Times New Roman"/>
-          <w:color w:val="000000"/>
-          <w:sz w:val="24"/>
-          <w:szCs w:val="24"/>
-        </w:rPr>
-        <w:t>Trello.</w:t>
+      <w:proofErr w:type="spellStart"/>
+      <w:r>
+        <w:rPr>
+          <w:rFonts w:ascii="Times New Roman" w:eastAsia="Times New Roman" w:hAnsi="Times New Roman" w:cs="Times New Roman"/>
+          <w:color w:val="000000"/>
+          <w:sz w:val="24"/>
+          <w:szCs w:val="24"/>
+        </w:rPr>
+        <w:t>Trello</w:t>
+      </w:r>
+      <w:proofErr w:type="spellEnd"/>
+      <w:r>
+        <w:rPr>
+          <w:rFonts w:ascii="Times New Roman" w:eastAsia="Times New Roman" w:hAnsi="Times New Roman" w:cs="Times New Roman"/>
+          <w:color w:val="000000"/>
+          <w:sz w:val="24"/>
+          <w:szCs w:val="24"/>
+        </w:rPr>
+        <w:t>.</w:t>
       </w:r>
     </w:p>
     <w:p>
@@ -999,14 +1313,25 @@
         </w:rPr>
         <w:t xml:space="preserve">: </w:t>
       </w:r>
-      <w:r>
-        <w:rPr>
-          <w:rFonts w:ascii="Times New Roman" w:eastAsia="Times New Roman" w:hAnsi="Times New Roman" w:cs="Times New Roman"/>
-          <w:color w:val="000000"/>
-          <w:sz w:val="24"/>
-          <w:szCs w:val="24"/>
-        </w:rPr>
-        <w:t>FlowCharts та Draw.io</w:t>
+      <w:proofErr w:type="spellStart"/>
+      <w:r>
+        <w:rPr>
+          <w:rFonts w:ascii="Times New Roman" w:eastAsia="Times New Roman" w:hAnsi="Times New Roman" w:cs="Times New Roman"/>
+          <w:color w:val="000000"/>
+          <w:sz w:val="24"/>
+          <w:szCs w:val="24"/>
+        </w:rPr>
+        <w:t>FlowCharts</w:t>
+      </w:r>
+      <w:proofErr w:type="spellEnd"/>
+      <w:r>
+        <w:rPr>
+          <w:rFonts w:ascii="Times New Roman" w:eastAsia="Times New Roman" w:hAnsi="Times New Roman" w:cs="Times New Roman"/>
+          <w:color w:val="000000"/>
+          <w:sz w:val="24"/>
+          <w:szCs w:val="24"/>
+        </w:rPr>
+        <w:t xml:space="preserve"> та Draw.io</w:t>
       </w:r>
       <w:r>
         <w:rPr>
@@ -1073,8 +1398,19 @@
           <w:sz w:val="24"/>
           <w:szCs w:val="24"/>
         </w:rPr>
-        <w:t>Зареєструватись та ознайомитись з Algotester</w:t>
-      </w:r>
+        <w:t xml:space="preserve">Зареєструватись та ознайомитись з </w:t>
+      </w:r>
+      <w:proofErr w:type="spellStart"/>
+      <w:r>
+        <w:rPr>
+          <w:rFonts w:ascii="Times New Roman" w:eastAsia="Times New Roman" w:hAnsi="Times New Roman" w:cs="Times New Roman"/>
+          <w:color w:val="000000"/>
+          <w:sz w:val="24"/>
+          <w:szCs w:val="24"/>
+        </w:rPr>
+        <w:t>Algotester</w:t>
+      </w:r>
+      <w:proofErr w:type="spellEnd"/>
     </w:p>
     <w:p>
       <w:pPr>
@@ -1126,13 +1462,41 @@
         </w:rPr>
         <w:t xml:space="preserve">Тема №1: </w:t>
       </w:r>
-      <w:r>
-        <w:rPr>
-          <w:rFonts w:ascii="Times New Roman" w:eastAsia="Times New Roman" w:hAnsi="Times New Roman" w:cs="Times New Roman"/>
-          <w:sz w:val="24"/>
-          <w:szCs w:val="24"/>
-        </w:rPr>
-        <w:t>Package Managers OS та команди.</w:t>
+      <w:proofErr w:type="spellStart"/>
+      <w:r>
+        <w:rPr>
+          <w:rFonts w:ascii="Times New Roman" w:eastAsia="Times New Roman" w:hAnsi="Times New Roman" w:cs="Times New Roman"/>
+          <w:sz w:val="24"/>
+          <w:szCs w:val="24"/>
+        </w:rPr>
+        <w:t>Package</w:t>
+      </w:r>
+      <w:proofErr w:type="spellEnd"/>
+      <w:r>
+        <w:rPr>
+          <w:rFonts w:ascii="Times New Roman" w:eastAsia="Times New Roman" w:hAnsi="Times New Roman" w:cs="Times New Roman"/>
+          <w:sz w:val="24"/>
+          <w:szCs w:val="24"/>
+        </w:rPr>
+        <w:t xml:space="preserve"> </w:t>
+      </w:r>
+      <w:proofErr w:type="spellStart"/>
+      <w:r>
+        <w:rPr>
+          <w:rFonts w:ascii="Times New Roman" w:eastAsia="Times New Roman" w:hAnsi="Times New Roman" w:cs="Times New Roman"/>
+          <w:sz w:val="24"/>
+          <w:szCs w:val="24"/>
+        </w:rPr>
+        <w:t>Managers</w:t>
+      </w:r>
+      <w:proofErr w:type="spellEnd"/>
+      <w:r>
+        <w:rPr>
+          <w:rFonts w:ascii="Times New Roman" w:eastAsia="Times New Roman" w:hAnsi="Times New Roman" w:cs="Times New Roman"/>
+          <w:sz w:val="24"/>
+          <w:szCs w:val="24"/>
+        </w:rPr>
+        <w:t xml:space="preserve"> OS та команди.</w:t>
       </w:r>
     </w:p>
     <w:p>
@@ -1327,7 +1691,43 @@
           <w:sz w:val="24"/>
           <w:szCs w:val="24"/>
         </w:rPr>
-        <w:t xml:space="preserve"> з Package Managers OS та командами</w:t>
+        <w:t xml:space="preserve"> з </w:t>
+      </w:r>
+      <w:proofErr w:type="spellStart"/>
+      <w:r>
+        <w:rPr>
+          <w:rFonts w:ascii="Times New Roman" w:eastAsia="Times New Roman" w:hAnsi="Times New Roman" w:cs="Times New Roman"/>
+          <w:sz w:val="24"/>
+          <w:szCs w:val="24"/>
+        </w:rPr>
+        <w:t>Package</w:t>
+      </w:r>
+      <w:proofErr w:type="spellEnd"/>
+      <w:r>
+        <w:rPr>
+          <w:rFonts w:ascii="Times New Roman" w:eastAsia="Times New Roman" w:hAnsi="Times New Roman" w:cs="Times New Roman"/>
+          <w:sz w:val="24"/>
+          <w:szCs w:val="24"/>
+        </w:rPr>
+        <w:t xml:space="preserve"> </w:t>
+      </w:r>
+      <w:proofErr w:type="spellStart"/>
+      <w:r>
+        <w:rPr>
+          <w:rFonts w:ascii="Times New Roman" w:eastAsia="Times New Roman" w:hAnsi="Times New Roman" w:cs="Times New Roman"/>
+          <w:sz w:val="24"/>
+          <w:szCs w:val="24"/>
+        </w:rPr>
+        <w:t>Managers</w:t>
+      </w:r>
+      <w:proofErr w:type="spellEnd"/>
+      <w:r>
+        <w:rPr>
+          <w:rFonts w:ascii="Times New Roman" w:eastAsia="Times New Roman" w:hAnsi="Times New Roman" w:cs="Times New Roman"/>
+          <w:sz w:val="24"/>
+          <w:szCs w:val="24"/>
+        </w:rPr>
+        <w:t xml:space="preserve"> OS та командами</w:t>
       </w:r>
       <w:r>
         <w:rPr>
@@ -1359,13 +1759,23 @@
         </w:rPr>
         <w:t xml:space="preserve">На прикладі </w:t>
       </w:r>
-      <w:r>
-        <w:rPr>
-          <w:rFonts w:ascii="Times New Roman" w:eastAsia="Times New Roman" w:hAnsi="Times New Roman" w:cs="Times New Roman"/>
-          <w:sz w:val="24"/>
-          <w:szCs w:val="24"/>
-        </w:rPr>
-        <w:t xml:space="preserve">MinGW </w:t>
+      <w:proofErr w:type="spellStart"/>
+      <w:r>
+        <w:rPr>
+          <w:rFonts w:ascii="Times New Roman" w:eastAsia="Times New Roman" w:hAnsi="Times New Roman" w:cs="Times New Roman"/>
+          <w:sz w:val="24"/>
+          <w:szCs w:val="24"/>
+        </w:rPr>
+        <w:t>MinGW</w:t>
+      </w:r>
+      <w:proofErr w:type="spellEnd"/>
+      <w:r>
+        <w:rPr>
+          <w:rFonts w:ascii="Times New Roman" w:eastAsia="Times New Roman" w:hAnsi="Times New Roman" w:cs="Times New Roman"/>
+          <w:sz w:val="24"/>
+          <w:szCs w:val="24"/>
+        </w:rPr>
+        <w:t xml:space="preserve"> </w:t>
       </w:r>
       <w:r>
         <w:rPr>
@@ -1546,14 +1956,65 @@
         </w:rPr>
         <w:t xml:space="preserve">Тема №2: </w:t>
       </w:r>
-      <w:r>
-        <w:rPr>
-          <w:rFonts w:ascii="Times New Roman" w:eastAsia="Times New Roman" w:hAnsi="Times New Roman" w:cs="Times New Roman"/>
-          <w:color w:val="000000"/>
-          <w:sz w:val="24"/>
-          <w:szCs w:val="24"/>
-        </w:rPr>
-        <w:t>Console Commands  в Linux подібному терміналі</w:t>
+      <w:proofErr w:type="spellStart"/>
+      <w:r>
+        <w:rPr>
+          <w:rFonts w:ascii="Times New Roman" w:eastAsia="Times New Roman" w:hAnsi="Times New Roman" w:cs="Times New Roman"/>
+          <w:color w:val="000000"/>
+          <w:sz w:val="24"/>
+          <w:szCs w:val="24"/>
+        </w:rPr>
+        <w:t>Console</w:t>
+      </w:r>
+      <w:proofErr w:type="spellEnd"/>
+      <w:r>
+        <w:rPr>
+          <w:rFonts w:ascii="Times New Roman" w:eastAsia="Times New Roman" w:hAnsi="Times New Roman" w:cs="Times New Roman"/>
+          <w:color w:val="000000"/>
+          <w:sz w:val="24"/>
+          <w:szCs w:val="24"/>
+        </w:rPr>
+        <w:t xml:space="preserve"> </w:t>
+      </w:r>
+      <w:proofErr w:type="spellStart"/>
+      <w:r>
+        <w:rPr>
+          <w:rFonts w:ascii="Times New Roman" w:eastAsia="Times New Roman" w:hAnsi="Times New Roman" w:cs="Times New Roman"/>
+          <w:color w:val="000000"/>
+          <w:sz w:val="24"/>
+          <w:szCs w:val="24"/>
+        </w:rPr>
+        <w:t>Commands</w:t>
+      </w:r>
+      <w:proofErr w:type="spellEnd"/>
+      <w:r>
+        <w:rPr>
+          <w:rFonts w:ascii="Times New Roman" w:eastAsia="Times New Roman" w:hAnsi="Times New Roman" w:cs="Times New Roman"/>
+          <w:color w:val="000000"/>
+          <w:sz w:val="24"/>
+          <w:szCs w:val="24"/>
+        </w:rPr>
+        <w:t xml:space="preserve">  в </w:t>
+      </w:r>
+      <w:proofErr w:type="spellStart"/>
+      <w:r>
+        <w:rPr>
+          <w:rFonts w:ascii="Times New Roman" w:eastAsia="Times New Roman" w:hAnsi="Times New Roman" w:cs="Times New Roman"/>
+          <w:color w:val="000000"/>
+          <w:sz w:val="24"/>
+          <w:szCs w:val="24"/>
+        </w:rPr>
+        <w:t>Linux</w:t>
+      </w:r>
+      <w:proofErr w:type="spellEnd"/>
+      <w:r>
+        <w:rPr>
+          <w:rFonts w:ascii="Times New Roman" w:eastAsia="Times New Roman" w:hAnsi="Times New Roman" w:cs="Times New Roman"/>
+          <w:color w:val="000000"/>
+          <w:sz w:val="24"/>
+          <w:szCs w:val="24"/>
+        </w:rPr>
+        <w:t xml:space="preserve"> подібному терміналі</w:t>
       </w:r>
       <w:r>
         <w:t>.</w:t>
@@ -1795,14 +2256,52 @@
         </w:rPr>
         <w:t xml:space="preserve">команд </w:t>
       </w:r>
-      <w:r>
-        <w:rPr>
-          <w:rFonts w:ascii="Times New Roman" w:eastAsia="Times New Roman" w:hAnsi="Times New Roman" w:cs="Times New Roman"/>
-          <w:sz w:val="24"/>
-          <w:szCs w:val="24"/>
-        </w:rPr>
-        <w:t>Linux Console Commands</w:t>
-      </w:r>
+      <w:proofErr w:type="spellStart"/>
+      <w:r>
+        <w:rPr>
+          <w:rFonts w:ascii="Times New Roman" w:eastAsia="Times New Roman" w:hAnsi="Times New Roman" w:cs="Times New Roman"/>
+          <w:sz w:val="24"/>
+          <w:szCs w:val="24"/>
+        </w:rPr>
+        <w:t>Linux</w:t>
+      </w:r>
+      <w:proofErr w:type="spellEnd"/>
+      <w:r>
+        <w:rPr>
+          <w:rFonts w:ascii="Times New Roman" w:eastAsia="Times New Roman" w:hAnsi="Times New Roman" w:cs="Times New Roman"/>
+          <w:sz w:val="24"/>
+          <w:szCs w:val="24"/>
+        </w:rPr>
+        <w:t xml:space="preserve"> </w:t>
+      </w:r>
+      <w:proofErr w:type="spellStart"/>
+      <w:r>
+        <w:rPr>
+          <w:rFonts w:ascii="Times New Roman" w:eastAsia="Times New Roman" w:hAnsi="Times New Roman" w:cs="Times New Roman"/>
+          <w:sz w:val="24"/>
+          <w:szCs w:val="24"/>
+        </w:rPr>
+        <w:t>Console</w:t>
+      </w:r>
+      <w:proofErr w:type="spellEnd"/>
+      <w:r>
+        <w:rPr>
+          <w:rFonts w:ascii="Times New Roman" w:eastAsia="Times New Roman" w:hAnsi="Times New Roman" w:cs="Times New Roman"/>
+          <w:sz w:val="24"/>
+          <w:szCs w:val="24"/>
+        </w:rPr>
+        <w:t xml:space="preserve"> </w:t>
+      </w:r>
+      <w:proofErr w:type="spellStart"/>
+      <w:r>
+        <w:rPr>
+          <w:rFonts w:ascii="Times New Roman" w:eastAsia="Times New Roman" w:hAnsi="Times New Roman" w:cs="Times New Roman"/>
+          <w:sz w:val="24"/>
+          <w:szCs w:val="24"/>
+        </w:rPr>
+        <w:t>Commands</w:t>
+      </w:r>
+      <w:proofErr w:type="spellEnd"/>
       <w:r>
         <w:rPr>
           <w:rFonts w:ascii="Times New Roman" w:eastAsia="Times New Roman" w:hAnsi="Times New Roman" w:cs="Times New Roman"/>
@@ -2007,15 +2506,57 @@
         </w:rPr>
         <w:t xml:space="preserve">Конфігурація </w:t>
       </w:r>
-      <w:r>
-        <w:rPr>
-          <w:rFonts w:ascii="Times New Roman" w:eastAsia="Times New Roman" w:hAnsi="Times New Roman" w:cs="Times New Roman"/>
-          <w:color w:val="000000"/>
-          <w:sz w:val="24"/>
-          <w:szCs w:val="24"/>
-        </w:rPr>
-        <w:t>Visual Studio Code</w:t>
-      </w:r>
+      <w:proofErr w:type="spellStart"/>
+      <w:r>
+        <w:rPr>
+          <w:rFonts w:ascii="Times New Roman" w:eastAsia="Times New Roman" w:hAnsi="Times New Roman" w:cs="Times New Roman"/>
+          <w:color w:val="000000"/>
+          <w:sz w:val="24"/>
+          <w:szCs w:val="24"/>
+        </w:rPr>
+        <w:t>Visual</w:t>
+      </w:r>
+      <w:proofErr w:type="spellEnd"/>
+      <w:r>
+        <w:rPr>
+          <w:rFonts w:ascii="Times New Roman" w:eastAsia="Times New Roman" w:hAnsi="Times New Roman" w:cs="Times New Roman"/>
+          <w:color w:val="000000"/>
+          <w:sz w:val="24"/>
+          <w:szCs w:val="24"/>
+        </w:rPr>
+        <w:t xml:space="preserve"> </w:t>
+      </w:r>
+      <w:proofErr w:type="spellStart"/>
+      <w:r>
+        <w:rPr>
+          <w:rFonts w:ascii="Times New Roman" w:eastAsia="Times New Roman" w:hAnsi="Times New Roman" w:cs="Times New Roman"/>
+          <w:color w:val="000000"/>
+          <w:sz w:val="24"/>
+          <w:szCs w:val="24"/>
+        </w:rPr>
+        <w:t>Studio</w:t>
+      </w:r>
+      <w:proofErr w:type="spellEnd"/>
+      <w:r>
+        <w:rPr>
+          <w:rFonts w:ascii="Times New Roman" w:eastAsia="Times New Roman" w:hAnsi="Times New Roman" w:cs="Times New Roman"/>
+          <w:color w:val="000000"/>
+          <w:sz w:val="24"/>
+          <w:szCs w:val="24"/>
+        </w:rPr>
+        <w:t xml:space="preserve"> </w:t>
+      </w:r>
+      <w:proofErr w:type="spellStart"/>
+      <w:r>
+        <w:rPr>
+          <w:rFonts w:ascii="Times New Roman" w:eastAsia="Times New Roman" w:hAnsi="Times New Roman" w:cs="Times New Roman"/>
+          <w:color w:val="000000"/>
+          <w:sz w:val="24"/>
+          <w:szCs w:val="24"/>
+        </w:rPr>
+        <w:t>Code</w:t>
+      </w:r>
+      <w:proofErr w:type="spellEnd"/>
       <w:r>
         <w:rPr>
           <w:rFonts w:ascii="Times New Roman" w:eastAsia="Times New Roman" w:hAnsi="Times New Roman" w:cs="Times New Roman"/>
@@ -2326,7 +2867,27 @@
           <w:sz w:val="24"/>
           <w:szCs w:val="24"/>
         </w:rPr>
-        <w:t xml:space="preserve"> настройки і роботи з компілятором і дебагером.</w:t>
+        <w:t xml:space="preserve"> настройки і роботи з компілятором і </w:t>
+      </w:r>
+      <w:proofErr w:type="spellStart"/>
+      <w:r>
+        <w:rPr>
+          <w:rFonts w:ascii="Times New Roman" w:eastAsia="Times New Roman" w:hAnsi="Times New Roman" w:cs="Times New Roman"/>
+          <w:color w:val="000000"/>
+          <w:sz w:val="24"/>
+          <w:szCs w:val="24"/>
+        </w:rPr>
+        <w:t>дебагером</w:t>
+      </w:r>
+      <w:proofErr w:type="spellEnd"/>
+      <w:r>
+        <w:rPr>
+          <w:rFonts w:ascii="Times New Roman" w:eastAsia="Times New Roman" w:hAnsi="Times New Roman" w:cs="Times New Roman"/>
+          <w:color w:val="000000"/>
+          <w:sz w:val="24"/>
+          <w:szCs w:val="24"/>
+        </w:rPr>
+        <w:t>.</w:t>
       </w:r>
     </w:p>
     <w:p>
@@ -2524,14 +3085,25 @@
         </w:rPr>
         <w:t xml:space="preserve">4 </w:t>
       </w:r>
-      <w:r>
-        <w:rPr>
-          <w:rFonts w:ascii="Times New Roman" w:eastAsia="Times New Roman" w:hAnsi="Times New Roman" w:cs="Times New Roman"/>
-          <w:color w:val="000000"/>
-          <w:sz w:val="24"/>
-          <w:szCs w:val="24"/>
-        </w:rPr>
-        <w:t>Git та команди</w:t>
+      <w:proofErr w:type="spellStart"/>
+      <w:r>
+        <w:rPr>
+          <w:rFonts w:ascii="Times New Roman" w:eastAsia="Times New Roman" w:hAnsi="Times New Roman" w:cs="Times New Roman"/>
+          <w:color w:val="000000"/>
+          <w:sz w:val="24"/>
+          <w:szCs w:val="24"/>
+        </w:rPr>
+        <w:t>Git</w:t>
+      </w:r>
+      <w:proofErr w:type="spellEnd"/>
+      <w:r>
+        <w:rPr>
+          <w:rFonts w:ascii="Times New Roman" w:eastAsia="Times New Roman" w:hAnsi="Times New Roman" w:cs="Times New Roman"/>
+          <w:color w:val="000000"/>
+          <w:sz w:val="24"/>
+          <w:szCs w:val="24"/>
+        </w:rPr>
+        <w:t xml:space="preserve"> та команди</w:t>
       </w:r>
       <w:r>
         <w:rPr>
@@ -2542,6 +3114,7 @@
         </w:rPr>
         <w:t xml:space="preserve">, </w:t>
       </w:r>
+      <w:proofErr w:type="spellStart"/>
       <w:r>
         <w:rPr>
           <w:rFonts w:ascii="Times New Roman" w:eastAsia="Times New Roman" w:hAnsi="Times New Roman" w:cs="Times New Roman"/>
@@ -2551,6 +3124,7 @@
         </w:rPr>
         <w:t>GitHub</w:t>
       </w:r>
+      <w:proofErr w:type="spellEnd"/>
       <w:r>
         <w:rPr>
           <w:rFonts w:ascii="Times New Roman" w:eastAsia="Times New Roman" w:hAnsi="Times New Roman" w:cs="Times New Roman"/>
@@ -2902,7 +3476,27 @@
           <w:sz w:val="24"/>
           <w:szCs w:val="24"/>
         </w:rPr>
-        <w:t xml:space="preserve">та відповідно сконфігурував </w:t>
+        <w:t xml:space="preserve">та відповідно </w:t>
+      </w:r>
+      <w:proofErr w:type="spellStart"/>
+      <w:r>
+        <w:rPr>
+          <w:rFonts w:ascii="Times New Roman" w:eastAsia="Times New Roman" w:hAnsi="Times New Roman" w:cs="Times New Roman"/>
+          <w:color w:val="000000"/>
+          <w:sz w:val="24"/>
+          <w:szCs w:val="24"/>
+        </w:rPr>
+        <w:t>сконфігурував</w:t>
+      </w:r>
+      <w:proofErr w:type="spellEnd"/>
+      <w:r>
+        <w:rPr>
+          <w:rFonts w:ascii="Times New Roman" w:eastAsia="Times New Roman" w:hAnsi="Times New Roman" w:cs="Times New Roman"/>
+          <w:color w:val="000000"/>
+          <w:sz w:val="24"/>
+          <w:szCs w:val="24"/>
+        </w:rPr>
+        <w:t xml:space="preserve"> </w:t>
       </w:r>
       <w:r>
         <w:rPr>
@@ -3157,6 +3751,7 @@
         </w:rPr>
         <w:t xml:space="preserve"> </w:t>
       </w:r>
+      <w:proofErr w:type="spellStart"/>
       <w:r>
         <w:rPr>
           <w:rFonts w:ascii="Times New Roman" w:eastAsia="Times New Roman" w:hAnsi="Times New Roman" w:cs="Times New Roman"/>
@@ -3166,6 +3761,7 @@
         </w:rPr>
         <w:t>Trello</w:t>
       </w:r>
+      <w:proofErr w:type="spellEnd"/>
       <w:r>
         <w:rPr>
           <w:rFonts w:ascii="Times New Roman" w:eastAsia="Times New Roman" w:hAnsi="Times New Roman" w:cs="Times New Roman"/>
@@ -3386,7 +3982,25 @@
           <w:sz w:val="24"/>
           <w:szCs w:val="24"/>
         </w:rPr>
-        <w:t>, що дає змогу команді керувати різноманітними проєктами й робочими процесами та відстежувати виконання завдань. </w:t>
+        <w:t xml:space="preserve">, що дає змогу команді керувати різноманітними </w:t>
+      </w:r>
+      <w:proofErr w:type="spellStart"/>
+      <w:r>
+        <w:rPr>
+          <w:rFonts w:ascii="Times New Roman" w:eastAsia="Times New Roman" w:hAnsi="Times New Roman" w:cs="Times New Roman"/>
+          <w:sz w:val="24"/>
+          <w:szCs w:val="24"/>
+        </w:rPr>
+        <w:t>проєктами</w:t>
+      </w:r>
+      <w:proofErr w:type="spellEnd"/>
+      <w:r>
+        <w:rPr>
+          <w:rFonts w:ascii="Times New Roman" w:eastAsia="Times New Roman" w:hAnsi="Times New Roman" w:cs="Times New Roman"/>
+          <w:sz w:val="24"/>
+          <w:szCs w:val="24"/>
+        </w:rPr>
+        <w:t xml:space="preserve"> й робочими процесами та відстежувати виконання завдань. </w:t>
       </w:r>
     </w:p>
     <w:p>
@@ -3564,14 +4178,25 @@
         </w:rPr>
         <w:t xml:space="preserve">6 </w:t>
       </w:r>
-      <w:r>
-        <w:rPr>
-          <w:rFonts w:ascii="Times New Roman" w:eastAsia="Times New Roman" w:hAnsi="Times New Roman" w:cs="Times New Roman"/>
-          <w:color w:val="000000"/>
-          <w:sz w:val="24"/>
-          <w:szCs w:val="24"/>
-        </w:rPr>
-        <w:t>FlowCharts та Draw.io</w:t>
+      <w:proofErr w:type="spellStart"/>
+      <w:r>
+        <w:rPr>
+          <w:rFonts w:ascii="Times New Roman" w:eastAsia="Times New Roman" w:hAnsi="Times New Roman" w:cs="Times New Roman"/>
+          <w:color w:val="000000"/>
+          <w:sz w:val="24"/>
+          <w:szCs w:val="24"/>
+        </w:rPr>
+        <w:t>FlowCharts</w:t>
+      </w:r>
+      <w:proofErr w:type="spellEnd"/>
+      <w:r>
+        <w:rPr>
+          <w:rFonts w:ascii="Times New Roman" w:eastAsia="Times New Roman" w:hAnsi="Times New Roman" w:cs="Times New Roman"/>
+          <w:color w:val="000000"/>
+          <w:sz w:val="24"/>
+          <w:szCs w:val="24"/>
+        </w:rPr>
+        <w:t xml:space="preserve"> та Draw.io</w:t>
       </w:r>
       <w:r>
         <w:rPr>
@@ -3960,8 +4585,19 @@
           <w:sz w:val="24"/>
           <w:szCs w:val="24"/>
         </w:rPr>
-        <w:t>Зареєструватись та ознайомитись з Algotester</w:t>
-      </w:r>
+        <w:t xml:space="preserve">Зареєструватись та ознайомитись з </w:t>
+      </w:r>
+      <w:proofErr w:type="spellStart"/>
+      <w:r>
+        <w:rPr>
+          <w:rFonts w:ascii="Times New Roman" w:eastAsia="Times New Roman" w:hAnsi="Times New Roman" w:cs="Times New Roman"/>
+          <w:color w:val="000000"/>
+          <w:sz w:val="24"/>
+          <w:szCs w:val="24"/>
+        </w:rPr>
+        <w:t>Algotester</w:t>
+      </w:r>
+      <w:proofErr w:type="spellEnd"/>
       <w:r>
         <w:rPr>
           <w:rFonts w:ascii="Times New Roman" w:eastAsia="Times New Roman" w:hAnsi="Times New Roman" w:cs="Times New Roman"/>
@@ -4105,7 +4741,25 @@
           <w:sz w:val="24"/>
           <w:szCs w:val="24"/>
         </w:rPr>
-        <w:t>истемою Алготестер та зареєструвався на ній</w:t>
+        <w:t xml:space="preserve">истемою </w:t>
+      </w:r>
+      <w:proofErr w:type="spellStart"/>
+      <w:r>
+        <w:rPr>
+          <w:rFonts w:ascii="Times New Roman" w:eastAsia="Times New Roman" w:hAnsi="Times New Roman" w:cs="Times New Roman"/>
+          <w:sz w:val="24"/>
+          <w:szCs w:val="24"/>
+        </w:rPr>
+        <w:t>Алготестер</w:t>
+      </w:r>
+      <w:proofErr w:type="spellEnd"/>
+      <w:r>
+        <w:rPr>
+          <w:rFonts w:ascii="Times New Roman" w:eastAsia="Times New Roman" w:hAnsi="Times New Roman" w:cs="Times New Roman"/>
+          <w:sz w:val="24"/>
+          <w:szCs w:val="24"/>
+        </w:rPr>
+        <w:t xml:space="preserve"> та зареєструвався на ній</w:t>
       </w:r>
       <w:r>
         <w:rPr>
@@ -4842,6 +5496,7 @@
         </w:rPr>
         <w:t xml:space="preserve">Використовувати тип даних </w:t>
       </w:r>
+      <w:proofErr w:type="spellStart"/>
       <w:r>
         <w:rPr>
           <w:rFonts w:ascii="Times New Roman" w:eastAsia="Times New Roman" w:hAnsi="Times New Roman" w:cs="Times New Roman"/>
@@ -4851,6 +5506,7 @@
         </w:rPr>
         <w:t>double</w:t>
       </w:r>
+      <w:proofErr w:type="spellEnd"/>
       <w:r>
         <w:rPr>
           <w:rFonts w:ascii="Times New Roman" w:eastAsia="Times New Roman" w:hAnsi="Times New Roman" w:cs="Times New Roman"/>
@@ -4868,8 +5524,19 @@
           <w:sz w:val="24"/>
           <w:szCs w:val="24"/>
         </w:rPr>
-        <w:t>для точності обчи</w:t>
-      </w:r>
+        <w:t xml:space="preserve">для точності </w:t>
+      </w:r>
+      <w:proofErr w:type="spellStart"/>
+      <w:r>
+        <w:rPr>
+          <w:rFonts w:ascii="Times New Roman" w:eastAsia="Times New Roman" w:hAnsi="Times New Roman" w:cs="Times New Roman"/>
+          <w:color w:val="000000"/>
+          <w:sz w:val="24"/>
+          <w:szCs w:val="24"/>
+        </w:rPr>
+        <w:t>обчи</w:t>
+      </w:r>
+      <w:proofErr w:type="spellEnd"/>
       <w:r>
         <w:rPr>
           <w:rFonts w:ascii="Times New Roman" w:eastAsia="Times New Roman" w:hAnsi="Times New Roman" w:cs="Times New Roman"/>
@@ -4880,14 +5547,25 @@
         </w:rPr>
         <w:t>c</w:t>
       </w:r>
-      <w:r>
-        <w:rPr>
-          <w:rFonts w:ascii="Times New Roman" w:eastAsia="Times New Roman" w:hAnsi="Times New Roman" w:cs="Times New Roman"/>
-          <w:color w:val="000000"/>
-          <w:sz w:val="24"/>
-          <w:szCs w:val="24"/>
-        </w:rPr>
-        <w:t>лень.</w:t>
+      <w:proofErr w:type="spellStart"/>
+      <w:r>
+        <w:rPr>
+          <w:rFonts w:ascii="Times New Roman" w:eastAsia="Times New Roman" w:hAnsi="Times New Roman" w:cs="Times New Roman"/>
+          <w:color w:val="000000"/>
+          <w:sz w:val="24"/>
+          <w:szCs w:val="24"/>
+        </w:rPr>
+        <w:t>лень</w:t>
+      </w:r>
+      <w:proofErr w:type="spellEnd"/>
+      <w:r>
+        <w:rPr>
+          <w:rFonts w:ascii="Times New Roman" w:eastAsia="Times New Roman" w:hAnsi="Times New Roman" w:cs="Times New Roman"/>
+          <w:color w:val="000000"/>
+          <w:sz w:val="24"/>
+          <w:szCs w:val="24"/>
+        </w:rPr>
+        <w:t>.</w:t>
       </w:r>
     </w:p>
     <w:p>
@@ -5172,7 +5850,29 @@
           <w:szCs w:val="24"/>
           <w:lang w:val="en-US"/>
         </w:rPr>
-        <w:t xml:space="preserve">long long </w:t>
+        <w:t xml:space="preserve">long </w:t>
+      </w:r>
+      <w:proofErr w:type="spellStart"/>
+      <w:r>
+        <w:rPr>
+          <w:rFonts w:ascii="Times New Roman" w:eastAsia="Times New Roman" w:hAnsi="Times New Roman" w:cs="Times New Roman"/>
+          <w:color w:val="000000"/>
+          <w:sz w:val="24"/>
+          <w:szCs w:val="24"/>
+          <w:lang w:val="en-US"/>
+        </w:rPr>
+        <w:t>long</w:t>
+      </w:r>
+      <w:proofErr w:type="spellEnd"/>
+      <w:r>
+        <w:rPr>
+          <w:rFonts w:ascii="Times New Roman" w:eastAsia="Times New Roman" w:hAnsi="Times New Roman" w:cs="Times New Roman"/>
+          <w:color w:val="000000"/>
+          <w:sz w:val="24"/>
+          <w:szCs w:val="24"/>
+          <w:lang w:val="en-US"/>
+        </w:rPr>
+        <w:t xml:space="preserve"> </w:t>
       </w:r>
       <w:r>
         <w:rPr>
@@ -5307,14 +6007,45 @@
         </w:rPr>
         <w:t xml:space="preserve">1. </w:t>
       </w:r>
-      <w:r>
-        <w:rPr>
-          <w:rFonts w:ascii="Times New Roman" w:eastAsia="Times New Roman" w:hAnsi="Times New Roman" w:cs="Times New Roman"/>
-          <w:color w:val="000000"/>
-          <w:sz w:val="24"/>
-          <w:szCs w:val="24"/>
-        </w:rPr>
-        <w:t>Package Managers:</w:t>
+      <w:proofErr w:type="spellStart"/>
+      <w:r>
+        <w:rPr>
+          <w:rFonts w:ascii="Times New Roman" w:eastAsia="Times New Roman" w:hAnsi="Times New Roman" w:cs="Times New Roman"/>
+          <w:color w:val="000000"/>
+          <w:sz w:val="24"/>
+          <w:szCs w:val="24"/>
+        </w:rPr>
+        <w:t>Package</w:t>
+      </w:r>
+      <w:proofErr w:type="spellEnd"/>
+      <w:r>
+        <w:rPr>
+          <w:rFonts w:ascii="Times New Roman" w:eastAsia="Times New Roman" w:hAnsi="Times New Roman" w:cs="Times New Roman"/>
+          <w:color w:val="000000"/>
+          <w:sz w:val="24"/>
+          <w:szCs w:val="24"/>
+        </w:rPr>
+        <w:t xml:space="preserve"> </w:t>
+      </w:r>
+      <w:proofErr w:type="spellStart"/>
+      <w:r>
+        <w:rPr>
+          <w:rFonts w:ascii="Times New Roman" w:eastAsia="Times New Roman" w:hAnsi="Times New Roman" w:cs="Times New Roman"/>
+          <w:color w:val="000000"/>
+          <w:sz w:val="24"/>
+          <w:szCs w:val="24"/>
+        </w:rPr>
+        <w:t>Managers</w:t>
+      </w:r>
+      <w:proofErr w:type="spellEnd"/>
+      <w:r>
+        <w:rPr>
+          <w:rFonts w:ascii="Times New Roman" w:eastAsia="Times New Roman" w:hAnsi="Times New Roman" w:cs="Times New Roman"/>
+          <w:color w:val="000000"/>
+          <w:sz w:val="24"/>
+          <w:szCs w:val="24"/>
+        </w:rPr>
+        <w:t>:</w:t>
       </w:r>
     </w:p>
     <w:p>
@@ -5400,15 +6131,57 @@
         </w:rPr>
         <w:t xml:space="preserve">Конфігурація </w:t>
       </w:r>
-      <w:r>
-        <w:rPr>
-          <w:rFonts w:ascii="Times New Roman" w:eastAsia="Times New Roman" w:hAnsi="Times New Roman" w:cs="Times New Roman"/>
-          <w:color w:val="000000"/>
-          <w:sz w:val="24"/>
-          <w:szCs w:val="24"/>
-        </w:rPr>
-        <w:t>Visual Studio Code</w:t>
-      </w:r>
+      <w:proofErr w:type="spellStart"/>
+      <w:r>
+        <w:rPr>
+          <w:rFonts w:ascii="Times New Roman" w:eastAsia="Times New Roman" w:hAnsi="Times New Roman" w:cs="Times New Roman"/>
+          <w:color w:val="000000"/>
+          <w:sz w:val="24"/>
+          <w:szCs w:val="24"/>
+        </w:rPr>
+        <w:t>Visual</w:t>
+      </w:r>
+      <w:proofErr w:type="spellEnd"/>
+      <w:r>
+        <w:rPr>
+          <w:rFonts w:ascii="Times New Roman" w:eastAsia="Times New Roman" w:hAnsi="Times New Roman" w:cs="Times New Roman"/>
+          <w:color w:val="000000"/>
+          <w:sz w:val="24"/>
+          <w:szCs w:val="24"/>
+        </w:rPr>
+        <w:t xml:space="preserve"> </w:t>
+      </w:r>
+      <w:proofErr w:type="spellStart"/>
+      <w:r>
+        <w:rPr>
+          <w:rFonts w:ascii="Times New Roman" w:eastAsia="Times New Roman" w:hAnsi="Times New Roman" w:cs="Times New Roman"/>
+          <w:color w:val="000000"/>
+          <w:sz w:val="24"/>
+          <w:szCs w:val="24"/>
+        </w:rPr>
+        <w:t>Studio</w:t>
+      </w:r>
+      <w:proofErr w:type="spellEnd"/>
+      <w:r>
+        <w:rPr>
+          <w:rFonts w:ascii="Times New Roman" w:eastAsia="Times New Roman" w:hAnsi="Times New Roman" w:cs="Times New Roman"/>
+          <w:color w:val="000000"/>
+          <w:sz w:val="24"/>
+          <w:szCs w:val="24"/>
+        </w:rPr>
+        <w:t xml:space="preserve"> </w:t>
+      </w:r>
+      <w:proofErr w:type="spellStart"/>
+      <w:r>
+        <w:rPr>
+          <w:rFonts w:ascii="Times New Roman" w:eastAsia="Times New Roman" w:hAnsi="Times New Roman" w:cs="Times New Roman"/>
+          <w:color w:val="000000"/>
+          <w:sz w:val="24"/>
+          <w:szCs w:val="24"/>
+        </w:rPr>
+        <w:t>Code</w:t>
+      </w:r>
+      <w:proofErr w:type="spellEnd"/>
       <w:r>
         <w:rPr>
           <w:rFonts w:ascii="Times New Roman" w:eastAsia="Times New Roman" w:hAnsi="Times New Roman" w:cs="Times New Roman"/>
@@ -5605,11 +6378,19 @@
         </w:rPr>
         <w:t xml:space="preserve">3. </w:t>
       </w:r>
+      <w:proofErr w:type="spellStart"/>
       <w:r>
         <w:rPr>
           <w:lang w:val="en-US"/>
         </w:rPr>
-        <w:t>Github:</w:t>
+        <w:t>Github</w:t>
+      </w:r>
+      <w:proofErr w:type="spellEnd"/>
+      <w:r>
+        <w:rPr>
+          <w:lang w:val="en-US"/>
+        </w:rPr>
+        <w:t>:</w:t>
       </w:r>
     </w:p>
     <w:p>
@@ -6102,6 +6883,7 @@
         </w:rPr>
         <w:t xml:space="preserve">. Далі програма виводить </w:t>
       </w:r>
+      <w:proofErr w:type="spellStart"/>
       <w:r>
         <w:rPr>
           <w:rFonts w:ascii="Times New Roman" w:eastAsia="Times New Roman" w:hAnsi="Times New Roman" w:cs="Times New Roman"/>
@@ -6124,7 +6906,16 @@
           <w:sz w:val="24"/>
           <w:szCs w:val="24"/>
         </w:rPr>
-        <w:t xml:space="preserve">і </w:t>
+        <w:t>і</w:t>
+      </w:r>
+      <w:proofErr w:type="spellEnd"/>
+      <w:r>
+        <w:rPr>
+          <w:rFonts w:ascii="Times New Roman" w:eastAsia="Times New Roman" w:hAnsi="Times New Roman" w:cs="Times New Roman"/>
+          <w:sz w:val="24"/>
+          <w:szCs w:val="24"/>
+        </w:rPr>
+        <w:t xml:space="preserve"> </w:t>
       </w:r>
       <w:r>
         <w:rPr>
@@ -6157,8 +6948,18 @@
           <w:sz w:val="24"/>
           <w:szCs w:val="24"/>
         </w:rPr>
-        <w:t>Посилання на файл програми у пул-запиті GitHub</w:t>
-      </w:r>
+        <w:t xml:space="preserve">Посилання на файл програми у пул-запиті </w:t>
+      </w:r>
+      <w:proofErr w:type="spellStart"/>
+      <w:r>
+        <w:rPr>
+          <w:rFonts w:ascii="Times New Roman" w:eastAsia="Times New Roman" w:hAnsi="Times New Roman" w:cs="Times New Roman"/>
+          <w:sz w:val="24"/>
+          <w:szCs w:val="24"/>
+        </w:rPr>
+        <w:t>GitHub</w:t>
+      </w:r>
+      <w:proofErr w:type="spellEnd"/>
       <w:r>
         <w:rPr>
           <w:rFonts w:ascii="Times New Roman" w:eastAsia="Times New Roman" w:hAnsi="Times New Roman" w:cs="Times New Roman"/>
@@ -6379,8 +7180,18 @@
           <w:sz w:val="24"/>
           <w:szCs w:val="24"/>
         </w:rPr>
-        <w:t>Посилання на файл програми у пул-запиті GitHub</w:t>
-      </w:r>
+        <w:t xml:space="preserve">Посилання на файл програми у пул-запиті </w:t>
+      </w:r>
+      <w:proofErr w:type="spellStart"/>
+      <w:r>
+        <w:rPr>
+          <w:rFonts w:ascii="Times New Roman" w:eastAsia="Times New Roman" w:hAnsi="Times New Roman" w:cs="Times New Roman"/>
+          <w:sz w:val="24"/>
+          <w:szCs w:val="24"/>
+        </w:rPr>
+        <w:t>GitHub</w:t>
+      </w:r>
+      <w:proofErr w:type="spellEnd"/>
       <w:r>
         <w:rPr>
           <w:rFonts w:ascii="Times New Roman" w:eastAsia="Times New Roman" w:hAnsi="Times New Roman" w:cs="Times New Roman"/>
@@ -6846,14 +7657,232 @@
         </w:rPr>
         <w:t xml:space="preserve"> </w:t>
       </w:r>
-      <w:r>
-        <w:rPr>
-          <w:rFonts w:ascii="Times New Roman" w:eastAsia="Times New Roman" w:hAnsi="Times New Roman" w:cs="Times New Roman"/>
-          <w:sz w:val="24"/>
-          <w:szCs w:val="24"/>
-        </w:rPr>
-        <w:t>Package Managers OS, Console Commands  в Linux, Visual Studio Code, дебагером, Algotester, Git та команди, GitHub, Trello</w:t>
-      </w:r>
+      <w:proofErr w:type="spellStart"/>
+      <w:r>
+        <w:rPr>
+          <w:rFonts w:ascii="Times New Roman" w:eastAsia="Times New Roman" w:hAnsi="Times New Roman" w:cs="Times New Roman"/>
+          <w:sz w:val="24"/>
+          <w:szCs w:val="24"/>
+        </w:rPr>
+        <w:t>Package</w:t>
+      </w:r>
+      <w:proofErr w:type="spellEnd"/>
+      <w:r>
+        <w:rPr>
+          <w:rFonts w:ascii="Times New Roman" w:eastAsia="Times New Roman" w:hAnsi="Times New Roman" w:cs="Times New Roman"/>
+          <w:sz w:val="24"/>
+          <w:szCs w:val="24"/>
+        </w:rPr>
+        <w:t xml:space="preserve"> </w:t>
+      </w:r>
+      <w:proofErr w:type="spellStart"/>
+      <w:r>
+        <w:rPr>
+          <w:rFonts w:ascii="Times New Roman" w:eastAsia="Times New Roman" w:hAnsi="Times New Roman" w:cs="Times New Roman"/>
+          <w:sz w:val="24"/>
+          <w:szCs w:val="24"/>
+        </w:rPr>
+        <w:t>Managers</w:t>
+      </w:r>
+      <w:proofErr w:type="spellEnd"/>
+      <w:r>
+        <w:rPr>
+          <w:rFonts w:ascii="Times New Roman" w:eastAsia="Times New Roman" w:hAnsi="Times New Roman" w:cs="Times New Roman"/>
+          <w:sz w:val="24"/>
+          <w:szCs w:val="24"/>
+        </w:rPr>
+        <w:t xml:space="preserve"> OS, </w:t>
+      </w:r>
+      <w:proofErr w:type="spellStart"/>
+      <w:r>
+        <w:rPr>
+          <w:rFonts w:ascii="Times New Roman" w:eastAsia="Times New Roman" w:hAnsi="Times New Roman" w:cs="Times New Roman"/>
+          <w:sz w:val="24"/>
+          <w:szCs w:val="24"/>
+        </w:rPr>
+        <w:t>Console</w:t>
+      </w:r>
+      <w:proofErr w:type="spellEnd"/>
+      <w:r>
+        <w:rPr>
+          <w:rFonts w:ascii="Times New Roman" w:eastAsia="Times New Roman" w:hAnsi="Times New Roman" w:cs="Times New Roman"/>
+          <w:sz w:val="24"/>
+          <w:szCs w:val="24"/>
+        </w:rPr>
+        <w:t xml:space="preserve"> </w:t>
+      </w:r>
+      <w:proofErr w:type="spellStart"/>
+      <w:r>
+        <w:rPr>
+          <w:rFonts w:ascii="Times New Roman" w:eastAsia="Times New Roman" w:hAnsi="Times New Roman" w:cs="Times New Roman"/>
+          <w:sz w:val="24"/>
+          <w:szCs w:val="24"/>
+        </w:rPr>
+        <w:t>Commands</w:t>
+      </w:r>
+      <w:proofErr w:type="spellEnd"/>
+      <w:r>
+        <w:rPr>
+          <w:rFonts w:ascii="Times New Roman" w:eastAsia="Times New Roman" w:hAnsi="Times New Roman" w:cs="Times New Roman"/>
+          <w:sz w:val="24"/>
+          <w:szCs w:val="24"/>
+        </w:rPr>
+        <w:t xml:space="preserve">  в </w:t>
+      </w:r>
+      <w:proofErr w:type="spellStart"/>
+      <w:r>
+        <w:rPr>
+          <w:rFonts w:ascii="Times New Roman" w:eastAsia="Times New Roman" w:hAnsi="Times New Roman" w:cs="Times New Roman"/>
+          <w:sz w:val="24"/>
+          <w:szCs w:val="24"/>
+        </w:rPr>
+        <w:t>Linux</w:t>
+      </w:r>
+      <w:proofErr w:type="spellEnd"/>
+      <w:r>
+        <w:rPr>
+          <w:rFonts w:ascii="Times New Roman" w:eastAsia="Times New Roman" w:hAnsi="Times New Roman" w:cs="Times New Roman"/>
+          <w:sz w:val="24"/>
+          <w:szCs w:val="24"/>
+        </w:rPr>
+        <w:t xml:space="preserve">, </w:t>
+      </w:r>
+      <w:proofErr w:type="spellStart"/>
+      <w:r>
+        <w:rPr>
+          <w:rFonts w:ascii="Times New Roman" w:eastAsia="Times New Roman" w:hAnsi="Times New Roman" w:cs="Times New Roman"/>
+          <w:sz w:val="24"/>
+          <w:szCs w:val="24"/>
+        </w:rPr>
+        <w:t>Visual</w:t>
+      </w:r>
+      <w:proofErr w:type="spellEnd"/>
+      <w:r>
+        <w:rPr>
+          <w:rFonts w:ascii="Times New Roman" w:eastAsia="Times New Roman" w:hAnsi="Times New Roman" w:cs="Times New Roman"/>
+          <w:sz w:val="24"/>
+          <w:szCs w:val="24"/>
+        </w:rPr>
+        <w:t xml:space="preserve"> </w:t>
+      </w:r>
+      <w:proofErr w:type="spellStart"/>
+      <w:r>
+        <w:rPr>
+          <w:rFonts w:ascii="Times New Roman" w:eastAsia="Times New Roman" w:hAnsi="Times New Roman" w:cs="Times New Roman"/>
+          <w:sz w:val="24"/>
+          <w:szCs w:val="24"/>
+        </w:rPr>
+        <w:t>Studio</w:t>
+      </w:r>
+      <w:proofErr w:type="spellEnd"/>
+      <w:r>
+        <w:rPr>
+          <w:rFonts w:ascii="Times New Roman" w:eastAsia="Times New Roman" w:hAnsi="Times New Roman" w:cs="Times New Roman"/>
+          <w:sz w:val="24"/>
+          <w:szCs w:val="24"/>
+        </w:rPr>
+        <w:t xml:space="preserve"> </w:t>
+      </w:r>
+      <w:proofErr w:type="spellStart"/>
+      <w:r>
+        <w:rPr>
+          <w:rFonts w:ascii="Times New Roman" w:eastAsia="Times New Roman" w:hAnsi="Times New Roman" w:cs="Times New Roman"/>
+          <w:sz w:val="24"/>
+          <w:szCs w:val="24"/>
+        </w:rPr>
+        <w:t>Code</w:t>
+      </w:r>
+      <w:proofErr w:type="spellEnd"/>
+      <w:r>
+        <w:rPr>
+          <w:rFonts w:ascii="Times New Roman" w:eastAsia="Times New Roman" w:hAnsi="Times New Roman" w:cs="Times New Roman"/>
+          <w:sz w:val="24"/>
+          <w:szCs w:val="24"/>
+        </w:rPr>
+        <w:t xml:space="preserve">, </w:t>
+      </w:r>
+      <w:proofErr w:type="spellStart"/>
+      <w:r>
+        <w:rPr>
+          <w:rFonts w:ascii="Times New Roman" w:eastAsia="Times New Roman" w:hAnsi="Times New Roman" w:cs="Times New Roman"/>
+          <w:sz w:val="24"/>
+          <w:szCs w:val="24"/>
+        </w:rPr>
+        <w:t>дебагером</w:t>
+      </w:r>
+      <w:proofErr w:type="spellEnd"/>
+      <w:r>
+        <w:rPr>
+          <w:rFonts w:ascii="Times New Roman" w:eastAsia="Times New Roman" w:hAnsi="Times New Roman" w:cs="Times New Roman"/>
+          <w:sz w:val="24"/>
+          <w:szCs w:val="24"/>
+        </w:rPr>
+        <w:t xml:space="preserve">, </w:t>
+      </w:r>
+      <w:proofErr w:type="spellStart"/>
+      <w:r>
+        <w:rPr>
+          <w:rFonts w:ascii="Times New Roman" w:eastAsia="Times New Roman" w:hAnsi="Times New Roman" w:cs="Times New Roman"/>
+          <w:sz w:val="24"/>
+          <w:szCs w:val="24"/>
+        </w:rPr>
+        <w:t>Algotester</w:t>
+      </w:r>
+      <w:proofErr w:type="spellEnd"/>
+      <w:r>
+        <w:rPr>
+          <w:rFonts w:ascii="Times New Roman" w:eastAsia="Times New Roman" w:hAnsi="Times New Roman" w:cs="Times New Roman"/>
+          <w:sz w:val="24"/>
+          <w:szCs w:val="24"/>
+        </w:rPr>
+        <w:t xml:space="preserve">, </w:t>
+      </w:r>
+      <w:proofErr w:type="spellStart"/>
+      <w:r>
+        <w:rPr>
+          <w:rFonts w:ascii="Times New Roman" w:eastAsia="Times New Roman" w:hAnsi="Times New Roman" w:cs="Times New Roman"/>
+          <w:sz w:val="24"/>
+          <w:szCs w:val="24"/>
+        </w:rPr>
+        <w:t>Git</w:t>
+      </w:r>
+      <w:proofErr w:type="spellEnd"/>
+      <w:r>
+        <w:rPr>
+          <w:rFonts w:ascii="Times New Roman" w:eastAsia="Times New Roman" w:hAnsi="Times New Roman" w:cs="Times New Roman"/>
+          <w:sz w:val="24"/>
+          <w:szCs w:val="24"/>
+        </w:rPr>
+        <w:t xml:space="preserve"> та команди, </w:t>
+      </w:r>
+      <w:proofErr w:type="spellStart"/>
+      <w:r>
+        <w:rPr>
+          <w:rFonts w:ascii="Times New Roman" w:eastAsia="Times New Roman" w:hAnsi="Times New Roman" w:cs="Times New Roman"/>
+          <w:sz w:val="24"/>
+          <w:szCs w:val="24"/>
+        </w:rPr>
+        <w:t>GitHub</w:t>
+      </w:r>
+      <w:proofErr w:type="spellEnd"/>
+      <w:r>
+        <w:rPr>
+          <w:rFonts w:ascii="Times New Roman" w:eastAsia="Times New Roman" w:hAnsi="Times New Roman" w:cs="Times New Roman"/>
+          <w:sz w:val="24"/>
+          <w:szCs w:val="24"/>
+        </w:rPr>
+        <w:t xml:space="preserve">, </w:t>
+      </w:r>
+      <w:proofErr w:type="spellStart"/>
+      <w:r>
+        <w:rPr>
+          <w:rFonts w:ascii="Times New Roman" w:eastAsia="Times New Roman" w:hAnsi="Times New Roman" w:cs="Times New Roman"/>
+          <w:sz w:val="24"/>
+          <w:szCs w:val="24"/>
+        </w:rPr>
+        <w:t>Trello</w:t>
+      </w:r>
+      <w:proofErr w:type="spellEnd"/>
       <w:r>
         <w:rPr>
           <w:rFonts w:ascii="Times New Roman" w:eastAsia="Times New Roman" w:hAnsi="Times New Roman" w:cs="Times New Roman"/>

</xml_diff>

<commit_message>
Captions added to report
</commit_message>
<xml_diff>
--- a/ai_12/roman_kapustiak/Epic 1/epic_1_pactice_and_labs_report_roman_kapustiak.docx
+++ b/ai_12/roman_kapustiak/Epic 1/epic_1_pactice_and_labs_report_roman_kapustiak.docx
@@ -85,7 +85,7 @@
                     <pic:cNvPicPr/>
                   </pic:nvPicPr>
                   <pic:blipFill>
-                    <a:blip r:embed="rId8"/>
+                    <a:blip r:embed="rId9"/>
                     <a:stretch>
                       <a:fillRect/>
                     </a:stretch>
@@ -849,13 +849,7 @@
         <w:rPr>
           <w:color w:val="000000"/>
         </w:rPr>
-        <w:t>Тема №</w:t>
-      </w:r>
-      <w:r>
-        <w:rPr>
-          <w:color w:val="000000"/>
-        </w:rPr>
-        <w:t xml:space="preserve">1: </w:t>
+        <w:t xml:space="preserve">Тема №1: </w:t>
       </w:r>
       <w:proofErr w:type="spellStart"/>
       <w:r>
@@ -1371,34 +1365,7 @@
           <w:sz w:val="24"/>
           <w:szCs w:val="24"/>
         </w:rPr>
-        <w:t>Тема №</w:t>
-      </w:r>
-      <w:r>
-        <w:rPr>
-          <w:rFonts w:ascii="Times New Roman" w:eastAsia="Times New Roman" w:hAnsi="Times New Roman" w:cs="Times New Roman"/>
-          <w:color w:val="000000"/>
-          <w:sz w:val="24"/>
-          <w:szCs w:val="24"/>
-        </w:rPr>
-        <w:t>7</w:t>
-      </w:r>
-      <w:r>
-        <w:rPr>
-          <w:rFonts w:ascii="Times New Roman" w:eastAsia="Times New Roman" w:hAnsi="Times New Roman" w:cs="Times New Roman"/>
-          <w:color w:val="000000"/>
-          <w:sz w:val="24"/>
-          <w:szCs w:val="24"/>
-        </w:rPr>
-        <w:t xml:space="preserve">: </w:t>
-      </w:r>
-      <w:r>
-        <w:rPr>
-          <w:rFonts w:ascii="Times New Roman" w:eastAsia="Times New Roman" w:hAnsi="Times New Roman" w:cs="Times New Roman"/>
-          <w:color w:val="000000"/>
-          <w:sz w:val="24"/>
-          <w:szCs w:val="24"/>
-        </w:rPr>
-        <w:t xml:space="preserve">Зареєструватись та ознайомитись з </w:t>
+        <w:t xml:space="preserve">Тема №7: Зареєструватись та ознайомитись з </w:t>
       </w:r>
       <w:proofErr w:type="spellStart"/>
       <w:r>
@@ -1525,15 +1492,7 @@
           <w:sz w:val="24"/>
           <w:szCs w:val="24"/>
         </w:rPr>
-        <w:t>Джерела Інформації</w:t>
-      </w:r>
-      <w:r>
-        <w:rPr>
-          <w:rFonts w:ascii="Times New Roman" w:eastAsia="Times New Roman" w:hAnsi="Times New Roman" w:cs="Times New Roman"/>
-          <w:sz w:val="24"/>
-          <w:szCs w:val="24"/>
-        </w:rPr>
-        <w:t xml:space="preserve"> </w:t>
+        <w:t xml:space="preserve">Джерела Інформації </w:t>
       </w:r>
     </w:p>
     <w:p>
@@ -1946,6 +1905,9 @@
           <w:numId w:val="5"/>
         </w:numPr>
         <w:spacing w:after="0" w:line="240" w:lineRule="auto"/>
+        <w:rPr>
+          <w:rFonts w:ascii="Times New Roman" w:hAnsi="Times New Roman" w:cs="Times New Roman"/>
+        </w:rPr>
       </w:pPr>
       <w:r>
         <w:rPr>
@@ -2017,6 +1979,9 @@
         <w:t xml:space="preserve"> подібному терміналі</w:t>
       </w:r>
       <w:r>
+        <w:rPr>
+          <w:rFonts w:ascii="Times New Roman" w:hAnsi="Times New Roman" w:cs="Times New Roman"/>
+        </w:rPr>
         <w:t>.</w:t>
       </w:r>
     </w:p>
@@ -3103,16 +3068,7 @@
           <w:sz w:val="24"/>
           <w:szCs w:val="24"/>
         </w:rPr>
-        <w:t xml:space="preserve"> та команди</w:t>
-      </w:r>
-      <w:r>
-        <w:rPr>
-          <w:rFonts w:ascii="Times New Roman" w:eastAsia="Times New Roman" w:hAnsi="Times New Roman" w:cs="Times New Roman"/>
-          <w:color w:val="000000"/>
-          <w:sz w:val="24"/>
-          <w:szCs w:val="24"/>
-        </w:rPr>
-        <w:t xml:space="preserve">, </w:t>
+        <w:t xml:space="preserve"> та команди, </w:t>
       </w:r>
       <w:proofErr w:type="spellStart"/>
       <w:r>
@@ -3950,39 +3906,7 @@
           <w:sz w:val="24"/>
           <w:szCs w:val="24"/>
         </w:rPr>
-        <w:t>візуальн</w:t>
-      </w:r>
-      <w:r>
-        <w:rPr>
-          <w:rFonts w:ascii="Times New Roman" w:eastAsia="Times New Roman" w:hAnsi="Times New Roman" w:cs="Times New Roman"/>
-          <w:sz w:val="24"/>
-          <w:szCs w:val="24"/>
-        </w:rPr>
-        <w:t>ому</w:t>
-      </w:r>
-      <w:r>
-        <w:rPr>
-          <w:rFonts w:ascii="Times New Roman" w:eastAsia="Times New Roman" w:hAnsi="Times New Roman" w:cs="Times New Roman"/>
-          <w:sz w:val="24"/>
-          <w:szCs w:val="24"/>
-        </w:rPr>
-        <w:t xml:space="preserve"> інструмент</w:t>
-      </w:r>
-      <w:r>
-        <w:rPr>
-          <w:rFonts w:ascii="Times New Roman" w:eastAsia="Times New Roman" w:hAnsi="Times New Roman" w:cs="Times New Roman"/>
-          <w:sz w:val="24"/>
-          <w:szCs w:val="24"/>
-        </w:rPr>
-        <w:t>і</w:t>
-      </w:r>
-      <w:r>
-        <w:rPr>
-          <w:rFonts w:ascii="Times New Roman" w:eastAsia="Times New Roman" w:hAnsi="Times New Roman" w:cs="Times New Roman"/>
-          <w:sz w:val="24"/>
-          <w:szCs w:val="24"/>
-        </w:rPr>
-        <w:t xml:space="preserve">, що дає змогу команді керувати різноманітними </w:t>
+        <w:t xml:space="preserve">візуальному інструменті, що дає змогу команді керувати різноманітними </w:t>
       </w:r>
       <w:proofErr w:type="spellStart"/>
       <w:r>
@@ -4264,7 +4188,7 @@
           <w:szCs w:val="24"/>
         </w:rPr>
       </w:pPr>
-      <w:hyperlink r:id="rId9" w:history="1">
+      <w:hyperlink r:id="rId10" w:history="1">
         <w:r>
           <w:rPr>
             <w:rFonts w:ascii="Times New Roman" w:eastAsia="Times New Roman" w:hAnsi="Times New Roman" w:cs="Times New Roman"/>
@@ -5376,6 +5300,7 @@
     </w:p>
     <w:p>
       <w:pPr>
+        <w:keepNext/>
         <w:pBdr>
           <w:top w:val="nil"/>
           <w:left w:val="nil"/>
@@ -5386,10 +5311,7 @@
         <w:spacing w:after="0" w:line="240" w:lineRule="auto"/>
         <w:ind w:left="720"/>
         <w:rPr>
-          <w:rFonts w:ascii="Times New Roman" w:eastAsia="Times New Roman" w:hAnsi="Times New Roman" w:cs="Times New Roman"/>
-          <w:color w:val="000000"/>
-          <w:sz w:val="24"/>
-          <w:szCs w:val="24"/>
+          <w:rFonts w:ascii="Times New Roman" w:hAnsi="Times New Roman" w:cs="Times New Roman"/>
         </w:rPr>
       </w:pPr>
       <w:r>
@@ -5406,352 +5328,6 @@
             <wp:extent cx="1942970" cy="5693229"/>
             <wp:effectExtent l="0" t="0" r="635" b="3175"/>
             <wp:docPr id="13" name="Picture 13"/>
-            <wp:cNvGraphicFramePr>
-              <a:graphicFrameLocks xmlns:a="http://schemas.openxmlformats.org/drawingml/2006/main" noChangeAspect="1"/>
-            </wp:cNvGraphicFramePr>
-            <a:graphic xmlns:a="http://schemas.openxmlformats.org/drawingml/2006/main">
-              <a:graphicData uri="http://schemas.openxmlformats.org/drawingml/2006/picture">
-                <pic:pic xmlns:pic="http://schemas.openxmlformats.org/drawingml/2006/picture">
-                  <pic:nvPicPr>
-                    <pic:cNvPr id="1" name=""/>
-                    <pic:cNvPicPr/>
-                  </pic:nvPicPr>
-                  <pic:blipFill>
-                    <a:blip r:embed="rId10"/>
-                    <a:stretch>
-                      <a:fillRect/>
-                    </a:stretch>
-                  </pic:blipFill>
-                  <pic:spPr>
-                    <a:xfrm>
-                      <a:off x="0" y="0"/>
-                      <a:ext cx="1969303" cy="5770389"/>
-                    </a:xfrm>
-                    <a:prstGeom prst="rect">
-                      <a:avLst/>
-                    </a:prstGeom>
-                  </pic:spPr>
-                </pic:pic>
-              </a:graphicData>
-            </a:graphic>
-          </wp:inline>
-        </w:drawing>
-      </w:r>
-    </w:p>
-    <w:p>
-      <w:pPr>
-        <w:numPr>
-          <w:ilvl w:val="0"/>
-          <w:numId w:val="2"/>
-        </w:numPr>
-        <w:pBdr>
-          <w:top w:val="nil"/>
-          <w:left w:val="nil"/>
-          <w:bottom w:val="nil"/>
-          <w:right w:val="nil"/>
-          <w:between w:val="nil"/>
-        </w:pBdr>
-        <w:spacing w:after="0" w:line="240" w:lineRule="auto"/>
-        <w:rPr>
-          <w:rFonts w:ascii="Times New Roman" w:eastAsia="Times New Roman" w:hAnsi="Times New Roman" w:cs="Times New Roman"/>
-          <w:color w:val="000000"/>
-          <w:sz w:val="24"/>
-          <w:szCs w:val="24"/>
-        </w:rPr>
-      </w:pPr>
-      <w:r>
-        <w:rPr>
-          <w:rFonts w:ascii="Times New Roman" w:eastAsia="Times New Roman" w:hAnsi="Times New Roman" w:cs="Times New Roman"/>
-          <w:color w:val="000000"/>
-          <w:sz w:val="24"/>
-          <w:szCs w:val="24"/>
-        </w:rPr>
-        <w:t>Важливі деталі для врахування в імплементації</w:t>
-      </w:r>
-    </w:p>
-    <w:p>
-      <w:pPr>
-        <w:pBdr>
-          <w:top w:val="nil"/>
-          <w:left w:val="nil"/>
-          <w:bottom w:val="nil"/>
-          <w:right w:val="nil"/>
-          <w:between w:val="nil"/>
-        </w:pBdr>
-        <w:spacing w:after="0" w:line="240" w:lineRule="auto"/>
-        <w:ind w:left="720"/>
-        <w:rPr>
-          <w:rFonts w:ascii="Times New Roman" w:eastAsia="Times New Roman" w:hAnsi="Times New Roman" w:cs="Times New Roman"/>
-          <w:color w:val="000000"/>
-          <w:sz w:val="24"/>
-          <w:szCs w:val="24"/>
-        </w:rPr>
-      </w:pPr>
-      <w:r>
-        <w:rPr>
-          <w:rFonts w:ascii="Times New Roman" w:eastAsia="Times New Roman" w:hAnsi="Times New Roman" w:cs="Times New Roman"/>
-          <w:color w:val="000000"/>
-          <w:sz w:val="24"/>
-          <w:szCs w:val="24"/>
-        </w:rPr>
-        <w:t xml:space="preserve">Використовувати тип даних </w:t>
-      </w:r>
-      <w:proofErr w:type="spellStart"/>
-      <w:r>
-        <w:rPr>
-          <w:rFonts w:ascii="Times New Roman" w:eastAsia="Times New Roman" w:hAnsi="Times New Roman" w:cs="Times New Roman"/>
-          <w:color w:val="000000"/>
-          <w:sz w:val="24"/>
-          <w:szCs w:val="24"/>
-        </w:rPr>
-        <w:t>double</w:t>
-      </w:r>
-      <w:proofErr w:type="spellEnd"/>
-      <w:r>
-        <w:rPr>
-          <w:rFonts w:ascii="Times New Roman" w:eastAsia="Times New Roman" w:hAnsi="Times New Roman" w:cs="Times New Roman"/>
-          <w:color w:val="000000"/>
-          <w:sz w:val="24"/>
-          <w:szCs w:val="24"/>
-          <w:lang w:val="en-US"/>
-        </w:rPr>
-        <w:t xml:space="preserve"> </w:t>
-      </w:r>
-      <w:r>
-        <w:rPr>
-          <w:rFonts w:ascii="Times New Roman" w:eastAsia="Times New Roman" w:hAnsi="Times New Roman" w:cs="Times New Roman"/>
-          <w:color w:val="000000"/>
-          <w:sz w:val="24"/>
-          <w:szCs w:val="24"/>
-        </w:rPr>
-        <w:t xml:space="preserve">для точності </w:t>
-      </w:r>
-      <w:proofErr w:type="spellStart"/>
-      <w:r>
-        <w:rPr>
-          <w:rFonts w:ascii="Times New Roman" w:eastAsia="Times New Roman" w:hAnsi="Times New Roman" w:cs="Times New Roman"/>
-          <w:color w:val="000000"/>
-          <w:sz w:val="24"/>
-          <w:szCs w:val="24"/>
-        </w:rPr>
-        <w:t>обчи</w:t>
-      </w:r>
-      <w:proofErr w:type="spellEnd"/>
-      <w:r>
-        <w:rPr>
-          <w:rFonts w:ascii="Times New Roman" w:eastAsia="Times New Roman" w:hAnsi="Times New Roman" w:cs="Times New Roman"/>
-          <w:color w:val="000000"/>
-          <w:sz w:val="24"/>
-          <w:szCs w:val="24"/>
-          <w:lang w:val="en-US"/>
-        </w:rPr>
-        <w:t>c</w:t>
-      </w:r>
-      <w:proofErr w:type="spellStart"/>
-      <w:r>
-        <w:rPr>
-          <w:rFonts w:ascii="Times New Roman" w:eastAsia="Times New Roman" w:hAnsi="Times New Roman" w:cs="Times New Roman"/>
-          <w:color w:val="000000"/>
-          <w:sz w:val="24"/>
-          <w:szCs w:val="24"/>
-        </w:rPr>
-        <w:t>лень</w:t>
-      </w:r>
-      <w:proofErr w:type="spellEnd"/>
-      <w:r>
-        <w:rPr>
-          <w:rFonts w:ascii="Times New Roman" w:eastAsia="Times New Roman" w:hAnsi="Times New Roman" w:cs="Times New Roman"/>
-          <w:color w:val="000000"/>
-          <w:sz w:val="24"/>
-          <w:szCs w:val="24"/>
-        </w:rPr>
-        <w:t>.</w:t>
-      </w:r>
-    </w:p>
-    <w:p>
-      <w:pPr>
-        <w:numPr>
-          <w:ilvl w:val="0"/>
-          <w:numId w:val="2"/>
-        </w:numPr>
-        <w:pBdr>
-          <w:top w:val="nil"/>
-          <w:left w:val="nil"/>
-          <w:bottom w:val="nil"/>
-          <w:right w:val="nil"/>
-          <w:between w:val="nil"/>
-        </w:pBdr>
-        <w:spacing w:after="0" w:line="240" w:lineRule="auto"/>
-        <w:rPr>
-          <w:rFonts w:ascii="Times New Roman" w:eastAsia="Times New Roman" w:hAnsi="Times New Roman" w:cs="Times New Roman"/>
-          <w:color w:val="000000"/>
-          <w:sz w:val="24"/>
-          <w:szCs w:val="24"/>
-        </w:rPr>
-      </w:pPr>
-      <w:r>
-        <w:rPr>
-          <w:rFonts w:ascii="Times New Roman" w:eastAsia="Times New Roman" w:hAnsi="Times New Roman" w:cs="Times New Roman"/>
-          <w:color w:val="000000"/>
-          <w:sz w:val="24"/>
-          <w:szCs w:val="24"/>
-        </w:rPr>
-        <w:t>Планований час на реалізацію</w:t>
-      </w:r>
-      <w:r>
-        <w:rPr>
-          <w:rFonts w:ascii="Times New Roman" w:eastAsia="Times New Roman" w:hAnsi="Times New Roman" w:cs="Times New Roman"/>
-          <w:color w:val="000000"/>
-          <w:sz w:val="24"/>
-          <w:szCs w:val="24"/>
-        </w:rPr>
-        <w:t>:</w:t>
-      </w:r>
-      <w:r>
-        <w:rPr>
-          <w:rFonts w:ascii="Times New Roman" w:eastAsia="Times New Roman" w:hAnsi="Times New Roman" w:cs="Times New Roman"/>
-          <w:color w:val="000000"/>
-          <w:sz w:val="24"/>
-          <w:szCs w:val="24"/>
-        </w:rPr>
-        <w:t xml:space="preserve"> 1 </w:t>
-      </w:r>
-      <w:r>
-        <w:rPr>
-          <w:rFonts w:ascii="Times New Roman" w:eastAsia="Times New Roman" w:hAnsi="Times New Roman" w:cs="Times New Roman"/>
-          <w:color w:val="000000"/>
-          <w:sz w:val="24"/>
-          <w:szCs w:val="24"/>
-        </w:rPr>
-        <w:t>день</w:t>
-      </w:r>
-      <w:r>
-        <w:rPr>
-          <w:rFonts w:ascii="Times New Roman" w:eastAsia="Times New Roman" w:hAnsi="Times New Roman" w:cs="Times New Roman"/>
-          <w:color w:val="000000"/>
-          <w:sz w:val="24"/>
-          <w:szCs w:val="24"/>
-        </w:rPr>
-        <w:t>.</w:t>
-      </w:r>
-    </w:p>
-    <w:p>
-      <w:pPr>
-        <w:pBdr>
-          <w:top w:val="nil"/>
-          <w:left w:val="nil"/>
-          <w:bottom w:val="nil"/>
-          <w:right w:val="nil"/>
-          <w:between w:val="nil"/>
-        </w:pBdr>
-        <w:spacing w:after="0" w:line="240" w:lineRule="auto"/>
-        <w:ind w:left="720"/>
-        <w:rPr>
-          <w:rFonts w:ascii="Times New Roman" w:eastAsia="Times New Roman" w:hAnsi="Times New Roman" w:cs="Times New Roman"/>
-          <w:color w:val="000000"/>
-          <w:sz w:val="24"/>
-          <w:szCs w:val="24"/>
-        </w:rPr>
-      </w:pPr>
-    </w:p>
-    <w:p>
-      <w:pPr>
-        <w:spacing w:after="0"/>
-        <w:rPr>
-          <w:rFonts w:ascii="Times New Roman" w:eastAsia="Times New Roman" w:hAnsi="Times New Roman" w:cs="Times New Roman"/>
-          <w:sz w:val="24"/>
-          <w:szCs w:val="24"/>
-        </w:rPr>
-      </w:pPr>
-      <w:r>
-        <w:rPr>
-          <w:rFonts w:ascii="Times New Roman" w:eastAsia="Times New Roman" w:hAnsi="Times New Roman" w:cs="Times New Roman"/>
-          <w:sz w:val="24"/>
-          <w:szCs w:val="24"/>
-        </w:rPr>
-        <w:t>Програма №</w:t>
-      </w:r>
-      <w:r>
-        <w:rPr>
-          <w:rFonts w:ascii="Times New Roman" w:eastAsia="Times New Roman" w:hAnsi="Times New Roman" w:cs="Times New Roman"/>
-          <w:sz w:val="24"/>
-          <w:szCs w:val="24"/>
-          <w:lang w:val="en-US"/>
-        </w:rPr>
-        <w:t xml:space="preserve">2 </w:t>
-      </w:r>
-      <w:r>
-        <w:rPr>
-          <w:rFonts w:ascii="Times New Roman" w:eastAsia="Times New Roman" w:hAnsi="Times New Roman" w:cs="Times New Roman"/>
-          <w:sz w:val="24"/>
-          <w:szCs w:val="24"/>
-        </w:rPr>
-        <w:t>Верховна Рада</w:t>
-      </w:r>
-    </w:p>
-    <w:p>
-      <w:pPr>
-        <w:numPr>
-          <w:ilvl w:val="0"/>
-          <w:numId w:val="2"/>
-        </w:numPr>
-        <w:pBdr>
-          <w:top w:val="nil"/>
-          <w:left w:val="nil"/>
-          <w:bottom w:val="nil"/>
-          <w:right w:val="nil"/>
-          <w:between w:val="nil"/>
-        </w:pBdr>
-        <w:spacing w:after="0" w:line="240" w:lineRule="auto"/>
-        <w:rPr>
-          <w:rFonts w:ascii="Times New Roman" w:eastAsia="Times New Roman" w:hAnsi="Times New Roman" w:cs="Times New Roman"/>
-          <w:color w:val="000000"/>
-          <w:sz w:val="24"/>
-          <w:szCs w:val="24"/>
-        </w:rPr>
-      </w:pPr>
-      <w:r>
-        <w:rPr>
-          <w:rFonts w:ascii="Times New Roman" w:eastAsia="Times New Roman" w:hAnsi="Times New Roman" w:cs="Times New Roman"/>
-          <w:color w:val="000000"/>
-          <w:sz w:val="24"/>
-          <w:szCs w:val="24"/>
-        </w:rPr>
-        <w:t>Блок-схема</w:t>
-      </w:r>
-    </w:p>
-    <w:p>
-      <w:pPr>
-        <w:pBdr>
-          <w:top w:val="nil"/>
-          <w:left w:val="nil"/>
-          <w:bottom w:val="nil"/>
-          <w:right w:val="nil"/>
-          <w:between w:val="nil"/>
-        </w:pBdr>
-        <w:spacing w:after="0" w:line="240" w:lineRule="auto"/>
-        <w:ind w:left="720"/>
-        <w:rPr>
-          <w:rFonts w:ascii="Times New Roman" w:eastAsia="Times New Roman" w:hAnsi="Times New Roman" w:cs="Times New Roman"/>
-          <w:color w:val="000000"/>
-          <w:sz w:val="24"/>
-          <w:szCs w:val="24"/>
-        </w:rPr>
-      </w:pPr>
-      <w:r>
-        <w:rPr>
-          <w:rFonts w:ascii="Times New Roman" w:eastAsia="Times New Roman" w:hAnsi="Times New Roman" w:cs="Times New Roman"/>
-          <w:noProof/>
-          <w:color w:val="000000"/>
-          <w:sz w:val="24"/>
-          <w:szCs w:val="24"/>
-        </w:rPr>
-        <w:lastRenderedPageBreak/>
-        <w:drawing>
-          <wp:inline distT="0" distB="0" distL="0" distR="0" wp14:anchorId="433B0E0E" wp14:editId="65D953D4">
-            <wp:extent cx="1790700" cy="6368385"/>
-            <wp:effectExtent l="0" t="0" r="0" b="0"/>
-            <wp:docPr id="15" name="Picture 15"/>
             <wp:cNvGraphicFramePr>
               <a:graphicFrameLocks xmlns:a="http://schemas.openxmlformats.org/drawingml/2006/main" noChangeAspect="1"/>
             </wp:cNvGraphicFramePr>
@@ -5771,7 +5347,7 @@
                   <pic:spPr>
                     <a:xfrm>
                       <a:off x="0" y="0"/>
-                      <a:ext cx="1803673" cy="6414522"/>
+                      <a:ext cx="1969303" cy="5770389"/>
                     </a:xfrm>
                     <a:prstGeom prst="rect">
                       <a:avLst/>
@@ -5782,6 +5358,74 @@
             </a:graphic>
           </wp:inline>
         </w:drawing>
+      </w:r>
+    </w:p>
+    <w:p>
+      <w:pPr>
+        <w:pStyle w:val="Caption"/>
+        <w:rPr>
+          <w:rFonts w:ascii="Times New Roman" w:eastAsia="Times New Roman" w:hAnsi="Times New Roman" w:cs="Times New Roman"/>
+          <w:color w:val="000000"/>
+          <w:sz w:val="24"/>
+          <w:szCs w:val="24"/>
+        </w:rPr>
+      </w:pPr>
+      <w:r>
+        <w:rPr>
+          <w:rFonts w:ascii="Times New Roman" w:hAnsi="Times New Roman" w:cs="Times New Roman"/>
+        </w:rPr>
+        <w:t xml:space="preserve">Рисунок </w:t>
+      </w:r>
+      <w:r>
+        <w:rPr>
+          <w:rFonts w:ascii="Times New Roman" w:hAnsi="Times New Roman" w:cs="Times New Roman"/>
+        </w:rPr>
+        <w:fldChar w:fldCharType="begin"/>
+      </w:r>
+      <w:r>
+        <w:rPr>
+          <w:rFonts w:ascii="Times New Roman" w:hAnsi="Times New Roman" w:cs="Times New Roman"/>
+        </w:rPr>
+        <w:instrText xml:space="preserve"> SEQ Рисунок \* ARABIC </w:instrText>
+      </w:r>
+      <w:r>
+        <w:rPr>
+          <w:rFonts w:ascii="Times New Roman" w:hAnsi="Times New Roman" w:cs="Times New Roman"/>
+        </w:rPr>
+        <w:fldChar w:fldCharType="separate"/>
+      </w:r>
+      <w:r>
+        <w:rPr>
+          <w:rFonts w:ascii="Times New Roman" w:hAnsi="Times New Roman" w:cs="Times New Roman"/>
+          <w:noProof/>
+        </w:rPr>
+        <w:t>1</w:t>
+      </w:r>
+      <w:r>
+        <w:rPr>
+          <w:rFonts w:ascii="Times New Roman" w:hAnsi="Times New Roman" w:cs="Times New Roman"/>
+        </w:rPr>
+        <w:fldChar w:fldCharType="end"/>
+      </w:r>
+      <w:r>
+        <w:rPr>
+          <w:rFonts w:ascii="Times New Roman" w:hAnsi="Times New Roman" w:cs="Times New Roman"/>
+          <w:lang w:val="en-US"/>
+        </w:rPr>
+        <w:t>:</w:t>
+      </w:r>
+      <w:r>
+        <w:rPr>
+          <w:rFonts w:ascii="Times New Roman" w:hAnsi="Times New Roman" w:cs="Times New Roman"/>
+        </w:rPr>
+        <w:t xml:space="preserve"> Блок-схема</w:t>
+      </w:r>
+      <w:r>
+        <w:rPr>
+          <w:rFonts w:ascii="Times New Roman" w:hAnsi="Times New Roman" w:cs="Times New Roman"/>
+          <w:noProof/>
+        </w:rPr>
+        <w:t xml:space="preserve"> до програми №1</w:t>
       </w:r>
     </w:p>
     <w:p>
@@ -5842,6 +5486,17 @@
         </w:rPr>
         <w:t xml:space="preserve">Використовувати тип даних </w:t>
       </w:r>
+      <w:proofErr w:type="spellStart"/>
+      <w:r>
+        <w:rPr>
+          <w:rFonts w:ascii="Times New Roman" w:eastAsia="Times New Roman" w:hAnsi="Times New Roman" w:cs="Times New Roman"/>
+          <w:color w:val="000000"/>
+          <w:sz w:val="24"/>
+          <w:szCs w:val="24"/>
+        </w:rPr>
+        <w:t>double</w:t>
+      </w:r>
+      <w:proofErr w:type="spellEnd"/>
       <w:r>
         <w:rPr>
           <w:rFonts w:ascii="Times New Roman" w:eastAsia="Times New Roman" w:hAnsi="Times New Roman" w:cs="Times New Roman"/>
@@ -5850,7 +5505,16 @@
           <w:szCs w:val="24"/>
           <w:lang w:val="en-US"/>
         </w:rPr>
-        <w:t xml:space="preserve">long </w:t>
+        <w:t xml:space="preserve"> </w:t>
+      </w:r>
+      <w:r>
+        <w:rPr>
+          <w:rFonts w:ascii="Times New Roman" w:eastAsia="Times New Roman" w:hAnsi="Times New Roman" w:cs="Times New Roman"/>
+          <w:color w:val="000000"/>
+          <w:sz w:val="24"/>
+          <w:szCs w:val="24"/>
+        </w:rPr>
+        <w:t xml:space="preserve">для точності </w:t>
       </w:r>
       <w:proofErr w:type="spellStart"/>
       <w:r>
@@ -5859,9 +5523,29 @@
           <w:color w:val="000000"/>
           <w:sz w:val="24"/>
           <w:szCs w:val="24"/>
+        </w:rPr>
+        <w:t>обчи</w:t>
+      </w:r>
+      <w:proofErr w:type="spellEnd"/>
+      <w:r>
+        <w:rPr>
+          <w:rFonts w:ascii="Times New Roman" w:eastAsia="Times New Roman" w:hAnsi="Times New Roman" w:cs="Times New Roman"/>
+          <w:color w:val="000000"/>
+          <w:sz w:val="24"/>
+          <w:szCs w:val="24"/>
           <w:lang w:val="en-US"/>
         </w:rPr>
-        <w:t>long</w:t>
+        <w:t>c</w:t>
+      </w:r>
+      <w:proofErr w:type="spellStart"/>
+      <w:r>
+        <w:rPr>
+          <w:rFonts w:ascii="Times New Roman" w:eastAsia="Times New Roman" w:hAnsi="Times New Roman" w:cs="Times New Roman"/>
+          <w:color w:val="000000"/>
+          <w:sz w:val="24"/>
+          <w:szCs w:val="24"/>
+        </w:rPr>
+        <w:t>лень</w:t>
       </w:r>
       <w:proofErr w:type="spellEnd"/>
       <w:r>
@@ -5870,18 +5554,8 @@
           <w:color w:val="000000"/>
           <w:sz w:val="24"/>
           <w:szCs w:val="24"/>
-          <w:lang w:val="en-US"/>
-        </w:rPr>
-        <w:t xml:space="preserve"> </w:t>
-      </w:r>
-      <w:r>
-        <w:rPr>
-          <w:rFonts w:ascii="Times New Roman" w:eastAsia="Times New Roman" w:hAnsi="Times New Roman" w:cs="Times New Roman"/>
-          <w:color w:val="000000"/>
-          <w:sz w:val="24"/>
-          <w:szCs w:val="24"/>
-        </w:rPr>
-        <w:t>через відповідний розмір вхідних даних.</w:t>
+        </w:rPr>
+        <w:t>.</w:t>
       </w:r>
     </w:p>
     <w:p>
@@ -5912,16 +5586,43 @@
           <w:sz w:val="24"/>
           <w:szCs w:val="24"/>
         </w:rPr>
-        <w:t xml:space="preserve">Планований час на реалізацію: </w:t>
-      </w:r>
-      <w:r>
-        <w:rPr>
-          <w:rFonts w:ascii="Times New Roman" w:eastAsia="Times New Roman" w:hAnsi="Times New Roman" w:cs="Times New Roman"/>
-          <w:color w:val="000000"/>
-          <w:sz w:val="24"/>
-          <w:szCs w:val="24"/>
-        </w:rPr>
-        <w:t>1 день.</w:t>
+        <w:t>Планований час на реалізацію</w:t>
+      </w:r>
+      <w:r>
+        <w:rPr>
+          <w:rFonts w:ascii="Times New Roman" w:eastAsia="Times New Roman" w:hAnsi="Times New Roman" w:cs="Times New Roman"/>
+          <w:color w:val="000000"/>
+          <w:sz w:val="24"/>
+          <w:szCs w:val="24"/>
+        </w:rPr>
+        <w:t>:</w:t>
+      </w:r>
+      <w:r>
+        <w:rPr>
+          <w:rFonts w:ascii="Times New Roman" w:eastAsia="Times New Roman" w:hAnsi="Times New Roman" w:cs="Times New Roman"/>
+          <w:color w:val="000000"/>
+          <w:sz w:val="24"/>
+          <w:szCs w:val="24"/>
+        </w:rPr>
+        <w:t xml:space="preserve"> 1 </w:t>
+      </w:r>
+      <w:r>
+        <w:rPr>
+          <w:rFonts w:ascii="Times New Roman" w:eastAsia="Times New Roman" w:hAnsi="Times New Roman" w:cs="Times New Roman"/>
+          <w:color w:val="000000"/>
+          <w:sz w:val="24"/>
+          <w:szCs w:val="24"/>
+        </w:rPr>
+        <w:t>день</w:t>
+      </w:r>
+      <w:r>
+        <w:rPr>
+          <w:rFonts w:ascii="Times New Roman" w:eastAsia="Times New Roman" w:hAnsi="Times New Roman" w:cs="Times New Roman"/>
+          <w:color w:val="000000"/>
+          <w:sz w:val="24"/>
+          <w:szCs w:val="24"/>
+        </w:rPr>
+        <w:t>.</w:t>
       </w:r>
     </w:p>
     <w:p>
@@ -5945,6 +5646,45 @@
     </w:p>
     <w:p>
       <w:pPr>
+        <w:spacing w:after="0"/>
+        <w:rPr>
+          <w:rFonts w:ascii="Times New Roman" w:eastAsia="Times New Roman" w:hAnsi="Times New Roman" w:cs="Times New Roman"/>
+          <w:sz w:val="24"/>
+          <w:szCs w:val="24"/>
+        </w:rPr>
+      </w:pPr>
+      <w:r>
+        <w:rPr>
+          <w:rFonts w:ascii="Times New Roman" w:eastAsia="Times New Roman" w:hAnsi="Times New Roman" w:cs="Times New Roman"/>
+          <w:sz w:val="24"/>
+          <w:szCs w:val="24"/>
+        </w:rPr>
+        <w:t>Програма №</w:t>
+      </w:r>
+      <w:r>
+        <w:rPr>
+          <w:rFonts w:ascii="Times New Roman" w:eastAsia="Times New Roman" w:hAnsi="Times New Roman" w:cs="Times New Roman"/>
+          <w:sz w:val="24"/>
+          <w:szCs w:val="24"/>
+          <w:lang w:val="en-US"/>
+        </w:rPr>
+        <w:t xml:space="preserve">2 </w:t>
+      </w:r>
+      <w:r>
+        <w:rPr>
+          <w:rFonts w:ascii="Times New Roman" w:eastAsia="Times New Roman" w:hAnsi="Times New Roman" w:cs="Times New Roman"/>
+          <w:sz w:val="24"/>
+          <w:szCs w:val="24"/>
+        </w:rPr>
+        <w:t>Верховна Рада</w:t>
+      </w:r>
+    </w:p>
+    <w:p>
+      <w:pPr>
+        <w:numPr>
+          <w:ilvl w:val="0"/>
+          <w:numId w:val="2"/>
+        </w:numPr>
         <w:pBdr>
           <w:top w:val="nil"/>
           <w:left w:val="nil"/>
@@ -5953,122 +5693,53 @@
           <w:between w:val="nil"/>
         </w:pBdr>
         <w:spacing w:after="0" w:line="240" w:lineRule="auto"/>
-        <w:ind w:left="360"/>
-        <w:rPr>
-          <w:rFonts w:ascii="Times New Roman" w:eastAsia="Times New Roman" w:hAnsi="Times New Roman" w:cs="Times New Roman"/>
-          <w:color w:val="000000"/>
-          <w:sz w:val="24"/>
-          <w:szCs w:val="24"/>
-        </w:rPr>
-      </w:pPr>
-    </w:p>
-    <w:p>
-      <w:pPr>
-        <w:pStyle w:val="Heading2"/>
-        <w:rPr>
-          <w:rFonts w:ascii="Times New Roman" w:eastAsia="Times New Roman" w:hAnsi="Times New Roman" w:cs="Times New Roman"/>
-          <w:b/>
-          <w:color w:val="000000"/>
-        </w:rPr>
-      </w:pPr>
-      <w:r>
-        <w:rPr>
-          <w:rFonts w:ascii="Times New Roman" w:eastAsia="Times New Roman" w:hAnsi="Times New Roman" w:cs="Times New Roman"/>
-          <w:b/>
-          <w:color w:val="000000"/>
-        </w:rPr>
-        <w:t>3.</w:t>
-      </w:r>
-      <w:r>
-        <w:rPr>
-          <w:rFonts w:ascii="Times New Roman" w:eastAsia="Times New Roman" w:hAnsi="Times New Roman" w:cs="Times New Roman"/>
-          <w:b/>
-          <w:color w:val="000000"/>
-        </w:rPr>
-        <w:tab/>
-        <w:t>Конфігурація середовища до виконання завдань:</w:t>
-      </w:r>
-    </w:p>
-    <w:p>
-      <w:pPr>
-        <w:rPr>
-          <w:rFonts w:ascii="Times New Roman" w:eastAsia="Times New Roman" w:hAnsi="Times New Roman" w:cs="Times New Roman"/>
-          <w:color w:val="000000"/>
-          <w:sz w:val="24"/>
-          <w:szCs w:val="24"/>
-        </w:rPr>
-      </w:pPr>
-      <w:r>
-        <w:rPr>
-          <w:rFonts w:ascii="Times New Roman" w:eastAsia="Times New Roman" w:hAnsi="Times New Roman" w:cs="Times New Roman"/>
-          <w:color w:val="000000"/>
-          <w:sz w:val="24"/>
-          <w:szCs w:val="24"/>
-        </w:rPr>
-        <w:t xml:space="preserve">1. </w:t>
-      </w:r>
-      <w:proofErr w:type="spellStart"/>
-      <w:r>
-        <w:rPr>
-          <w:rFonts w:ascii="Times New Roman" w:eastAsia="Times New Roman" w:hAnsi="Times New Roman" w:cs="Times New Roman"/>
-          <w:color w:val="000000"/>
-          <w:sz w:val="24"/>
-          <w:szCs w:val="24"/>
-        </w:rPr>
-        <w:t>Package</w:t>
-      </w:r>
-      <w:proofErr w:type="spellEnd"/>
-      <w:r>
-        <w:rPr>
-          <w:rFonts w:ascii="Times New Roman" w:eastAsia="Times New Roman" w:hAnsi="Times New Roman" w:cs="Times New Roman"/>
-          <w:color w:val="000000"/>
-          <w:sz w:val="24"/>
-          <w:szCs w:val="24"/>
-        </w:rPr>
-        <w:t xml:space="preserve"> </w:t>
-      </w:r>
-      <w:proofErr w:type="spellStart"/>
-      <w:r>
-        <w:rPr>
-          <w:rFonts w:ascii="Times New Roman" w:eastAsia="Times New Roman" w:hAnsi="Times New Roman" w:cs="Times New Roman"/>
-          <w:color w:val="000000"/>
-          <w:sz w:val="24"/>
-          <w:szCs w:val="24"/>
-        </w:rPr>
-        <w:t>Managers</w:t>
-      </w:r>
-      <w:proofErr w:type="spellEnd"/>
-      <w:r>
-        <w:rPr>
-          <w:rFonts w:ascii="Times New Roman" w:eastAsia="Times New Roman" w:hAnsi="Times New Roman" w:cs="Times New Roman"/>
-          <w:color w:val="000000"/>
-          <w:sz w:val="24"/>
-          <w:szCs w:val="24"/>
-        </w:rPr>
-        <w:t>:</w:t>
-      </w:r>
-    </w:p>
-    <w:p>
-      <w:pPr>
-        <w:pStyle w:val="Heading2"/>
-        <w:rPr>
+        <w:rPr>
+          <w:rFonts w:ascii="Times New Roman" w:eastAsia="Times New Roman" w:hAnsi="Times New Roman" w:cs="Times New Roman"/>
+          <w:color w:val="000000"/>
+          <w:sz w:val="24"/>
+          <w:szCs w:val="24"/>
+        </w:rPr>
+      </w:pPr>
+      <w:r>
+        <w:rPr>
+          <w:rFonts w:ascii="Times New Roman" w:eastAsia="Times New Roman" w:hAnsi="Times New Roman" w:cs="Times New Roman"/>
+          <w:color w:val="000000"/>
+          <w:sz w:val="24"/>
+          <w:szCs w:val="24"/>
+        </w:rPr>
+        <w:t>Блок-схема</w:t>
+      </w:r>
+    </w:p>
+    <w:p>
+      <w:pPr>
+        <w:keepNext/>
+        <w:pBdr>
+          <w:top w:val="nil"/>
+          <w:left w:val="nil"/>
+          <w:bottom w:val="nil"/>
+          <w:right w:val="nil"/>
+          <w:between w:val="nil"/>
+        </w:pBdr>
+        <w:spacing w:after="0" w:line="240" w:lineRule="auto"/>
+        <w:ind w:left="720"/>
+        <w:rPr>
+          <w:rFonts w:ascii="Times New Roman" w:hAnsi="Times New Roman" w:cs="Times New Roman"/>
+        </w:rPr>
+      </w:pPr>
+      <w:r>
+        <w:rPr>
+          <w:rFonts w:ascii="Times New Roman" w:eastAsia="Times New Roman" w:hAnsi="Times New Roman" w:cs="Times New Roman"/>
           <w:noProof/>
-          <w:lang w:val="en-US"/>
-        </w:rPr>
-      </w:pPr>
-      <w:r>
-        <w:rPr>
-          <w:rFonts w:ascii="Times New Roman" w:eastAsia="Times New Roman" w:hAnsi="Times New Roman" w:cs="Times New Roman"/>
-          <w:noProof/>
+          <w:color w:val="000000"/>
           <w:sz w:val="24"/>
           <w:szCs w:val="24"/>
         </w:rPr>
         <w:lastRenderedPageBreak/>
         <w:drawing>
-          <wp:inline distT="0" distB="0" distL="0" distR="0" wp14:anchorId="7B65173B" wp14:editId="70391AA8">
-            <wp:extent cx="3964290" cy="2197100"/>
+          <wp:inline distT="0" distB="0" distL="0" distR="0" wp14:anchorId="433B0E0E" wp14:editId="65D953D4">
+            <wp:extent cx="1790700" cy="6368385"/>
             <wp:effectExtent l="0" t="0" r="0" b="0"/>
-            <wp:docPr id="1" name="Picture 1"/>
+            <wp:docPr id="15" name="Picture 15"/>
             <wp:cNvGraphicFramePr>
               <a:graphicFrameLocks xmlns:a="http://schemas.openxmlformats.org/drawingml/2006/main" noChangeAspect="1"/>
             </wp:cNvGraphicFramePr>
@@ -6088,7 +5759,7 @@
                   <pic:spPr>
                     <a:xfrm>
                       <a:off x="0" y="0"/>
-                      <a:ext cx="3980525" cy="2206098"/>
+                      <a:ext cx="1803673" cy="6414522"/>
                     </a:xfrm>
                     <a:prstGeom prst="rect">
                       <a:avLst/>
@@ -6103,33 +5774,280 @@
     </w:p>
     <w:p>
       <w:pPr>
+        <w:pStyle w:val="Caption"/>
+        <w:rPr>
+          <w:rFonts w:ascii="Times New Roman" w:eastAsia="Times New Roman" w:hAnsi="Times New Roman" w:cs="Times New Roman"/>
+          <w:color w:val="000000"/>
+          <w:sz w:val="24"/>
+          <w:szCs w:val="24"/>
+        </w:rPr>
+      </w:pPr>
+      <w:r>
+        <w:rPr>
+          <w:rFonts w:ascii="Times New Roman" w:hAnsi="Times New Roman" w:cs="Times New Roman"/>
+        </w:rPr>
+        <w:t xml:space="preserve">Рисунок </w:t>
+      </w:r>
+      <w:r>
+        <w:rPr>
+          <w:rFonts w:ascii="Times New Roman" w:hAnsi="Times New Roman" w:cs="Times New Roman"/>
+        </w:rPr>
+        <w:fldChar w:fldCharType="begin"/>
+      </w:r>
+      <w:r>
+        <w:rPr>
+          <w:rFonts w:ascii="Times New Roman" w:hAnsi="Times New Roman" w:cs="Times New Roman"/>
+        </w:rPr>
+        <w:instrText xml:space="preserve"> SEQ Рисунок \* ARABIC </w:instrText>
+      </w:r>
+      <w:r>
+        <w:rPr>
+          <w:rFonts w:ascii="Times New Roman" w:hAnsi="Times New Roman" w:cs="Times New Roman"/>
+        </w:rPr>
+        <w:fldChar w:fldCharType="separate"/>
+      </w:r>
+      <w:r>
+        <w:rPr>
+          <w:rFonts w:ascii="Times New Roman" w:hAnsi="Times New Roman" w:cs="Times New Roman"/>
+          <w:noProof/>
+        </w:rPr>
+        <w:t>2</w:t>
+      </w:r>
+      <w:r>
+        <w:rPr>
+          <w:rFonts w:ascii="Times New Roman" w:hAnsi="Times New Roman" w:cs="Times New Roman"/>
+        </w:rPr>
+        <w:fldChar w:fldCharType="end"/>
+      </w:r>
+      <w:r>
+        <w:rPr>
+          <w:rFonts w:ascii="Times New Roman" w:hAnsi="Times New Roman" w:cs="Times New Roman"/>
+        </w:rPr>
+        <w:t>: Блок-схема до програми №2</w:t>
+      </w:r>
+    </w:p>
+    <w:p>
+      <w:pPr>
+        <w:numPr>
+          <w:ilvl w:val="0"/>
+          <w:numId w:val="2"/>
+        </w:numPr>
+        <w:pBdr>
+          <w:top w:val="nil"/>
+          <w:left w:val="nil"/>
+          <w:bottom w:val="nil"/>
+          <w:right w:val="nil"/>
+          <w:between w:val="nil"/>
+        </w:pBdr>
+        <w:spacing w:after="0" w:line="240" w:lineRule="auto"/>
+        <w:rPr>
+          <w:rFonts w:ascii="Times New Roman" w:eastAsia="Times New Roman" w:hAnsi="Times New Roman" w:cs="Times New Roman"/>
+          <w:color w:val="000000"/>
+          <w:sz w:val="24"/>
+          <w:szCs w:val="24"/>
+        </w:rPr>
+      </w:pPr>
+      <w:r>
+        <w:rPr>
+          <w:rFonts w:ascii="Times New Roman" w:eastAsia="Times New Roman" w:hAnsi="Times New Roman" w:cs="Times New Roman"/>
+          <w:color w:val="000000"/>
+          <w:sz w:val="24"/>
+          <w:szCs w:val="24"/>
+        </w:rPr>
+        <w:t>Важливі деталі для врахування в імплементації</w:t>
+      </w:r>
+    </w:p>
+    <w:p>
+      <w:pPr>
+        <w:pBdr>
+          <w:top w:val="nil"/>
+          <w:left w:val="nil"/>
+          <w:bottom w:val="nil"/>
+          <w:right w:val="nil"/>
+          <w:between w:val="nil"/>
+        </w:pBdr>
+        <w:spacing w:after="0" w:line="240" w:lineRule="auto"/>
+        <w:ind w:left="720"/>
+        <w:rPr>
+          <w:rFonts w:ascii="Times New Roman" w:eastAsia="Times New Roman" w:hAnsi="Times New Roman" w:cs="Times New Roman"/>
+          <w:color w:val="000000"/>
+          <w:sz w:val="24"/>
+          <w:szCs w:val="24"/>
+        </w:rPr>
+      </w:pPr>
+      <w:r>
+        <w:rPr>
+          <w:rFonts w:ascii="Times New Roman" w:eastAsia="Times New Roman" w:hAnsi="Times New Roman" w:cs="Times New Roman"/>
+          <w:color w:val="000000"/>
+          <w:sz w:val="24"/>
+          <w:szCs w:val="24"/>
+        </w:rPr>
+        <w:t xml:space="preserve">Використовувати тип даних </w:t>
+      </w:r>
+      <w:r>
+        <w:rPr>
+          <w:rFonts w:ascii="Times New Roman" w:eastAsia="Times New Roman" w:hAnsi="Times New Roman" w:cs="Times New Roman"/>
+          <w:color w:val="000000"/>
+          <w:sz w:val="24"/>
+          <w:szCs w:val="24"/>
+          <w:lang w:val="en-US"/>
+        </w:rPr>
+        <w:t xml:space="preserve">long </w:t>
+      </w:r>
+      <w:proofErr w:type="spellStart"/>
+      <w:r>
+        <w:rPr>
+          <w:rFonts w:ascii="Times New Roman" w:eastAsia="Times New Roman" w:hAnsi="Times New Roman" w:cs="Times New Roman"/>
+          <w:color w:val="000000"/>
+          <w:sz w:val="24"/>
+          <w:szCs w:val="24"/>
+          <w:lang w:val="en-US"/>
+        </w:rPr>
+        <w:t>long</w:t>
+      </w:r>
+      <w:proofErr w:type="spellEnd"/>
+      <w:r>
+        <w:rPr>
+          <w:rFonts w:ascii="Times New Roman" w:eastAsia="Times New Roman" w:hAnsi="Times New Roman" w:cs="Times New Roman"/>
+          <w:color w:val="000000"/>
+          <w:sz w:val="24"/>
+          <w:szCs w:val="24"/>
+          <w:lang w:val="en-US"/>
+        </w:rPr>
+        <w:t xml:space="preserve"> </w:t>
+      </w:r>
+      <w:r>
+        <w:rPr>
+          <w:rFonts w:ascii="Times New Roman" w:eastAsia="Times New Roman" w:hAnsi="Times New Roman" w:cs="Times New Roman"/>
+          <w:color w:val="000000"/>
+          <w:sz w:val="24"/>
+          <w:szCs w:val="24"/>
+        </w:rPr>
+        <w:t>через відповідний розмір вхідних даних.</w:t>
+      </w:r>
+    </w:p>
+    <w:p>
+      <w:pPr>
+        <w:numPr>
+          <w:ilvl w:val="0"/>
+          <w:numId w:val="2"/>
+        </w:numPr>
+        <w:pBdr>
+          <w:top w:val="nil"/>
+          <w:left w:val="nil"/>
+          <w:bottom w:val="nil"/>
+          <w:right w:val="nil"/>
+          <w:between w:val="nil"/>
+        </w:pBdr>
+        <w:spacing w:after="0" w:line="240" w:lineRule="auto"/>
+        <w:rPr>
+          <w:rFonts w:ascii="Times New Roman" w:eastAsia="Times New Roman" w:hAnsi="Times New Roman" w:cs="Times New Roman"/>
+          <w:color w:val="000000"/>
+          <w:sz w:val="24"/>
+          <w:szCs w:val="24"/>
+        </w:rPr>
+      </w:pPr>
+      <w:r>
+        <w:rPr>
+          <w:rFonts w:ascii="Times New Roman" w:eastAsia="Times New Roman" w:hAnsi="Times New Roman" w:cs="Times New Roman"/>
+          <w:color w:val="000000"/>
+          <w:sz w:val="24"/>
+          <w:szCs w:val="24"/>
+        </w:rPr>
+        <w:t xml:space="preserve">Планований час на реалізацію: </w:t>
+      </w:r>
+      <w:r>
+        <w:rPr>
+          <w:rFonts w:ascii="Times New Roman" w:eastAsia="Times New Roman" w:hAnsi="Times New Roman" w:cs="Times New Roman"/>
+          <w:color w:val="000000"/>
+          <w:sz w:val="24"/>
+          <w:szCs w:val="24"/>
+        </w:rPr>
+        <w:t>1 день.</w:t>
+      </w:r>
+    </w:p>
+    <w:p>
+      <w:pPr>
+        <w:pBdr>
+          <w:top w:val="nil"/>
+          <w:left w:val="nil"/>
+          <w:bottom w:val="nil"/>
+          <w:right w:val="nil"/>
+          <w:between w:val="nil"/>
+        </w:pBdr>
+        <w:spacing w:after="0" w:line="240" w:lineRule="auto"/>
+        <w:ind w:left="720"/>
+        <w:rPr>
+          <w:rFonts w:ascii="Times New Roman" w:eastAsia="Times New Roman" w:hAnsi="Times New Roman" w:cs="Times New Roman"/>
+          <w:color w:val="000000"/>
+          <w:sz w:val="24"/>
+          <w:szCs w:val="24"/>
+        </w:rPr>
+      </w:pPr>
+    </w:p>
+    <w:p>
+      <w:pPr>
+        <w:pBdr>
+          <w:top w:val="nil"/>
+          <w:left w:val="nil"/>
+          <w:bottom w:val="nil"/>
+          <w:right w:val="nil"/>
+          <w:between w:val="nil"/>
+        </w:pBdr>
+        <w:spacing w:after="0" w:line="240" w:lineRule="auto"/>
+        <w:ind w:left="360"/>
+        <w:rPr>
+          <w:rFonts w:ascii="Times New Roman" w:eastAsia="Times New Roman" w:hAnsi="Times New Roman" w:cs="Times New Roman"/>
+          <w:color w:val="000000"/>
+          <w:sz w:val="24"/>
+          <w:szCs w:val="24"/>
+        </w:rPr>
+      </w:pPr>
+    </w:p>
+    <w:p>
+      <w:pPr>
         <w:pStyle w:val="Heading2"/>
         <w:rPr>
           <w:rFonts w:ascii="Times New Roman" w:eastAsia="Times New Roman" w:hAnsi="Times New Roman" w:cs="Times New Roman"/>
-          <w:color w:val="000000"/>
-          <w:sz w:val="24"/>
-          <w:szCs w:val="24"/>
-          <w:lang w:val="en-US"/>
-        </w:rPr>
-      </w:pPr>
-      <w:r>
-        <w:rPr>
-          <w:rFonts w:ascii="Times New Roman" w:eastAsia="Times New Roman" w:hAnsi="Times New Roman" w:cs="Times New Roman"/>
-          <w:color w:val="000000"/>
-          <w:sz w:val="24"/>
-          <w:szCs w:val="24"/>
-          <w:lang w:val="en-US"/>
-        </w:rPr>
-        <w:t xml:space="preserve">2. </w:t>
-      </w:r>
-      <w:r>
-        <w:rPr>
-          <w:rFonts w:ascii="Times New Roman" w:eastAsia="Times New Roman" w:hAnsi="Times New Roman" w:cs="Times New Roman"/>
-          <w:color w:val="000000"/>
-          <w:sz w:val="24"/>
-          <w:szCs w:val="24"/>
-        </w:rPr>
-        <w:t xml:space="preserve">Конфігурація </w:t>
+          <w:b/>
+          <w:color w:val="000000"/>
+        </w:rPr>
+      </w:pPr>
+      <w:r>
+        <w:rPr>
+          <w:rFonts w:ascii="Times New Roman" w:eastAsia="Times New Roman" w:hAnsi="Times New Roman" w:cs="Times New Roman"/>
+          <w:b/>
+          <w:color w:val="000000"/>
+        </w:rPr>
+        <w:t>3.</w:t>
+      </w:r>
+      <w:r>
+        <w:rPr>
+          <w:rFonts w:ascii="Times New Roman" w:eastAsia="Times New Roman" w:hAnsi="Times New Roman" w:cs="Times New Roman"/>
+          <w:b/>
+          <w:color w:val="000000"/>
+        </w:rPr>
+        <w:tab/>
+        <w:t>Конфігурація середовища до виконання завдань:</w:t>
+      </w:r>
+    </w:p>
+    <w:p>
+      <w:pPr>
+        <w:rPr>
+          <w:rFonts w:ascii="Times New Roman" w:eastAsia="Times New Roman" w:hAnsi="Times New Roman" w:cs="Times New Roman"/>
+          <w:color w:val="000000"/>
+          <w:sz w:val="24"/>
+          <w:szCs w:val="24"/>
+        </w:rPr>
+      </w:pPr>
+      <w:r>
+        <w:rPr>
+          <w:rFonts w:ascii="Times New Roman" w:eastAsia="Times New Roman" w:hAnsi="Times New Roman" w:cs="Times New Roman"/>
+          <w:color w:val="000000"/>
+          <w:sz w:val="24"/>
+          <w:szCs w:val="24"/>
+        </w:rPr>
+        <w:t xml:space="preserve">1. </w:t>
       </w:r>
       <w:proofErr w:type="spellStart"/>
       <w:r>
@@ -6139,7 +6057,7 @@
           <w:sz w:val="24"/>
           <w:szCs w:val="24"/>
         </w:rPr>
-        <w:t>Visual</w:t>
+        <w:t>Package</w:t>
       </w:r>
       <w:proofErr w:type="spellEnd"/>
       <w:r>
@@ -6159,7 +6077,7 @@
           <w:sz w:val="24"/>
           <w:szCs w:val="24"/>
         </w:rPr>
-        <w:t>Studio</w:t>
+        <w:t>Managers</w:t>
       </w:r>
       <w:proofErr w:type="spellEnd"/>
       <w:r>
@@ -6169,27 +6087,6 @@
           <w:sz w:val="24"/>
           <w:szCs w:val="24"/>
         </w:rPr>
-        <w:t xml:space="preserve"> </w:t>
-      </w:r>
-      <w:proofErr w:type="spellStart"/>
-      <w:r>
-        <w:rPr>
-          <w:rFonts w:ascii="Times New Roman" w:eastAsia="Times New Roman" w:hAnsi="Times New Roman" w:cs="Times New Roman"/>
-          <w:color w:val="000000"/>
-          <w:sz w:val="24"/>
-          <w:szCs w:val="24"/>
-        </w:rPr>
-        <w:t>Code</w:t>
-      </w:r>
-      <w:proofErr w:type="spellEnd"/>
-      <w:r>
-        <w:rPr>
-          <w:rFonts w:ascii="Times New Roman" w:eastAsia="Times New Roman" w:hAnsi="Times New Roman" w:cs="Times New Roman"/>
-          <w:color w:val="000000"/>
-          <w:sz w:val="24"/>
-          <w:szCs w:val="24"/>
-          <w:lang w:val="en-US"/>
-        </w:rPr>
         <w:t>:</w:t>
       </w:r>
     </w:p>
@@ -6197,23 +6094,22 @@
       <w:pPr>
         <w:pStyle w:val="Heading2"/>
         <w:rPr>
+          <w:rFonts w:ascii="Times New Roman" w:hAnsi="Times New Roman" w:cs="Times New Roman"/>
+        </w:rPr>
+      </w:pPr>
+      <w:r>
+        <w:rPr>
+          <w:rFonts w:ascii="Times New Roman" w:eastAsia="Times New Roman" w:hAnsi="Times New Roman" w:cs="Times New Roman"/>
           <w:noProof/>
-          <w:lang w:val="en-US"/>
-        </w:rPr>
-      </w:pPr>
-      <w:r>
-        <w:rPr>
-          <w:rFonts w:ascii="Times New Roman" w:eastAsia="Times New Roman" w:hAnsi="Times New Roman" w:cs="Times New Roman"/>
-          <w:noProof/>
-          <w:color w:val="auto"/>
-          <w:sz w:val="22"/>
-          <w:szCs w:val="22"/>
-        </w:rPr>
+          <w:sz w:val="24"/>
+          <w:szCs w:val="24"/>
+        </w:rPr>
+        <w:lastRenderedPageBreak/>
         <w:drawing>
-          <wp:inline distT="0" distB="0" distL="0" distR="0" wp14:anchorId="646ED43A" wp14:editId="7DE0F731">
-            <wp:extent cx="3931920" cy="2353128"/>
-            <wp:effectExtent l="0" t="0" r="0" b="9525"/>
-            <wp:docPr id="8" name="Picture 8"/>
+          <wp:inline distT="0" distB="0" distL="0" distR="0" wp14:anchorId="7B65173B" wp14:editId="70391AA8">
+            <wp:extent cx="3964290" cy="2197100"/>
+            <wp:effectExtent l="0" t="0" r="0" b="0"/>
+            <wp:docPr id="1" name="Picture 1"/>
             <wp:cNvGraphicFramePr>
               <a:graphicFrameLocks xmlns:a="http://schemas.openxmlformats.org/drawingml/2006/main" noChangeAspect="1"/>
             </wp:cNvGraphicFramePr>
@@ -6233,6 +6129,210 @@
                   <pic:spPr>
                     <a:xfrm>
                       <a:off x="0" y="0"/>
+                      <a:ext cx="3980525" cy="2206098"/>
+                    </a:xfrm>
+                    <a:prstGeom prst="rect">
+                      <a:avLst/>
+                    </a:prstGeom>
+                  </pic:spPr>
+                </pic:pic>
+              </a:graphicData>
+            </a:graphic>
+          </wp:inline>
+        </w:drawing>
+      </w:r>
+    </w:p>
+    <w:p>
+      <w:pPr>
+        <w:pStyle w:val="Caption"/>
+        <w:rPr>
+          <w:rFonts w:ascii="Times New Roman" w:hAnsi="Times New Roman" w:cs="Times New Roman"/>
+          <w:noProof/>
+          <w:lang w:val="en-US"/>
+        </w:rPr>
+      </w:pPr>
+      <w:r>
+        <w:rPr>
+          <w:rFonts w:ascii="Times New Roman" w:hAnsi="Times New Roman" w:cs="Times New Roman"/>
+        </w:rPr>
+        <w:t xml:space="preserve">Рисунок </w:t>
+      </w:r>
+      <w:r>
+        <w:rPr>
+          <w:rFonts w:ascii="Times New Roman" w:hAnsi="Times New Roman" w:cs="Times New Roman"/>
+        </w:rPr>
+        <w:fldChar w:fldCharType="begin"/>
+      </w:r>
+      <w:r>
+        <w:rPr>
+          <w:rFonts w:ascii="Times New Roman" w:hAnsi="Times New Roman" w:cs="Times New Roman"/>
+        </w:rPr>
+        <w:instrText xml:space="preserve"> SEQ Рисунок \* ARABIC </w:instrText>
+      </w:r>
+      <w:r>
+        <w:rPr>
+          <w:rFonts w:ascii="Times New Roman" w:hAnsi="Times New Roman" w:cs="Times New Roman"/>
+        </w:rPr>
+        <w:fldChar w:fldCharType="separate"/>
+      </w:r>
+      <w:r>
+        <w:rPr>
+          <w:rFonts w:ascii="Times New Roman" w:hAnsi="Times New Roman" w:cs="Times New Roman"/>
+          <w:noProof/>
+        </w:rPr>
+        <w:t>3</w:t>
+      </w:r>
+      <w:r>
+        <w:rPr>
+          <w:rFonts w:ascii="Times New Roman" w:hAnsi="Times New Roman" w:cs="Times New Roman"/>
+        </w:rPr>
+        <w:fldChar w:fldCharType="end"/>
+      </w:r>
+      <w:r>
+        <w:rPr>
+          <w:rFonts w:ascii="Times New Roman" w:hAnsi="Times New Roman" w:cs="Times New Roman"/>
+        </w:rPr>
+        <w:t xml:space="preserve">: Встановлено </w:t>
+      </w:r>
+      <w:r>
+        <w:rPr>
+          <w:rFonts w:ascii="Times New Roman" w:hAnsi="Times New Roman" w:cs="Times New Roman"/>
+          <w:lang w:val="en-US"/>
+        </w:rPr>
+        <w:t>g++</w:t>
+      </w:r>
+    </w:p>
+    <w:p>
+      <w:pPr>
+        <w:pStyle w:val="Heading2"/>
+        <w:rPr>
+          <w:rFonts w:ascii="Times New Roman" w:eastAsia="Times New Roman" w:hAnsi="Times New Roman" w:cs="Times New Roman"/>
+          <w:color w:val="000000"/>
+          <w:sz w:val="24"/>
+          <w:szCs w:val="24"/>
+          <w:lang w:val="en-US"/>
+        </w:rPr>
+      </w:pPr>
+      <w:r>
+        <w:rPr>
+          <w:rFonts w:ascii="Times New Roman" w:eastAsia="Times New Roman" w:hAnsi="Times New Roman" w:cs="Times New Roman"/>
+          <w:color w:val="000000"/>
+          <w:sz w:val="24"/>
+          <w:szCs w:val="24"/>
+          <w:lang w:val="en-US"/>
+        </w:rPr>
+        <w:t xml:space="preserve">2. </w:t>
+      </w:r>
+      <w:r>
+        <w:rPr>
+          <w:rFonts w:ascii="Times New Roman" w:eastAsia="Times New Roman" w:hAnsi="Times New Roman" w:cs="Times New Roman"/>
+          <w:color w:val="000000"/>
+          <w:sz w:val="24"/>
+          <w:szCs w:val="24"/>
+        </w:rPr>
+        <w:t xml:space="preserve">Конфігурація </w:t>
+      </w:r>
+      <w:proofErr w:type="spellStart"/>
+      <w:r>
+        <w:rPr>
+          <w:rFonts w:ascii="Times New Roman" w:eastAsia="Times New Roman" w:hAnsi="Times New Roman" w:cs="Times New Roman"/>
+          <w:color w:val="000000"/>
+          <w:sz w:val="24"/>
+          <w:szCs w:val="24"/>
+        </w:rPr>
+        <w:t>Visual</w:t>
+      </w:r>
+      <w:proofErr w:type="spellEnd"/>
+      <w:r>
+        <w:rPr>
+          <w:rFonts w:ascii="Times New Roman" w:eastAsia="Times New Roman" w:hAnsi="Times New Roman" w:cs="Times New Roman"/>
+          <w:color w:val="000000"/>
+          <w:sz w:val="24"/>
+          <w:szCs w:val="24"/>
+        </w:rPr>
+        <w:t xml:space="preserve"> </w:t>
+      </w:r>
+      <w:proofErr w:type="spellStart"/>
+      <w:r>
+        <w:rPr>
+          <w:rFonts w:ascii="Times New Roman" w:eastAsia="Times New Roman" w:hAnsi="Times New Roman" w:cs="Times New Roman"/>
+          <w:color w:val="000000"/>
+          <w:sz w:val="24"/>
+          <w:szCs w:val="24"/>
+        </w:rPr>
+        <w:t>Studio</w:t>
+      </w:r>
+      <w:proofErr w:type="spellEnd"/>
+      <w:r>
+        <w:rPr>
+          <w:rFonts w:ascii="Times New Roman" w:eastAsia="Times New Roman" w:hAnsi="Times New Roman" w:cs="Times New Roman"/>
+          <w:color w:val="000000"/>
+          <w:sz w:val="24"/>
+          <w:szCs w:val="24"/>
+        </w:rPr>
+        <w:t xml:space="preserve"> </w:t>
+      </w:r>
+      <w:proofErr w:type="spellStart"/>
+      <w:r>
+        <w:rPr>
+          <w:rFonts w:ascii="Times New Roman" w:eastAsia="Times New Roman" w:hAnsi="Times New Roman" w:cs="Times New Roman"/>
+          <w:color w:val="000000"/>
+          <w:sz w:val="24"/>
+          <w:szCs w:val="24"/>
+        </w:rPr>
+        <w:t>Code</w:t>
+      </w:r>
+      <w:proofErr w:type="spellEnd"/>
+      <w:r>
+        <w:rPr>
+          <w:rFonts w:ascii="Times New Roman" w:eastAsia="Times New Roman" w:hAnsi="Times New Roman" w:cs="Times New Roman"/>
+          <w:color w:val="000000"/>
+          <w:sz w:val="24"/>
+          <w:szCs w:val="24"/>
+          <w:lang w:val="en-US"/>
+        </w:rPr>
+        <w:t>:</w:t>
+      </w:r>
+    </w:p>
+    <w:p>
+      <w:pPr>
+        <w:pStyle w:val="Heading2"/>
+        <w:rPr>
+          <w:rFonts w:ascii="Times New Roman" w:hAnsi="Times New Roman" w:cs="Times New Roman"/>
+        </w:rPr>
+      </w:pPr>
+      <w:r>
+        <w:rPr>
+          <w:rFonts w:ascii="Times New Roman" w:eastAsia="Times New Roman" w:hAnsi="Times New Roman" w:cs="Times New Roman"/>
+          <w:noProof/>
+          <w:color w:val="auto"/>
+          <w:sz w:val="22"/>
+          <w:szCs w:val="22"/>
+        </w:rPr>
+        <w:drawing>
+          <wp:inline distT="0" distB="0" distL="0" distR="0" wp14:anchorId="646ED43A" wp14:editId="7DE0F731">
+            <wp:extent cx="3931920" cy="2353128"/>
+            <wp:effectExtent l="0" t="0" r="0" b="9525"/>
+            <wp:docPr id="8" name="Picture 8"/>
+            <wp:cNvGraphicFramePr>
+              <a:graphicFrameLocks xmlns:a="http://schemas.openxmlformats.org/drawingml/2006/main" noChangeAspect="1"/>
+            </wp:cNvGraphicFramePr>
+            <a:graphic xmlns:a="http://schemas.openxmlformats.org/drawingml/2006/main">
+              <a:graphicData uri="http://schemas.openxmlformats.org/drawingml/2006/picture">
+                <pic:pic xmlns:pic="http://schemas.openxmlformats.org/drawingml/2006/picture">
+                  <pic:nvPicPr>
+                    <pic:cNvPr id="1" name=""/>
+                    <pic:cNvPicPr/>
+                  </pic:nvPicPr>
+                  <pic:blipFill>
+                    <a:blip r:embed="rId14"/>
+                    <a:stretch>
+                      <a:fillRect/>
+                    </a:stretch>
+                  </pic:blipFill>
+                  <pic:spPr>
+                    <a:xfrm>
+                      <a:off x="0" y="0"/>
                       <a:ext cx="3944354" cy="2360569"/>
                     </a:xfrm>
                     <a:prstGeom prst="rect">
@@ -6245,8 +6345,94 @@
           </wp:inline>
         </w:drawing>
       </w:r>
-      <w:r>
-        <w:rPr>
+    </w:p>
+    <w:p>
+      <w:pPr>
+        <w:pStyle w:val="Caption"/>
+        <w:rPr>
+          <w:rFonts w:ascii="Times New Roman" w:hAnsi="Times New Roman" w:cs="Times New Roman"/>
+        </w:rPr>
+      </w:pPr>
+      <w:r>
+        <w:rPr>
+          <w:rFonts w:ascii="Times New Roman" w:hAnsi="Times New Roman" w:cs="Times New Roman"/>
+        </w:rPr>
+        <w:t xml:space="preserve">Рисунок </w:t>
+      </w:r>
+      <w:r>
+        <w:rPr>
+          <w:rFonts w:ascii="Times New Roman" w:hAnsi="Times New Roman" w:cs="Times New Roman"/>
+        </w:rPr>
+        <w:fldChar w:fldCharType="begin"/>
+      </w:r>
+      <w:r>
+        <w:rPr>
+          <w:rFonts w:ascii="Times New Roman" w:hAnsi="Times New Roman" w:cs="Times New Roman"/>
+        </w:rPr>
+        <w:instrText xml:space="preserve"> SEQ Рисунок \* ARABIC </w:instrText>
+      </w:r>
+      <w:r>
+        <w:rPr>
+          <w:rFonts w:ascii="Times New Roman" w:hAnsi="Times New Roman" w:cs="Times New Roman"/>
+        </w:rPr>
+        <w:fldChar w:fldCharType="separate"/>
+      </w:r>
+      <w:r>
+        <w:rPr>
+          <w:rFonts w:ascii="Times New Roman" w:hAnsi="Times New Roman" w:cs="Times New Roman"/>
+          <w:noProof/>
+        </w:rPr>
+        <w:t>4</w:t>
+      </w:r>
+      <w:r>
+        <w:rPr>
+          <w:rFonts w:ascii="Times New Roman" w:hAnsi="Times New Roman" w:cs="Times New Roman"/>
+        </w:rPr>
+        <w:fldChar w:fldCharType="end"/>
+      </w:r>
+      <w:r>
+        <w:rPr>
+          <w:rFonts w:ascii="Times New Roman" w:hAnsi="Times New Roman" w:cs="Times New Roman"/>
+          <w:lang w:val="en-US"/>
+        </w:rPr>
+        <w:t xml:space="preserve">: </w:t>
+      </w:r>
+      <w:r>
+        <w:rPr>
+          <w:rFonts w:ascii="Times New Roman" w:hAnsi="Times New Roman" w:cs="Times New Roman"/>
+        </w:rPr>
+        <w:t>Встановлен</w:t>
+      </w:r>
+      <w:r>
+        <w:rPr>
+          <w:rFonts w:ascii="Times New Roman" w:hAnsi="Times New Roman" w:cs="Times New Roman"/>
+        </w:rPr>
+        <w:t>о</w:t>
+      </w:r>
+      <w:r>
+        <w:rPr>
+          <w:rFonts w:ascii="Times New Roman" w:hAnsi="Times New Roman" w:cs="Times New Roman"/>
+        </w:rPr>
+        <w:t xml:space="preserve"> розширення до </w:t>
+      </w:r>
+      <w:r>
+        <w:rPr>
+          <w:rFonts w:ascii="Times New Roman" w:hAnsi="Times New Roman" w:cs="Times New Roman"/>
+          <w:lang w:val="en-US"/>
+        </w:rPr>
+        <w:t>VS Code</w:t>
+      </w:r>
+    </w:p>
+    <w:p>
+      <w:pPr>
+        <w:pStyle w:val="Heading2"/>
+        <w:rPr>
+          <w:rFonts w:ascii="Times New Roman" w:hAnsi="Times New Roman" w:cs="Times New Roman"/>
+        </w:rPr>
+      </w:pPr>
+      <w:r>
+        <w:rPr>
+          <w:rFonts w:ascii="Times New Roman" w:hAnsi="Times New Roman" w:cs="Times New Roman"/>
           <w:noProof/>
         </w:rPr>
         <w:drawing>
@@ -6267,7 +6453,7 @@
                     </pic:cNvPicPr>
                   </pic:nvPicPr>
                   <pic:blipFill>
-                    <a:blip r:embed="rId14" cstate="print">
+                    <a:blip r:embed="rId15" cstate="print">
                       <a:extLst>
                         <a:ext uri="{28A0092B-C50C-407E-A947-70E740481C1C}">
                           <a14:useLocalDpi xmlns:a14="http://schemas.microsoft.com/office/drawing/2010/main" val="0"/>
@@ -6298,15 +6484,106 @@
           </wp:inline>
         </w:drawing>
       </w:r>
-      <w:r>
-        <w:rPr>
+    </w:p>
+    <w:p>
+      <w:pPr>
+        <w:pStyle w:val="Caption"/>
+        <w:rPr>
+          <w:rFonts w:ascii="Times New Roman" w:hAnsi="Times New Roman" w:cs="Times New Roman"/>
+        </w:rPr>
+      </w:pPr>
+      <w:r>
+        <w:rPr>
+          <w:rFonts w:ascii="Times New Roman" w:hAnsi="Times New Roman" w:cs="Times New Roman"/>
+        </w:rPr>
+        <w:t xml:space="preserve">Рисунок </w:t>
+      </w:r>
+      <w:r>
+        <w:rPr>
+          <w:rFonts w:ascii="Times New Roman" w:hAnsi="Times New Roman" w:cs="Times New Roman"/>
+        </w:rPr>
+        <w:fldChar w:fldCharType="begin"/>
+      </w:r>
+      <w:r>
+        <w:rPr>
+          <w:rFonts w:ascii="Times New Roman" w:hAnsi="Times New Roman" w:cs="Times New Roman"/>
+        </w:rPr>
+        <w:instrText xml:space="preserve"> SEQ Рисунок \* ARABIC </w:instrText>
+      </w:r>
+      <w:r>
+        <w:rPr>
+          <w:rFonts w:ascii="Times New Roman" w:hAnsi="Times New Roman" w:cs="Times New Roman"/>
+        </w:rPr>
+        <w:fldChar w:fldCharType="separate"/>
+      </w:r>
+      <w:r>
+        <w:rPr>
+          <w:rFonts w:ascii="Times New Roman" w:hAnsi="Times New Roman" w:cs="Times New Roman"/>
+          <w:noProof/>
+        </w:rPr>
+        <w:t>5</w:t>
+      </w:r>
+      <w:r>
+        <w:rPr>
+          <w:rFonts w:ascii="Times New Roman" w:hAnsi="Times New Roman" w:cs="Times New Roman"/>
+        </w:rPr>
+        <w:fldChar w:fldCharType="end"/>
+      </w:r>
+      <w:r>
+        <w:rPr>
+          <w:rFonts w:ascii="Times New Roman" w:hAnsi="Times New Roman" w:cs="Times New Roman"/>
+          <w:lang w:val="en-US"/>
+        </w:rPr>
+        <w:t xml:space="preserve">: </w:t>
+      </w:r>
+      <w:proofErr w:type="spellStart"/>
+      <w:r>
+        <w:rPr>
+          <w:rFonts w:ascii="Times New Roman" w:hAnsi="Times New Roman" w:cs="Times New Roman"/>
+        </w:rPr>
+        <w:t>Сконфігурован</w:t>
+      </w:r>
+      <w:r>
+        <w:rPr>
+          <w:rFonts w:ascii="Times New Roman" w:hAnsi="Times New Roman" w:cs="Times New Roman"/>
+        </w:rPr>
+        <w:t>о</w:t>
+      </w:r>
+      <w:proofErr w:type="spellEnd"/>
+      <w:r>
+        <w:rPr>
+          <w:rFonts w:ascii="Times New Roman" w:hAnsi="Times New Roman" w:cs="Times New Roman"/>
+        </w:rPr>
+        <w:t xml:space="preserve"> </w:t>
+      </w:r>
+      <w:proofErr w:type="spellStart"/>
+      <w:r>
+        <w:rPr>
+          <w:rFonts w:ascii="Times New Roman" w:hAnsi="Times New Roman" w:cs="Times New Roman"/>
+        </w:rPr>
+        <w:t>дебагер</w:t>
+      </w:r>
+      <w:proofErr w:type="spellEnd"/>
+    </w:p>
+    <w:p>
+      <w:pPr>
+        <w:pStyle w:val="Heading2"/>
+        <w:rPr>
+          <w:rFonts w:ascii="Times New Roman" w:hAnsi="Times New Roman" w:cs="Times New Roman"/>
+        </w:rPr>
+      </w:pPr>
+      <w:r>
+        <w:rPr>
+          <w:rFonts w:ascii="Times New Roman" w:hAnsi="Times New Roman" w:cs="Times New Roman"/>
           <w:noProof/>
           <w:lang w:val="en-US"/>
         </w:rPr>
+        <w:lastRenderedPageBreak/>
         <w:t xml:space="preserve"> </w:t>
       </w:r>
       <w:r>
         <w:rPr>
+          <w:rFonts w:ascii="Times New Roman" w:hAnsi="Times New Roman" w:cs="Times New Roman"/>
           <w:noProof/>
           <w:lang w:val="en-US"/>
         </w:rPr>
@@ -6314,6 +6591,7 @@
       </w:r>
       <w:r>
         <w:rPr>
+          <w:rFonts w:ascii="Times New Roman" w:hAnsi="Times New Roman" w:cs="Times New Roman"/>
           <w:noProof/>
         </w:rPr>
         <w:drawing>
@@ -6334,7 +6612,7 @@
                     </pic:cNvPicPr>
                   </pic:nvPicPr>
                   <pic:blipFill>
-                    <a:blip r:embed="rId15" cstate="print">
+                    <a:blip r:embed="rId16" cstate="print">
                       <a:extLst>
                         <a:ext uri="{28A0092B-C50C-407E-A947-70E740481C1C}">
                           <a14:useLocalDpi xmlns:a14="http://schemas.microsoft.com/office/drawing/2010/main" val="0"/>
@@ -6368,19 +6646,95 @@
     </w:p>
     <w:p>
       <w:pPr>
-        <w:rPr>
+        <w:pStyle w:val="Caption"/>
+        <w:rPr>
+          <w:rFonts w:ascii="Times New Roman" w:hAnsi="Times New Roman" w:cs="Times New Roman"/>
+          <w:noProof/>
           <w:lang w:val="en-US"/>
         </w:rPr>
       </w:pPr>
       <w:r>
         <w:rPr>
+          <w:rFonts w:ascii="Times New Roman" w:hAnsi="Times New Roman" w:cs="Times New Roman"/>
+        </w:rPr>
+        <w:t xml:space="preserve">Рисунок </w:t>
+      </w:r>
+      <w:r>
+        <w:rPr>
+          <w:rFonts w:ascii="Times New Roman" w:hAnsi="Times New Roman" w:cs="Times New Roman"/>
+        </w:rPr>
+        <w:fldChar w:fldCharType="begin"/>
+      </w:r>
+      <w:r>
+        <w:rPr>
+          <w:rFonts w:ascii="Times New Roman" w:hAnsi="Times New Roman" w:cs="Times New Roman"/>
+        </w:rPr>
+        <w:instrText xml:space="preserve"> SEQ Рисунок \* ARABIC </w:instrText>
+      </w:r>
+      <w:r>
+        <w:rPr>
+          <w:rFonts w:ascii="Times New Roman" w:hAnsi="Times New Roman" w:cs="Times New Roman"/>
+        </w:rPr>
+        <w:fldChar w:fldCharType="separate"/>
+      </w:r>
+      <w:r>
+        <w:rPr>
+          <w:rFonts w:ascii="Times New Roman" w:hAnsi="Times New Roman" w:cs="Times New Roman"/>
+          <w:noProof/>
+        </w:rPr>
+        <w:t>6</w:t>
+      </w:r>
+      <w:r>
+        <w:rPr>
+          <w:rFonts w:ascii="Times New Roman" w:hAnsi="Times New Roman" w:cs="Times New Roman"/>
+        </w:rPr>
+        <w:fldChar w:fldCharType="end"/>
+      </w:r>
+      <w:r>
+        <w:rPr>
+          <w:rFonts w:ascii="Times New Roman" w:hAnsi="Times New Roman" w:cs="Times New Roman"/>
+        </w:rPr>
+        <w:t xml:space="preserve">: </w:t>
+      </w:r>
+      <w:proofErr w:type="spellStart"/>
+      <w:r>
+        <w:rPr>
+          <w:rFonts w:ascii="Times New Roman" w:hAnsi="Times New Roman" w:cs="Times New Roman"/>
+        </w:rPr>
+        <w:t>Сконфігурован</w:t>
+      </w:r>
+      <w:r>
+        <w:rPr>
+          <w:rFonts w:ascii="Times New Roman" w:hAnsi="Times New Roman" w:cs="Times New Roman"/>
+        </w:rPr>
+        <w:t>о</w:t>
+      </w:r>
+      <w:proofErr w:type="spellEnd"/>
+      <w:r>
+        <w:rPr>
+          <w:rFonts w:ascii="Times New Roman" w:hAnsi="Times New Roman" w:cs="Times New Roman"/>
+        </w:rPr>
+        <w:t xml:space="preserve"> компілятор</w:t>
+      </w:r>
+    </w:p>
+    <w:p>
+      <w:pPr>
+        <w:rPr>
+          <w:rFonts w:ascii="Times New Roman" w:hAnsi="Times New Roman" w:cs="Times New Roman"/>
           <w:lang w:val="en-US"/>
         </w:rPr>
+      </w:pPr>
+      <w:r>
+        <w:rPr>
+          <w:rFonts w:ascii="Times New Roman" w:hAnsi="Times New Roman" w:cs="Times New Roman"/>
+          <w:lang w:val="en-US"/>
+        </w:rPr>
         <w:t xml:space="preserve">3. </w:t>
       </w:r>
       <w:proofErr w:type="spellStart"/>
       <w:r>
         <w:rPr>
+          <w:rFonts w:ascii="Times New Roman" w:hAnsi="Times New Roman" w:cs="Times New Roman"/>
           <w:lang w:val="en-US"/>
         </w:rPr>
         <w:t>Github</w:t>
@@ -6388,6 +6742,7 @@
       <w:proofErr w:type="spellEnd"/>
       <w:r>
         <w:rPr>
+          <w:rFonts w:ascii="Times New Roman" w:hAnsi="Times New Roman" w:cs="Times New Roman"/>
           <w:lang w:val="en-US"/>
         </w:rPr>
         <w:t>:</w:t>
@@ -6395,101 +6750,24 @@
     </w:p>
     <w:p>
       <w:pPr>
-        <w:rPr>
+        <w:keepNext/>
+        <w:rPr>
+          <w:rFonts w:ascii="Times New Roman" w:hAnsi="Times New Roman" w:cs="Times New Roman"/>
+        </w:rPr>
+      </w:pPr>
+      <w:r>
+        <w:rPr>
+          <w:rFonts w:ascii="Times New Roman" w:eastAsia="Times New Roman" w:hAnsi="Times New Roman" w:cs="Times New Roman"/>
           <w:noProof/>
-        </w:rPr>
-      </w:pPr>
-      <w:r>
-        <w:rPr>
-          <w:rFonts w:ascii="Times New Roman" w:eastAsia="Times New Roman" w:hAnsi="Times New Roman" w:cs="Times New Roman"/>
-          <w:noProof/>
-          <w:color w:val="000000"/>
-          <w:sz w:val="24"/>
-          <w:szCs w:val="24"/>
-        </w:rPr>
-        <w:lastRenderedPageBreak/>
+          <w:color w:val="000000"/>
+          <w:sz w:val="24"/>
+          <w:szCs w:val="24"/>
+        </w:rPr>
         <w:drawing>
           <wp:inline distT="0" distB="0" distL="0" distR="0" wp14:anchorId="7A015DFB" wp14:editId="217F6E5E">
             <wp:extent cx="3657600" cy="2285909"/>
             <wp:effectExtent l="0" t="0" r="0" b="635"/>
             <wp:docPr id="5" name="Picture 5"/>
-            <wp:cNvGraphicFramePr>
-              <a:graphicFrameLocks xmlns:a="http://schemas.openxmlformats.org/drawingml/2006/main" noChangeAspect="1"/>
-            </wp:cNvGraphicFramePr>
-            <a:graphic xmlns:a="http://schemas.openxmlformats.org/drawingml/2006/main">
-              <a:graphicData uri="http://schemas.openxmlformats.org/drawingml/2006/picture">
-                <pic:pic xmlns:pic="http://schemas.openxmlformats.org/drawingml/2006/picture">
-                  <pic:nvPicPr>
-                    <pic:cNvPr id="1" name=""/>
-                    <pic:cNvPicPr/>
-                  </pic:nvPicPr>
-                  <pic:blipFill>
-                    <a:blip r:embed="rId16"/>
-                    <a:stretch>
-                      <a:fillRect/>
-                    </a:stretch>
-                  </pic:blipFill>
-                  <pic:spPr>
-                    <a:xfrm>
-                      <a:off x="0" y="0"/>
-                      <a:ext cx="3679131" cy="2299365"/>
-                    </a:xfrm>
-                    <a:prstGeom prst="rect">
-                      <a:avLst/>
-                    </a:prstGeom>
-                  </pic:spPr>
-                </pic:pic>
-              </a:graphicData>
-            </a:graphic>
-          </wp:inline>
-        </w:drawing>
-      </w:r>
-      <w:r>
-        <w:rPr>
-          <w:noProof/>
-        </w:rPr>
-        <w:t xml:space="preserve"> </w:t>
-      </w:r>
-    </w:p>
-    <w:p>
-      <w:pPr>
-        <w:rPr>
-          <w:noProof/>
-          <w:lang w:val="en-US"/>
-        </w:rPr>
-      </w:pPr>
-      <w:r>
-        <w:rPr>
-          <w:noProof/>
-          <w:lang w:val="en-US"/>
-        </w:rPr>
-        <w:t xml:space="preserve">4. </w:t>
-      </w:r>
-      <w:r>
-        <w:rPr>
-          <w:noProof/>
-          <w:lang w:val="en-US"/>
-        </w:rPr>
-        <w:t>Git:</w:t>
-      </w:r>
-      <w:r>
-        <w:rPr>
-          <w:noProof/>
-          <w:lang w:val="en-US"/>
-        </w:rPr>
-        <w:br/>
-      </w:r>
-      <w:r>
-        <w:rPr>
-          <w:rFonts w:ascii="Times New Roman" w:eastAsia="Times New Roman" w:hAnsi="Times New Roman" w:cs="Times New Roman"/>
-          <w:noProof/>
-          <w:color w:val="000000"/>
-        </w:rPr>
-        <w:drawing>
-          <wp:inline distT="0" distB="0" distL="0" distR="0" wp14:anchorId="35DCCDDA" wp14:editId="306613F5">
-            <wp:extent cx="4213860" cy="2501899"/>
-            <wp:effectExtent l="0" t="0" r="0" b="0"/>
-            <wp:docPr id="20" name="Picture 20"/>
             <wp:cNvGraphicFramePr>
               <a:graphicFrameLocks xmlns:a="http://schemas.openxmlformats.org/drawingml/2006/main" noChangeAspect="1"/>
             </wp:cNvGraphicFramePr>
@@ -6509,7 +6787,7 @@
                   <pic:spPr>
                     <a:xfrm>
                       <a:off x="0" y="0"/>
-                      <a:ext cx="4231736" cy="2512513"/>
+                      <a:ext cx="3679131" cy="2299365"/>
                     </a:xfrm>
                     <a:prstGeom prst="rect">
                       <a:avLst/>
@@ -6521,8 +6799,75 @@
           </wp:inline>
         </w:drawing>
       </w:r>
-      <w:r>
-        <w:rPr>
+    </w:p>
+    <w:p>
+      <w:pPr>
+        <w:pStyle w:val="Caption"/>
+        <w:rPr>
+          <w:rFonts w:ascii="Times New Roman" w:hAnsi="Times New Roman" w:cs="Times New Roman"/>
+        </w:rPr>
+      </w:pPr>
+      <w:r>
+        <w:rPr>
+          <w:rFonts w:ascii="Times New Roman" w:hAnsi="Times New Roman" w:cs="Times New Roman"/>
+        </w:rPr>
+        <w:t xml:space="preserve">Рисунок </w:t>
+      </w:r>
+      <w:r>
+        <w:rPr>
+          <w:rFonts w:ascii="Times New Roman" w:hAnsi="Times New Roman" w:cs="Times New Roman"/>
+        </w:rPr>
+        <w:fldChar w:fldCharType="begin"/>
+      </w:r>
+      <w:r>
+        <w:rPr>
+          <w:rFonts w:ascii="Times New Roman" w:hAnsi="Times New Roman" w:cs="Times New Roman"/>
+        </w:rPr>
+        <w:instrText xml:space="preserve"> SEQ Рисунок \* ARABIC </w:instrText>
+      </w:r>
+      <w:r>
+        <w:rPr>
+          <w:rFonts w:ascii="Times New Roman" w:hAnsi="Times New Roman" w:cs="Times New Roman"/>
+        </w:rPr>
+        <w:fldChar w:fldCharType="separate"/>
+      </w:r>
+      <w:r>
+        <w:rPr>
+          <w:rFonts w:ascii="Times New Roman" w:hAnsi="Times New Roman" w:cs="Times New Roman"/>
+          <w:noProof/>
+        </w:rPr>
+        <w:t>7</w:t>
+      </w:r>
+      <w:r>
+        <w:rPr>
+          <w:rFonts w:ascii="Times New Roman" w:hAnsi="Times New Roman" w:cs="Times New Roman"/>
+        </w:rPr>
+        <w:fldChar w:fldCharType="end"/>
+      </w:r>
+      <w:r>
+        <w:rPr>
+          <w:rFonts w:ascii="Times New Roman" w:hAnsi="Times New Roman" w:cs="Times New Roman"/>
+        </w:rPr>
+        <w:t xml:space="preserve">: Створено профіль </w:t>
+      </w:r>
+      <w:r>
+        <w:rPr>
+          <w:rFonts w:ascii="Times New Roman" w:hAnsi="Times New Roman" w:cs="Times New Roman"/>
+          <w:lang w:val="en-US"/>
+        </w:rPr>
+        <w:t>GitHub</w:t>
+      </w:r>
+    </w:p>
+    <w:p>
+      <w:pPr>
+        <w:rPr>
+          <w:rFonts w:ascii="Times New Roman" w:hAnsi="Times New Roman" w:cs="Times New Roman"/>
+          <w:noProof/>
+        </w:rPr>
+      </w:pPr>
+      <w:r>
+        <w:rPr>
+          <w:rFonts w:ascii="Times New Roman" w:hAnsi="Times New Roman" w:cs="Times New Roman"/>
           <w:noProof/>
           <w:lang w:val="en-US"/>
         </w:rPr>
@@ -6530,20 +6875,23 @@
       </w:r>
       <w:r>
         <w:rPr>
+          <w:rFonts w:ascii="Times New Roman" w:hAnsi="Times New Roman" w:cs="Times New Roman"/>
           <w:noProof/>
           <w:lang w:val="en-US"/>
         </w:rPr>
-        <w:t xml:space="preserve">5. </w:t>
-      </w:r>
-      <w:r>
-        <w:rPr>
+        <w:t xml:space="preserve">4. </w:t>
+      </w:r>
+      <w:r>
+        <w:rPr>
+          <w:rFonts w:ascii="Times New Roman" w:hAnsi="Times New Roman" w:cs="Times New Roman"/>
           <w:noProof/>
           <w:lang w:val="en-US"/>
         </w:rPr>
-        <w:t>Trello:</w:t>
-      </w:r>
-      <w:r>
-        <w:rPr>
+        <w:t>Git:</w:t>
+      </w:r>
+      <w:r>
+        <w:rPr>
+          <w:rFonts w:ascii="Times New Roman" w:hAnsi="Times New Roman" w:cs="Times New Roman"/>
           <w:noProof/>
           <w:lang w:val="en-US"/>
         </w:rPr>
@@ -6556,10 +6904,10 @@
           <w:color w:val="000000"/>
         </w:rPr>
         <w:drawing>
-          <wp:inline distT="0" distB="0" distL="0" distR="0" wp14:anchorId="38A6AFD6" wp14:editId="4654FFFD">
-            <wp:extent cx="2957694" cy="1848485"/>
-            <wp:effectExtent l="0" t="0" r="0" b="0"/>
-            <wp:docPr id="6" name="Picture 6"/>
+          <wp:inline distT="0" distB="0" distL="0" distR="0" wp14:anchorId="35DCCDDA" wp14:editId="653366CC">
+            <wp:extent cx="3483538" cy="2068286"/>
+            <wp:effectExtent l="0" t="0" r="3175" b="8255"/>
+            <wp:docPr id="20" name="Picture 20"/>
             <wp:cNvGraphicFramePr>
               <a:graphicFrameLocks xmlns:a="http://schemas.openxmlformats.org/drawingml/2006/main" noChangeAspect="1"/>
             </wp:cNvGraphicFramePr>
@@ -6579,7 +6927,7 @@
                   <pic:spPr>
                     <a:xfrm>
                       <a:off x="0" y="0"/>
-                      <a:ext cx="2987665" cy="1867216"/>
+                      <a:ext cx="3514798" cy="2086846"/>
                     </a:xfrm>
                     <a:prstGeom prst="rect">
                       <a:avLst/>
@@ -6591,30 +6939,114 @@
           </wp:inline>
         </w:drawing>
       </w:r>
-      <w:r>
-        <w:rPr>
+    </w:p>
+    <w:p>
+      <w:pPr>
+        <w:pStyle w:val="Caption"/>
+        <w:rPr>
+          <w:rFonts w:ascii="Times New Roman" w:hAnsi="Times New Roman" w:cs="Times New Roman"/>
+        </w:rPr>
+      </w:pPr>
+      <w:r>
+        <w:rPr>
+          <w:rFonts w:ascii="Times New Roman" w:hAnsi="Times New Roman" w:cs="Times New Roman"/>
+        </w:rPr>
+        <w:t xml:space="preserve">Рисунок </w:t>
+      </w:r>
+      <w:r>
+        <w:rPr>
+          <w:rFonts w:ascii="Times New Roman" w:hAnsi="Times New Roman" w:cs="Times New Roman"/>
+        </w:rPr>
+        <w:fldChar w:fldCharType="begin"/>
+      </w:r>
+      <w:r>
+        <w:rPr>
+          <w:rFonts w:ascii="Times New Roman" w:hAnsi="Times New Roman" w:cs="Times New Roman"/>
+        </w:rPr>
+        <w:instrText xml:space="preserve"> SEQ Рисунок \* ARABIC </w:instrText>
+      </w:r>
+      <w:r>
+        <w:rPr>
+          <w:rFonts w:ascii="Times New Roman" w:hAnsi="Times New Roman" w:cs="Times New Roman"/>
+        </w:rPr>
+        <w:fldChar w:fldCharType="separate"/>
+      </w:r>
+      <w:r>
+        <w:rPr>
+          <w:rFonts w:ascii="Times New Roman" w:hAnsi="Times New Roman" w:cs="Times New Roman"/>
+          <w:noProof/>
+        </w:rPr>
+        <w:t>8</w:t>
+      </w:r>
+      <w:r>
+        <w:rPr>
+          <w:rFonts w:ascii="Times New Roman" w:hAnsi="Times New Roman" w:cs="Times New Roman"/>
+        </w:rPr>
+        <w:fldChar w:fldCharType="end"/>
+      </w:r>
+      <w:r>
+        <w:rPr>
+          <w:rFonts w:ascii="Times New Roman" w:hAnsi="Times New Roman" w:cs="Times New Roman"/>
+        </w:rPr>
+        <w:t xml:space="preserve">: </w:t>
+      </w:r>
+      <w:proofErr w:type="spellStart"/>
+      <w:r>
+        <w:rPr>
+          <w:rFonts w:ascii="Times New Roman" w:hAnsi="Times New Roman" w:cs="Times New Roman"/>
+        </w:rPr>
+        <w:t>Сконфігуровано</w:t>
+      </w:r>
+      <w:proofErr w:type="spellEnd"/>
+      <w:r>
+        <w:rPr>
+          <w:rFonts w:ascii="Times New Roman" w:hAnsi="Times New Roman" w:cs="Times New Roman"/>
+        </w:rPr>
+        <w:t xml:space="preserve"> </w:t>
+      </w:r>
+      <w:r>
+        <w:rPr>
+          <w:rFonts w:ascii="Times New Roman" w:hAnsi="Times New Roman" w:cs="Times New Roman"/>
+          <w:lang w:val="en-US"/>
+        </w:rPr>
+        <w:t>Git</w:t>
+      </w:r>
+    </w:p>
+    <w:p>
+      <w:pPr>
+        <w:keepNext/>
+        <w:rPr>
+          <w:rFonts w:ascii="Times New Roman" w:hAnsi="Times New Roman" w:cs="Times New Roman"/>
+        </w:rPr>
+      </w:pPr>
+      <w:r>
+        <w:rPr>
+          <w:rFonts w:ascii="Times New Roman" w:hAnsi="Times New Roman" w:cs="Times New Roman"/>
           <w:noProof/>
           <w:lang w:val="en-US"/>
         </w:rPr>
+        <w:lastRenderedPageBreak/>
         <w:br/>
       </w:r>
       <w:r>
         <w:rPr>
+          <w:rFonts w:ascii="Times New Roman" w:hAnsi="Times New Roman" w:cs="Times New Roman"/>
           <w:noProof/>
           <w:lang w:val="en-US"/>
         </w:rPr>
-        <w:lastRenderedPageBreak/>
-        <w:t xml:space="preserve">6. </w:t>
-      </w:r>
-      <w:r>
-        <w:rPr>
+        <w:t xml:space="preserve">5. </w:t>
+      </w:r>
+      <w:r>
+        <w:rPr>
+          <w:rFonts w:ascii="Times New Roman" w:hAnsi="Times New Roman" w:cs="Times New Roman"/>
           <w:noProof/>
           <w:lang w:val="en-US"/>
         </w:rPr>
-        <w:t>Draw.io</w:t>
-      </w:r>
-      <w:r>
-        <w:rPr>
+        <w:t>Trello:</w:t>
+      </w:r>
+      <w:r>
+        <w:rPr>
+          <w:rFonts w:ascii="Times New Roman" w:hAnsi="Times New Roman" w:cs="Times New Roman"/>
           <w:noProof/>
           <w:lang w:val="en-US"/>
         </w:rPr>
@@ -6627,10 +7059,10 @@
           <w:color w:val="000000"/>
         </w:rPr>
         <w:drawing>
-          <wp:inline distT="0" distB="0" distL="0" distR="0" wp14:anchorId="50D6D0C0" wp14:editId="685B224B">
-            <wp:extent cx="2966481" cy="1761290"/>
-            <wp:effectExtent l="0" t="0" r="5715" b="0"/>
-            <wp:docPr id="7" name="Picture 7"/>
+          <wp:inline distT="0" distB="0" distL="0" distR="0" wp14:anchorId="38A6AFD6" wp14:editId="4654FFFD">
+            <wp:extent cx="2957694" cy="1848485"/>
+            <wp:effectExtent l="0" t="0" r="0" b="0"/>
+            <wp:docPr id="6" name="Picture 6"/>
             <wp:cNvGraphicFramePr>
               <a:graphicFrameLocks xmlns:a="http://schemas.openxmlformats.org/drawingml/2006/main" noChangeAspect="1"/>
             </wp:cNvGraphicFramePr>
@@ -6650,7 +7082,7 @@
                   <pic:spPr>
                     <a:xfrm>
                       <a:off x="0" y="0"/>
-                      <a:ext cx="3034316" cy="1801566"/>
+                      <a:ext cx="2987665" cy="1867216"/>
                     </a:xfrm>
                     <a:prstGeom prst="rect">
                       <a:avLst/>
@@ -6665,31 +7097,113 @@
     </w:p>
     <w:p>
       <w:pPr>
-        <w:rPr>
-          <w:rFonts w:ascii="Times New Roman" w:eastAsia="Times New Roman" w:hAnsi="Times New Roman" w:cs="Times New Roman"/>
+        <w:pStyle w:val="Caption"/>
+        <w:rPr>
+          <w:rFonts w:ascii="Times New Roman" w:hAnsi="Times New Roman" w:cs="Times New Roman"/>
+        </w:rPr>
+      </w:pPr>
+      <w:r>
+        <w:rPr>
+          <w:rFonts w:ascii="Times New Roman" w:hAnsi="Times New Roman" w:cs="Times New Roman"/>
+        </w:rPr>
+        <w:t xml:space="preserve">Рисунок </w:t>
+      </w:r>
+      <w:r>
+        <w:rPr>
+          <w:rFonts w:ascii="Times New Roman" w:hAnsi="Times New Roman" w:cs="Times New Roman"/>
+        </w:rPr>
+        <w:fldChar w:fldCharType="begin"/>
+      </w:r>
+      <w:r>
+        <w:rPr>
+          <w:rFonts w:ascii="Times New Roman" w:hAnsi="Times New Roman" w:cs="Times New Roman"/>
+        </w:rPr>
+        <w:instrText xml:space="preserve"> SEQ Рисунок \* ARABIC </w:instrText>
+      </w:r>
+      <w:r>
+        <w:rPr>
+          <w:rFonts w:ascii="Times New Roman" w:hAnsi="Times New Roman" w:cs="Times New Roman"/>
+        </w:rPr>
+        <w:fldChar w:fldCharType="separate"/>
+      </w:r>
+      <w:r>
+        <w:rPr>
+          <w:rFonts w:ascii="Times New Roman" w:hAnsi="Times New Roman" w:cs="Times New Roman"/>
           <w:noProof/>
-          <w:color w:val="000000"/>
-        </w:rPr>
-      </w:pPr>
-      <w:r>
-        <w:rPr>
+        </w:rPr>
+        <w:t>9</w:t>
+      </w:r>
+      <w:r>
+        <w:rPr>
+          <w:rFonts w:ascii="Times New Roman" w:hAnsi="Times New Roman" w:cs="Times New Roman"/>
+        </w:rPr>
+        <w:fldChar w:fldCharType="end"/>
+      </w:r>
+      <w:r>
+        <w:rPr>
+          <w:rFonts w:ascii="Times New Roman" w:hAnsi="Times New Roman" w:cs="Times New Roman"/>
+        </w:rPr>
+        <w:t xml:space="preserve">: </w:t>
+      </w:r>
+      <w:proofErr w:type="spellStart"/>
+      <w:r>
+        <w:rPr>
+          <w:rFonts w:ascii="Times New Roman" w:hAnsi="Times New Roman" w:cs="Times New Roman"/>
+        </w:rPr>
+        <w:t>Сконфігуровано</w:t>
+      </w:r>
+      <w:proofErr w:type="spellEnd"/>
+      <w:r>
+        <w:rPr>
+          <w:rFonts w:ascii="Times New Roman" w:hAnsi="Times New Roman" w:cs="Times New Roman"/>
+        </w:rPr>
+        <w:t xml:space="preserve"> </w:t>
+      </w:r>
+      <w:r>
+        <w:rPr>
+          <w:rFonts w:ascii="Times New Roman" w:hAnsi="Times New Roman" w:cs="Times New Roman"/>
+          <w:lang w:val="en-US"/>
+        </w:rPr>
+        <w:t>Trello</w:t>
+      </w:r>
+    </w:p>
+    <w:p>
+      <w:pPr>
+        <w:keepNext/>
+        <w:rPr>
+          <w:rFonts w:ascii="Times New Roman" w:hAnsi="Times New Roman" w:cs="Times New Roman"/>
+        </w:rPr>
+      </w:pPr>
+      <w:r>
+        <w:rPr>
+          <w:rFonts w:ascii="Times New Roman" w:hAnsi="Times New Roman" w:cs="Times New Roman"/>
           <w:noProof/>
           <w:lang w:val="en-US"/>
         </w:rPr>
-        <w:t xml:space="preserve">7. </w:t>
-      </w:r>
-      <w:r>
-        <w:rPr>
+        <w:br/>
+      </w:r>
+      <w:r>
+        <w:rPr>
+          <w:rFonts w:ascii="Times New Roman" w:hAnsi="Times New Roman" w:cs="Times New Roman"/>
           <w:noProof/>
           <w:lang w:val="en-US"/>
         </w:rPr>
-        <w:t>Algotester:</w:t>
-      </w:r>
-      <w:r>
-        <w:rPr>
+        <w:t xml:space="preserve">6. </w:t>
+      </w:r>
+      <w:r>
+        <w:rPr>
+          <w:rFonts w:ascii="Times New Roman" w:hAnsi="Times New Roman" w:cs="Times New Roman"/>
           <w:noProof/>
           <w:lang w:val="en-US"/>
         </w:rPr>
+        <w:t>Draw.io</w:t>
+      </w:r>
+      <w:r>
+        <w:rPr>
+          <w:rFonts w:ascii="Times New Roman" w:hAnsi="Times New Roman" w:cs="Times New Roman"/>
+          <w:noProof/>
+          <w:lang w:val="en-US"/>
+        </w:rPr>
         <w:br/>
       </w:r>
       <w:r>
@@ -6699,10 +7213,10 @@
           <w:color w:val="000000"/>
         </w:rPr>
         <w:drawing>
-          <wp:inline distT="0" distB="0" distL="0" distR="0" wp14:anchorId="161F31F5" wp14:editId="45CC50E2">
-            <wp:extent cx="3606800" cy="2254159"/>
-            <wp:effectExtent l="0" t="0" r="0" b="0"/>
-            <wp:docPr id="17" name="Picture 17"/>
+          <wp:inline distT="0" distB="0" distL="0" distR="0" wp14:anchorId="50D6D0C0" wp14:editId="685B224B">
+            <wp:extent cx="2966481" cy="1761290"/>
+            <wp:effectExtent l="0" t="0" r="5715" b="0"/>
+            <wp:docPr id="7" name="Picture 7"/>
             <wp:cNvGraphicFramePr>
               <a:graphicFrameLocks xmlns:a="http://schemas.openxmlformats.org/drawingml/2006/main" noChangeAspect="1"/>
             </wp:cNvGraphicFramePr>
@@ -6722,6 +7236,154 @@
                   <pic:spPr>
                     <a:xfrm>
                       <a:off x="0" y="0"/>
+                      <a:ext cx="3034316" cy="1801566"/>
+                    </a:xfrm>
+                    <a:prstGeom prst="rect">
+                      <a:avLst/>
+                    </a:prstGeom>
+                  </pic:spPr>
+                </pic:pic>
+              </a:graphicData>
+            </a:graphic>
+          </wp:inline>
+        </w:drawing>
+      </w:r>
+    </w:p>
+    <w:p>
+      <w:pPr>
+        <w:pStyle w:val="Caption"/>
+        <w:rPr>
+          <w:rFonts w:ascii="Times New Roman" w:hAnsi="Times New Roman" w:cs="Times New Roman"/>
+          <w:noProof/>
+          <w:lang w:val="en-US"/>
+        </w:rPr>
+      </w:pPr>
+      <w:r>
+        <w:rPr>
+          <w:rFonts w:ascii="Times New Roman" w:hAnsi="Times New Roman" w:cs="Times New Roman"/>
+        </w:rPr>
+        <w:t xml:space="preserve">Рисунок </w:t>
+      </w:r>
+      <w:r>
+        <w:rPr>
+          <w:rFonts w:ascii="Times New Roman" w:hAnsi="Times New Roman" w:cs="Times New Roman"/>
+        </w:rPr>
+        <w:fldChar w:fldCharType="begin"/>
+      </w:r>
+      <w:r>
+        <w:rPr>
+          <w:rFonts w:ascii="Times New Roman" w:hAnsi="Times New Roman" w:cs="Times New Roman"/>
+        </w:rPr>
+        <w:instrText xml:space="preserve"> SEQ Рисунок \* ARABIC </w:instrText>
+      </w:r>
+      <w:r>
+        <w:rPr>
+          <w:rFonts w:ascii="Times New Roman" w:hAnsi="Times New Roman" w:cs="Times New Roman"/>
+        </w:rPr>
+        <w:fldChar w:fldCharType="separate"/>
+      </w:r>
+      <w:r>
+        <w:rPr>
+          <w:rFonts w:ascii="Times New Roman" w:hAnsi="Times New Roman" w:cs="Times New Roman"/>
+          <w:noProof/>
+        </w:rPr>
+        <w:t>10</w:t>
+      </w:r>
+      <w:r>
+        <w:rPr>
+          <w:rFonts w:ascii="Times New Roman" w:hAnsi="Times New Roman" w:cs="Times New Roman"/>
+        </w:rPr>
+        <w:fldChar w:fldCharType="end"/>
+      </w:r>
+      <w:r>
+        <w:rPr>
+          <w:rFonts w:ascii="Times New Roman" w:hAnsi="Times New Roman" w:cs="Times New Roman"/>
+        </w:rPr>
+        <w:t xml:space="preserve">: </w:t>
+      </w:r>
+      <w:proofErr w:type="spellStart"/>
+      <w:r>
+        <w:rPr>
+          <w:rFonts w:ascii="Times New Roman" w:hAnsi="Times New Roman" w:cs="Times New Roman"/>
+        </w:rPr>
+        <w:t>Сконфігуровано</w:t>
+      </w:r>
+      <w:proofErr w:type="spellEnd"/>
+      <w:r>
+        <w:rPr>
+          <w:rFonts w:ascii="Times New Roman" w:hAnsi="Times New Roman" w:cs="Times New Roman"/>
+        </w:rPr>
+        <w:t xml:space="preserve"> </w:t>
+      </w:r>
+      <w:r>
+        <w:rPr>
+          <w:rFonts w:ascii="Times New Roman" w:hAnsi="Times New Roman" w:cs="Times New Roman"/>
+          <w:lang w:val="en-US"/>
+        </w:rPr>
+        <w:t>Draw.io</w:t>
+      </w:r>
+    </w:p>
+    <w:p>
+      <w:pPr>
+        <w:keepNext/>
+        <w:rPr>
+          <w:rFonts w:ascii="Times New Roman" w:hAnsi="Times New Roman" w:cs="Times New Roman"/>
+        </w:rPr>
+      </w:pPr>
+      <w:r>
+        <w:rPr>
+          <w:rFonts w:ascii="Times New Roman" w:hAnsi="Times New Roman" w:cs="Times New Roman"/>
+          <w:noProof/>
+          <w:lang w:val="en-US"/>
+        </w:rPr>
+        <w:t xml:space="preserve">7. </w:t>
+      </w:r>
+      <w:r>
+        <w:rPr>
+          <w:rFonts w:ascii="Times New Roman" w:hAnsi="Times New Roman" w:cs="Times New Roman"/>
+          <w:noProof/>
+          <w:lang w:val="en-US"/>
+        </w:rPr>
+        <w:t>Algotester:</w:t>
+      </w:r>
+      <w:r>
+        <w:rPr>
+          <w:rFonts w:ascii="Times New Roman" w:hAnsi="Times New Roman" w:cs="Times New Roman"/>
+          <w:noProof/>
+          <w:lang w:val="en-US"/>
+        </w:rPr>
+        <w:br/>
+      </w:r>
+      <w:r>
+        <w:rPr>
+          <w:rFonts w:ascii="Times New Roman" w:eastAsia="Times New Roman" w:hAnsi="Times New Roman" w:cs="Times New Roman"/>
+          <w:noProof/>
+          <w:color w:val="000000"/>
+        </w:rPr>
+        <w:drawing>
+          <wp:inline distT="0" distB="0" distL="0" distR="0" wp14:anchorId="161F31F5" wp14:editId="45CC50E2">
+            <wp:extent cx="3606800" cy="2254159"/>
+            <wp:effectExtent l="0" t="0" r="0" b="0"/>
+            <wp:docPr id="17" name="Picture 17"/>
+            <wp:cNvGraphicFramePr>
+              <a:graphicFrameLocks xmlns:a="http://schemas.openxmlformats.org/drawingml/2006/main" noChangeAspect="1"/>
+            </wp:cNvGraphicFramePr>
+            <a:graphic xmlns:a="http://schemas.openxmlformats.org/drawingml/2006/main">
+              <a:graphicData uri="http://schemas.openxmlformats.org/drawingml/2006/picture">
+                <pic:pic xmlns:pic="http://schemas.openxmlformats.org/drawingml/2006/picture">
+                  <pic:nvPicPr>
+                    <pic:cNvPr id="1" name=""/>
+                    <pic:cNvPicPr/>
+                  </pic:nvPicPr>
+                  <pic:blipFill>
+                    <a:blip r:embed="rId21"/>
+                    <a:stretch>
+                      <a:fillRect/>
+                    </a:stretch>
+                  </pic:blipFill>
+                  <pic:spPr>
+                    <a:xfrm>
+                      <a:off x="0" y="0"/>
                       <a:ext cx="3623371" cy="2264515"/>
                     </a:xfrm>
                     <a:prstGeom prst="rect">
@@ -6737,6 +7399,68 @@
     </w:p>
     <w:p>
       <w:pPr>
+        <w:pStyle w:val="Caption"/>
+        <w:rPr>
+          <w:rFonts w:ascii="Times New Roman" w:eastAsia="Times New Roman" w:hAnsi="Times New Roman" w:cs="Times New Roman"/>
+          <w:noProof/>
+          <w:color w:val="000000"/>
+        </w:rPr>
+      </w:pPr>
+      <w:r>
+        <w:rPr>
+          <w:rFonts w:ascii="Times New Roman" w:hAnsi="Times New Roman" w:cs="Times New Roman"/>
+        </w:rPr>
+        <w:t xml:space="preserve">Рисунок </w:t>
+      </w:r>
+      <w:r>
+        <w:rPr>
+          <w:rFonts w:ascii="Times New Roman" w:hAnsi="Times New Roman" w:cs="Times New Roman"/>
+        </w:rPr>
+        <w:fldChar w:fldCharType="begin"/>
+      </w:r>
+      <w:r>
+        <w:rPr>
+          <w:rFonts w:ascii="Times New Roman" w:hAnsi="Times New Roman" w:cs="Times New Roman"/>
+        </w:rPr>
+        <w:instrText xml:space="preserve"> SEQ Рисунок \* ARABIC </w:instrText>
+      </w:r>
+      <w:r>
+        <w:rPr>
+          <w:rFonts w:ascii="Times New Roman" w:hAnsi="Times New Roman" w:cs="Times New Roman"/>
+        </w:rPr>
+        <w:fldChar w:fldCharType="separate"/>
+      </w:r>
+      <w:r>
+        <w:rPr>
+          <w:rFonts w:ascii="Times New Roman" w:hAnsi="Times New Roman" w:cs="Times New Roman"/>
+          <w:noProof/>
+        </w:rPr>
+        <w:t>11</w:t>
+      </w:r>
+      <w:r>
+        <w:rPr>
+          <w:rFonts w:ascii="Times New Roman" w:hAnsi="Times New Roman" w:cs="Times New Roman"/>
+        </w:rPr>
+        <w:fldChar w:fldCharType="end"/>
+      </w:r>
+      <w:r>
+        <w:rPr>
+          <w:rFonts w:ascii="Times New Roman" w:hAnsi="Times New Roman" w:cs="Times New Roman"/>
+        </w:rPr>
+        <w:t xml:space="preserve">: Створено профіль в </w:t>
+      </w:r>
+      <w:proofErr w:type="spellStart"/>
+      <w:r>
+        <w:rPr>
+          <w:rFonts w:ascii="Times New Roman" w:hAnsi="Times New Roman" w:cs="Times New Roman"/>
+          <w:lang w:val="en-US"/>
+        </w:rPr>
+        <w:t>Algotester</w:t>
+      </w:r>
+      <w:proofErr w:type="spellEnd"/>
+    </w:p>
+    <w:p>
+      <w:pPr>
         <w:rPr>
           <w:rFonts w:ascii="Times New Roman" w:eastAsia="Times New Roman" w:hAnsi="Times New Roman" w:cs="Times New Roman"/>
           <w:b/>
@@ -6788,18 +7512,17 @@
     </w:p>
     <w:p>
       <w:pPr>
-        <w:rPr>
-          <w:rFonts w:ascii="Times New Roman" w:eastAsia="Times New Roman" w:hAnsi="Times New Roman" w:cs="Times New Roman"/>
-          <w:b/>
-          <w:bCs/>
-          <w:sz w:val="24"/>
-          <w:szCs w:val="24"/>
-        </w:rPr>
-      </w:pPr>
-      <w:r>
-        <w:rPr>
+        <w:keepNext/>
+        <w:rPr>
+          <w:rFonts w:ascii="Times New Roman" w:hAnsi="Times New Roman" w:cs="Times New Roman"/>
+        </w:rPr>
+      </w:pPr>
+      <w:r>
+        <w:rPr>
+          <w:rFonts w:ascii="Times New Roman" w:hAnsi="Times New Roman" w:cs="Times New Roman"/>
           <w:noProof/>
         </w:rPr>
+        <w:lastRenderedPageBreak/>
         <w:drawing>
           <wp:inline distT="0" distB="0" distL="0" distR="0" wp14:anchorId="7ED7FAB3" wp14:editId="71B62B82">
             <wp:extent cx="5150882" cy="3747654"/>
@@ -6818,7 +7541,7 @@
                     </pic:cNvPicPr>
                   </pic:nvPicPr>
                   <pic:blipFill>
-                    <a:blip r:embed="rId21" cstate="print">
+                    <a:blip r:embed="rId22" cstate="print">
                       <a:extLst>
                         <a:ext uri="{28A0092B-C50C-407E-A947-70E740481C1C}">
                           <a14:useLocalDpi xmlns:a14="http://schemas.microsoft.com/office/drawing/2010/main" val="0"/>
@@ -6852,178 +7575,221 @@
     </w:p>
     <w:p>
       <w:pPr>
-        <w:rPr>
-          <w:rFonts w:ascii="Times New Roman" w:eastAsia="Times New Roman" w:hAnsi="Times New Roman" w:cs="Times New Roman"/>
-          <w:sz w:val="24"/>
-          <w:szCs w:val="24"/>
-        </w:rPr>
-      </w:pPr>
-      <w:r>
-        <w:rPr>
-          <w:rFonts w:ascii="Times New Roman" w:eastAsia="Times New Roman" w:hAnsi="Times New Roman" w:cs="Times New Roman"/>
-          <w:sz w:val="24"/>
-          <w:szCs w:val="24"/>
+        <w:pStyle w:val="Caption"/>
+        <w:rPr>
+          <w:rFonts w:ascii="Times New Roman" w:eastAsia="Times New Roman" w:hAnsi="Times New Roman" w:cs="Times New Roman"/>
+          <w:b/>
+          <w:bCs/>
+          <w:sz w:val="24"/>
+          <w:szCs w:val="24"/>
+        </w:rPr>
+      </w:pPr>
+      <w:r>
+        <w:rPr>
+          <w:rFonts w:ascii="Times New Roman" w:hAnsi="Times New Roman" w:cs="Times New Roman"/>
+        </w:rPr>
+        <w:t xml:space="preserve">Рисунок </w:t>
+      </w:r>
+      <w:r>
+        <w:rPr>
+          <w:rFonts w:ascii="Times New Roman" w:hAnsi="Times New Roman" w:cs="Times New Roman"/>
+        </w:rPr>
+        <w:fldChar w:fldCharType="begin"/>
+      </w:r>
+      <w:r>
+        <w:rPr>
+          <w:rFonts w:ascii="Times New Roman" w:hAnsi="Times New Roman" w:cs="Times New Roman"/>
+        </w:rPr>
+        <w:instrText xml:space="preserve"> SEQ Рисунок \* ARABIC </w:instrText>
+      </w:r>
+      <w:r>
+        <w:rPr>
+          <w:rFonts w:ascii="Times New Roman" w:hAnsi="Times New Roman" w:cs="Times New Roman"/>
+        </w:rPr>
+        <w:fldChar w:fldCharType="separate"/>
+      </w:r>
+      <w:r>
+        <w:rPr>
+          <w:rFonts w:ascii="Times New Roman" w:hAnsi="Times New Roman" w:cs="Times New Roman"/>
+          <w:noProof/>
+        </w:rPr>
+        <w:t>12</w:t>
+      </w:r>
+      <w:r>
+        <w:rPr>
+          <w:rFonts w:ascii="Times New Roman" w:hAnsi="Times New Roman" w:cs="Times New Roman"/>
+        </w:rPr>
+        <w:fldChar w:fldCharType="end"/>
+      </w:r>
+      <w:r>
+        <w:rPr>
+          <w:rFonts w:ascii="Times New Roman" w:hAnsi="Times New Roman" w:cs="Times New Roman"/>
+        </w:rPr>
+        <w:t>: Код до програми №1</w:t>
+      </w:r>
+    </w:p>
+    <w:p>
+      <w:pPr>
+        <w:rPr>
+          <w:rFonts w:ascii="Times New Roman" w:eastAsia="Times New Roman" w:hAnsi="Times New Roman" w:cs="Times New Roman"/>
+          <w:sz w:val="24"/>
+          <w:szCs w:val="24"/>
+        </w:rPr>
+      </w:pPr>
+      <w:r>
+        <w:rPr>
+          <w:rFonts w:ascii="Times New Roman" w:eastAsia="Times New Roman" w:hAnsi="Times New Roman" w:cs="Times New Roman"/>
+          <w:sz w:val="24"/>
+          <w:szCs w:val="24"/>
+        </w:rPr>
+        <w:t>Спочатку програма зчитує вхідні дані, далі знаходить шукані значення</w:t>
+      </w:r>
+      <w:r>
+        <w:rPr>
+          <w:rFonts w:ascii="Times New Roman" w:eastAsia="Times New Roman" w:hAnsi="Times New Roman" w:cs="Times New Roman"/>
+          <w:sz w:val="24"/>
+          <w:szCs w:val="24"/>
+        </w:rPr>
+        <w:t xml:space="preserve"> прибутку та загальної суми на рахунку після повернення вкладень, використовуючи формулу складних відсотків</w:t>
+      </w:r>
+      <w:r>
+        <w:rPr>
+          <w:rFonts w:ascii="Times New Roman" w:eastAsia="Times New Roman" w:hAnsi="Times New Roman" w:cs="Times New Roman"/>
+          <w:sz w:val="24"/>
+          <w:szCs w:val="24"/>
+        </w:rPr>
+        <w:t xml:space="preserve">. Далі програма виводить </w:t>
+      </w:r>
+      <w:proofErr w:type="spellStart"/>
+      <w:r>
+        <w:rPr>
+          <w:rFonts w:ascii="Times New Roman" w:eastAsia="Times New Roman" w:hAnsi="Times New Roman" w:cs="Times New Roman"/>
+          <w:sz w:val="24"/>
+          <w:szCs w:val="24"/>
+        </w:rPr>
+        <w:t>форматова</w:t>
+      </w:r>
+      <w:r>
+        <w:rPr>
+          <w:rFonts w:ascii="Times New Roman" w:eastAsia="Times New Roman" w:hAnsi="Times New Roman" w:cs="Times New Roman"/>
+          <w:sz w:val="24"/>
+          <w:szCs w:val="24"/>
+        </w:rPr>
+        <w:t>н</w:t>
+      </w:r>
+      <w:r>
+        <w:rPr>
+          <w:rFonts w:ascii="Times New Roman" w:eastAsia="Times New Roman" w:hAnsi="Times New Roman" w:cs="Times New Roman"/>
+          <w:sz w:val="24"/>
+          <w:szCs w:val="24"/>
+        </w:rPr>
+        <w:t>і</w:t>
+      </w:r>
+      <w:proofErr w:type="spellEnd"/>
+      <w:r>
+        <w:rPr>
+          <w:rFonts w:ascii="Times New Roman" w:eastAsia="Times New Roman" w:hAnsi="Times New Roman" w:cs="Times New Roman"/>
+          <w:sz w:val="24"/>
+          <w:szCs w:val="24"/>
+        </w:rPr>
+        <w:t xml:space="preserve"> </w:t>
+      </w:r>
+      <w:r>
+        <w:rPr>
+          <w:rFonts w:ascii="Times New Roman" w:eastAsia="Times New Roman" w:hAnsi="Times New Roman" w:cs="Times New Roman"/>
+          <w:sz w:val="24"/>
+          <w:szCs w:val="24"/>
+        </w:rPr>
+        <w:t xml:space="preserve">шукані значення </w:t>
+      </w:r>
+      <w:r>
+        <w:rPr>
+          <w:rFonts w:ascii="Times New Roman" w:eastAsia="Times New Roman" w:hAnsi="Times New Roman" w:cs="Times New Roman"/>
+          <w:sz w:val="24"/>
+          <w:szCs w:val="24"/>
+        </w:rPr>
+        <w:t>користувачу в консоль.</w:t>
+      </w:r>
+    </w:p>
+    <w:p>
+      <w:pPr>
+        <w:rPr>
+          <w:rFonts w:ascii="Times New Roman" w:eastAsia="Times New Roman" w:hAnsi="Times New Roman" w:cs="Times New Roman"/>
+          <w:sz w:val="24"/>
+          <w:szCs w:val="24"/>
+        </w:rPr>
+      </w:pPr>
+      <w:r>
+        <w:rPr>
+          <w:rFonts w:ascii="Times New Roman" w:eastAsia="Times New Roman" w:hAnsi="Times New Roman" w:cs="Times New Roman"/>
+          <w:sz w:val="24"/>
+          <w:szCs w:val="24"/>
+        </w:rPr>
+        <w:t xml:space="preserve">Посилання на файл програми у пул-запиті </w:t>
+      </w:r>
+      <w:proofErr w:type="spellStart"/>
+      <w:r>
+        <w:rPr>
+          <w:rFonts w:ascii="Times New Roman" w:eastAsia="Times New Roman" w:hAnsi="Times New Roman" w:cs="Times New Roman"/>
+          <w:sz w:val="24"/>
+          <w:szCs w:val="24"/>
+        </w:rPr>
+        <w:t>GitHub</w:t>
+      </w:r>
+      <w:proofErr w:type="spellEnd"/>
+      <w:r>
+        <w:rPr>
+          <w:rFonts w:ascii="Times New Roman" w:eastAsia="Times New Roman" w:hAnsi="Times New Roman" w:cs="Times New Roman"/>
+          <w:sz w:val="24"/>
+          <w:szCs w:val="24"/>
+        </w:rPr>
+        <w:t>.</w:t>
+      </w:r>
+      <w:r>
+        <w:rPr>
+          <w:rFonts w:ascii="Times New Roman" w:eastAsia="Times New Roman" w:hAnsi="Times New Roman" w:cs="Times New Roman"/>
+          <w:sz w:val="24"/>
+          <w:szCs w:val="24"/>
+        </w:rPr>
+        <w:br/>
+        <w:t>https://github.com/artificial-intelligence-department/ai_programming_playground/pull/30</w:t>
+      </w:r>
+    </w:p>
+    <w:p>
+      <w:pPr>
+        <w:rPr>
+          <w:rFonts w:ascii="Times New Roman" w:eastAsia="Times New Roman" w:hAnsi="Times New Roman" w:cs="Times New Roman"/>
+          <w:sz w:val="24"/>
+          <w:szCs w:val="24"/>
+        </w:rPr>
+      </w:pPr>
+      <w:r>
+        <w:rPr>
+          <w:rFonts w:ascii="Times New Roman" w:eastAsia="Times New Roman" w:hAnsi="Times New Roman" w:cs="Times New Roman"/>
+          <w:sz w:val="24"/>
+          <w:szCs w:val="24"/>
+        </w:rPr>
+        <w:t>Завдання №2</w:t>
+      </w:r>
+    </w:p>
+    <w:p>
+      <w:pPr>
+        <w:keepNext/>
+        <w:rPr>
+          <w:rFonts w:ascii="Times New Roman" w:hAnsi="Times New Roman" w:cs="Times New Roman"/>
+        </w:rPr>
+      </w:pPr>
+      <w:r>
+        <w:rPr>
+          <w:rFonts w:ascii="Times New Roman" w:hAnsi="Times New Roman" w:cs="Times New Roman"/>
+          <w:noProof/>
         </w:rPr>
         <w:lastRenderedPageBreak/>
-        <w:t>Спочатку програма зчитує вхідні дані, далі знаходить шукані значення</w:t>
-      </w:r>
-      <w:r>
-        <w:rPr>
-          <w:rFonts w:ascii="Times New Roman" w:eastAsia="Times New Roman" w:hAnsi="Times New Roman" w:cs="Times New Roman"/>
-          <w:sz w:val="24"/>
-          <w:szCs w:val="24"/>
-        </w:rPr>
-        <w:t xml:space="preserve"> прибутку та загальної суми на рахунку після повернення вкладень, використовуючи формулу складних відсотків</w:t>
-      </w:r>
-      <w:r>
-        <w:rPr>
-          <w:rFonts w:ascii="Times New Roman" w:eastAsia="Times New Roman" w:hAnsi="Times New Roman" w:cs="Times New Roman"/>
-          <w:sz w:val="24"/>
-          <w:szCs w:val="24"/>
-        </w:rPr>
-        <w:t xml:space="preserve">. Далі програма виводить </w:t>
-      </w:r>
-      <w:proofErr w:type="spellStart"/>
-      <w:r>
-        <w:rPr>
-          <w:rFonts w:ascii="Times New Roman" w:eastAsia="Times New Roman" w:hAnsi="Times New Roman" w:cs="Times New Roman"/>
-          <w:sz w:val="24"/>
-          <w:szCs w:val="24"/>
-        </w:rPr>
-        <w:t>форматова</w:t>
-      </w:r>
-      <w:r>
-        <w:rPr>
-          <w:rFonts w:ascii="Times New Roman" w:eastAsia="Times New Roman" w:hAnsi="Times New Roman" w:cs="Times New Roman"/>
-          <w:sz w:val="24"/>
-          <w:szCs w:val="24"/>
-        </w:rPr>
-        <w:t>н</w:t>
-      </w:r>
-      <w:r>
-        <w:rPr>
-          <w:rFonts w:ascii="Times New Roman" w:eastAsia="Times New Roman" w:hAnsi="Times New Roman" w:cs="Times New Roman"/>
-          <w:sz w:val="24"/>
-          <w:szCs w:val="24"/>
-        </w:rPr>
-        <w:t>і</w:t>
-      </w:r>
-      <w:proofErr w:type="spellEnd"/>
-      <w:r>
-        <w:rPr>
-          <w:rFonts w:ascii="Times New Roman" w:eastAsia="Times New Roman" w:hAnsi="Times New Roman" w:cs="Times New Roman"/>
-          <w:sz w:val="24"/>
-          <w:szCs w:val="24"/>
-        </w:rPr>
-        <w:t xml:space="preserve"> </w:t>
-      </w:r>
-      <w:r>
-        <w:rPr>
-          <w:rFonts w:ascii="Times New Roman" w:eastAsia="Times New Roman" w:hAnsi="Times New Roman" w:cs="Times New Roman"/>
-          <w:sz w:val="24"/>
-          <w:szCs w:val="24"/>
-        </w:rPr>
-        <w:t xml:space="preserve">шукані значення </w:t>
-      </w:r>
-      <w:r>
-        <w:rPr>
-          <w:rFonts w:ascii="Times New Roman" w:eastAsia="Times New Roman" w:hAnsi="Times New Roman" w:cs="Times New Roman"/>
-          <w:sz w:val="24"/>
-          <w:szCs w:val="24"/>
-        </w:rPr>
-        <w:t>користувачу в консоль.</w:t>
-      </w:r>
-    </w:p>
-    <w:p>
-      <w:pPr>
-        <w:rPr>
-          <w:rFonts w:ascii="Times New Roman" w:eastAsia="Times New Roman" w:hAnsi="Times New Roman" w:cs="Times New Roman"/>
-          <w:sz w:val="24"/>
-          <w:szCs w:val="24"/>
-        </w:rPr>
-      </w:pPr>
-      <w:r>
-        <w:rPr>
-          <w:rFonts w:ascii="Times New Roman" w:eastAsia="Times New Roman" w:hAnsi="Times New Roman" w:cs="Times New Roman"/>
-          <w:sz w:val="24"/>
-          <w:szCs w:val="24"/>
-        </w:rPr>
-        <w:t xml:space="preserve">Посилання на файл програми у пул-запиті </w:t>
-      </w:r>
-      <w:proofErr w:type="spellStart"/>
-      <w:r>
-        <w:rPr>
-          <w:rFonts w:ascii="Times New Roman" w:eastAsia="Times New Roman" w:hAnsi="Times New Roman" w:cs="Times New Roman"/>
-          <w:sz w:val="24"/>
-          <w:szCs w:val="24"/>
-        </w:rPr>
-        <w:t>GitHub</w:t>
-      </w:r>
-      <w:proofErr w:type="spellEnd"/>
-      <w:r>
-        <w:rPr>
-          <w:rFonts w:ascii="Times New Roman" w:eastAsia="Times New Roman" w:hAnsi="Times New Roman" w:cs="Times New Roman"/>
-          <w:sz w:val="24"/>
-          <w:szCs w:val="24"/>
-        </w:rPr>
-        <w:t>.</w:t>
-      </w:r>
-      <w:r>
-        <w:rPr>
-          <w:rFonts w:ascii="Times New Roman" w:eastAsia="Times New Roman" w:hAnsi="Times New Roman" w:cs="Times New Roman"/>
-          <w:sz w:val="24"/>
-          <w:szCs w:val="24"/>
-        </w:rPr>
-        <w:br/>
-      </w:r>
-      <w:r>
-        <w:rPr>
-          <w:rFonts w:ascii="Times New Roman" w:eastAsia="Times New Roman" w:hAnsi="Times New Roman" w:cs="Times New Roman"/>
-          <w:sz w:val="24"/>
-          <w:szCs w:val="24"/>
-        </w:rPr>
-        <w:t>https://github.com/artificial-intelligence-department/ai_programming_playground/pull/30</w:t>
-      </w:r>
-    </w:p>
-    <w:p>
-      <w:pPr>
-        <w:rPr>
-          <w:rFonts w:ascii="Times New Roman" w:eastAsia="Times New Roman" w:hAnsi="Times New Roman" w:cs="Times New Roman"/>
-          <w:sz w:val="24"/>
-          <w:szCs w:val="24"/>
-        </w:rPr>
-      </w:pPr>
-      <w:r>
-        <w:rPr>
-          <w:rFonts w:ascii="Times New Roman" w:eastAsia="Times New Roman" w:hAnsi="Times New Roman" w:cs="Times New Roman"/>
-          <w:sz w:val="24"/>
-          <w:szCs w:val="24"/>
-        </w:rPr>
-        <w:t>Завдання №</w:t>
-      </w:r>
-      <w:r>
-        <w:rPr>
-          <w:rFonts w:ascii="Times New Roman" w:eastAsia="Times New Roman" w:hAnsi="Times New Roman" w:cs="Times New Roman"/>
-          <w:sz w:val="24"/>
-          <w:szCs w:val="24"/>
-        </w:rPr>
-        <w:t>2</w:t>
-      </w:r>
-    </w:p>
-    <w:p>
-      <w:pPr>
-        <w:rPr>
-          <w:noProof/>
-        </w:rPr>
-      </w:pPr>
-      <w:r>
-        <w:rPr>
-          <w:noProof/>
-        </w:rPr>
         <w:softHyphen/>
       </w:r>
       <w:r>
         <w:rPr>
+          <w:rFonts w:ascii="Times New Roman" w:hAnsi="Times New Roman" w:cs="Times New Roman"/>
           <w:noProof/>
         </w:rPr>
         <w:drawing>
@@ -7044,7 +7810,7 @@
                     </pic:cNvPicPr>
                   </pic:nvPicPr>
                   <pic:blipFill>
-                    <a:blip r:embed="rId22" cstate="print">
+                    <a:blip r:embed="rId23" cstate="print">
                       <a:extLst>
                         <a:ext uri="{28A0092B-C50C-407E-A947-70E740481C1C}">
                           <a14:useLocalDpi xmlns:a14="http://schemas.microsoft.com/office/drawing/2010/main" val="0"/>
@@ -7078,6 +7844,147 @@
     </w:p>
     <w:p>
       <w:pPr>
+        <w:pStyle w:val="Caption"/>
+        <w:rPr>
+          <w:rFonts w:ascii="Times New Roman" w:hAnsi="Times New Roman" w:cs="Times New Roman"/>
+          <w:noProof/>
+        </w:rPr>
+      </w:pPr>
+      <w:r>
+        <w:rPr>
+          <w:rFonts w:ascii="Times New Roman" w:hAnsi="Times New Roman" w:cs="Times New Roman"/>
+        </w:rPr>
+        <w:t xml:space="preserve">Рисунок </w:t>
+      </w:r>
+      <w:r>
+        <w:rPr>
+          <w:rFonts w:ascii="Times New Roman" w:hAnsi="Times New Roman" w:cs="Times New Roman"/>
+        </w:rPr>
+        <w:fldChar w:fldCharType="begin"/>
+      </w:r>
+      <w:r>
+        <w:rPr>
+          <w:rFonts w:ascii="Times New Roman" w:hAnsi="Times New Roman" w:cs="Times New Roman"/>
+        </w:rPr>
+        <w:instrText xml:space="preserve"> SEQ Рисунок \* ARABIC </w:instrText>
+      </w:r>
+      <w:r>
+        <w:rPr>
+          <w:rFonts w:ascii="Times New Roman" w:hAnsi="Times New Roman" w:cs="Times New Roman"/>
+        </w:rPr>
+        <w:fldChar w:fldCharType="separate"/>
+      </w:r>
+      <w:r>
+        <w:rPr>
+          <w:rFonts w:ascii="Times New Roman" w:hAnsi="Times New Roman" w:cs="Times New Roman"/>
+          <w:noProof/>
+        </w:rPr>
+        <w:t>13</w:t>
+      </w:r>
+      <w:r>
+        <w:rPr>
+          <w:rFonts w:ascii="Times New Roman" w:hAnsi="Times New Roman" w:cs="Times New Roman"/>
+        </w:rPr>
+        <w:fldChar w:fldCharType="end"/>
+      </w:r>
+      <w:r>
+        <w:rPr>
+          <w:rFonts w:ascii="Times New Roman" w:hAnsi="Times New Roman" w:cs="Times New Roman"/>
+        </w:rPr>
+        <w:t>: Код до програми №1</w:t>
+      </w:r>
+    </w:p>
+    <w:p>
+      <w:pPr>
+        <w:rPr>
+          <w:rFonts w:ascii="Times New Roman" w:eastAsia="Times New Roman" w:hAnsi="Times New Roman" w:cs="Times New Roman"/>
+          <w:sz w:val="24"/>
+          <w:szCs w:val="24"/>
+        </w:rPr>
+      </w:pPr>
+      <w:r>
+        <w:rPr>
+          <w:rFonts w:ascii="Times New Roman" w:eastAsia="Times New Roman" w:hAnsi="Times New Roman" w:cs="Times New Roman"/>
+          <w:sz w:val="24"/>
+          <w:szCs w:val="24"/>
+        </w:rPr>
+        <w:t>Спочатку</w:t>
+      </w:r>
+      <w:r>
+        <w:rPr>
+          <w:rFonts w:ascii="Times New Roman" w:eastAsia="Times New Roman" w:hAnsi="Times New Roman" w:cs="Times New Roman"/>
+          <w:sz w:val="24"/>
+          <w:szCs w:val="24"/>
+        </w:rPr>
+        <w:t xml:space="preserve"> програма зчитує вхідні дані, а саме: кількість партій та кількість голосів за кожну партію. Далі програма знаходить на</w:t>
+      </w:r>
+      <w:r>
+        <w:rPr>
+          <w:rFonts w:ascii="Times New Roman" w:eastAsia="Times New Roman" w:hAnsi="Times New Roman" w:cs="Times New Roman"/>
+          <w:sz w:val="24"/>
+          <w:szCs w:val="24"/>
+        </w:rPr>
+        <w:t>йбільший спільний дільник</w:t>
+      </w:r>
+      <w:r>
+        <w:rPr>
+          <w:rFonts w:ascii="Times New Roman" w:eastAsia="Times New Roman" w:hAnsi="Times New Roman" w:cs="Times New Roman"/>
+          <w:sz w:val="24"/>
+          <w:szCs w:val="24"/>
+        </w:rPr>
+        <w:t xml:space="preserve"> цих значень, використовуючи відповідну функцію. </w:t>
+      </w:r>
+      <w:r>
+        <w:rPr>
+          <w:rFonts w:ascii="Times New Roman" w:eastAsia="Times New Roman" w:hAnsi="Times New Roman" w:cs="Times New Roman"/>
+          <w:sz w:val="24"/>
+          <w:szCs w:val="24"/>
+        </w:rPr>
+        <w:t>Сума всіх голосів ділиться на отриман</w:t>
+      </w:r>
+      <w:r>
+        <w:rPr>
+          <w:rFonts w:ascii="Times New Roman" w:eastAsia="Times New Roman" w:hAnsi="Times New Roman" w:cs="Times New Roman"/>
+          <w:sz w:val="24"/>
+          <w:szCs w:val="24"/>
+        </w:rPr>
+        <w:t>ий</w:t>
+      </w:r>
+      <w:r>
+        <w:rPr>
+          <w:rFonts w:ascii="Times New Roman" w:eastAsia="Times New Roman" w:hAnsi="Times New Roman" w:cs="Times New Roman"/>
+          <w:sz w:val="24"/>
+          <w:szCs w:val="24"/>
+        </w:rPr>
+        <w:t xml:space="preserve"> НС</w:t>
+      </w:r>
+      <w:r>
+        <w:rPr>
+          <w:rFonts w:ascii="Times New Roman" w:eastAsia="Times New Roman" w:hAnsi="Times New Roman" w:cs="Times New Roman"/>
+          <w:sz w:val="24"/>
+          <w:szCs w:val="24"/>
+        </w:rPr>
+        <w:t>Д</w:t>
+      </w:r>
+      <w:r>
+        <w:rPr>
+          <w:rFonts w:ascii="Times New Roman" w:eastAsia="Times New Roman" w:hAnsi="Times New Roman" w:cs="Times New Roman"/>
+          <w:sz w:val="24"/>
+          <w:szCs w:val="24"/>
+        </w:rPr>
+        <w:t xml:space="preserve"> та подається</w:t>
+      </w:r>
+      <w:r>
+        <w:rPr>
+          <w:rFonts w:ascii="Times New Roman" w:eastAsia="Times New Roman" w:hAnsi="Times New Roman" w:cs="Times New Roman"/>
+          <w:sz w:val="24"/>
+          <w:szCs w:val="24"/>
+        </w:rPr>
+        <w:t xml:space="preserve"> як вивід у консоль.</w:t>
+      </w:r>
+    </w:p>
+    <w:p>
+      <w:pPr>
         <w:rPr>
           <w:rFonts w:ascii="Times New Roman" w:eastAsia="Times New Roman" w:hAnsi="Times New Roman" w:cs="Times New Roman"/>
           <w:sz w:val="24"/>
@@ -7091,95 +7998,6 @@
           <w:szCs w:val="24"/>
         </w:rPr>
         <w:lastRenderedPageBreak/>
-        <w:t>Спочатку</w:t>
-      </w:r>
-      <w:r>
-        <w:rPr>
-          <w:rFonts w:ascii="Times New Roman" w:eastAsia="Times New Roman" w:hAnsi="Times New Roman" w:cs="Times New Roman"/>
-          <w:sz w:val="24"/>
-          <w:szCs w:val="24"/>
-        </w:rPr>
-        <w:t xml:space="preserve"> програма зчитує вхідні дані, а саме: кількість партій та кількість голосів за кожну партію. Далі програма знаходить на</w:t>
-      </w:r>
-      <w:r>
-        <w:rPr>
-          <w:rFonts w:ascii="Times New Roman" w:eastAsia="Times New Roman" w:hAnsi="Times New Roman" w:cs="Times New Roman"/>
-          <w:sz w:val="24"/>
-          <w:szCs w:val="24"/>
-        </w:rPr>
-        <w:t>йбільший спільний дільник</w:t>
-      </w:r>
-      <w:r>
-        <w:rPr>
-          <w:rFonts w:ascii="Times New Roman" w:eastAsia="Times New Roman" w:hAnsi="Times New Roman" w:cs="Times New Roman"/>
-          <w:sz w:val="24"/>
-          <w:szCs w:val="24"/>
-        </w:rPr>
-        <w:t xml:space="preserve"> цих значень, використовуючи відповідну функцію. </w:t>
-      </w:r>
-      <w:r>
-        <w:rPr>
-          <w:rFonts w:ascii="Times New Roman" w:eastAsia="Times New Roman" w:hAnsi="Times New Roman" w:cs="Times New Roman"/>
-          <w:sz w:val="24"/>
-          <w:szCs w:val="24"/>
-        </w:rPr>
-        <w:t>Сума всіх голосів ділиться на отриман</w:t>
-      </w:r>
-      <w:r>
-        <w:rPr>
-          <w:rFonts w:ascii="Times New Roman" w:eastAsia="Times New Roman" w:hAnsi="Times New Roman" w:cs="Times New Roman"/>
-          <w:sz w:val="24"/>
-          <w:szCs w:val="24"/>
-        </w:rPr>
-        <w:t>ий</w:t>
-      </w:r>
-      <w:r>
-        <w:rPr>
-          <w:rFonts w:ascii="Times New Roman" w:eastAsia="Times New Roman" w:hAnsi="Times New Roman" w:cs="Times New Roman"/>
-          <w:sz w:val="24"/>
-          <w:szCs w:val="24"/>
-        </w:rPr>
-        <w:t xml:space="preserve"> НС</w:t>
-      </w:r>
-      <w:r>
-        <w:rPr>
-          <w:rFonts w:ascii="Times New Roman" w:eastAsia="Times New Roman" w:hAnsi="Times New Roman" w:cs="Times New Roman"/>
-          <w:sz w:val="24"/>
-          <w:szCs w:val="24"/>
-        </w:rPr>
-        <w:t>Д</w:t>
-      </w:r>
-      <w:r>
-        <w:rPr>
-          <w:rFonts w:ascii="Times New Roman" w:eastAsia="Times New Roman" w:hAnsi="Times New Roman" w:cs="Times New Roman"/>
-          <w:sz w:val="24"/>
-          <w:szCs w:val="24"/>
-        </w:rPr>
-        <w:t xml:space="preserve"> та подається</w:t>
-      </w:r>
-      <w:r>
-        <w:rPr>
-          <w:rFonts w:ascii="Times New Roman" w:eastAsia="Times New Roman" w:hAnsi="Times New Roman" w:cs="Times New Roman"/>
-          <w:sz w:val="24"/>
-          <w:szCs w:val="24"/>
-        </w:rPr>
-        <w:t xml:space="preserve"> як вивід у консоль.</w:t>
-      </w:r>
-    </w:p>
-    <w:p>
-      <w:pPr>
-        <w:rPr>
-          <w:rFonts w:ascii="Times New Roman" w:eastAsia="Times New Roman" w:hAnsi="Times New Roman" w:cs="Times New Roman"/>
-          <w:sz w:val="24"/>
-          <w:szCs w:val="24"/>
-        </w:rPr>
-      </w:pPr>
-      <w:r>
-        <w:rPr>
-          <w:rFonts w:ascii="Times New Roman" w:eastAsia="Times New Roman" w:hAnsi="Times New Roman" w:cs="Times New Roman"/>
-          <w:sz w:val="24"/>
-          <w:szCs w:val="24"/>
-        </w:rPr>
         <w:t xml:space="preserve">Посилання на файл програми у пул-запиті </w:t>
       </w:r>
       <w:proofErr w:type="spellStart"/>
@@ -7207,13 +8025,6 @@
           <w:szCs w:val="24"/>
         </w:rPr>
         <w:br/>
-      </w:r>
-      <w:r>
-        <w:rPr>
-          <w:rFonts w:ascii="Times New Roman" w:eastAsia="Times New Roman" w:hAnsi="Times New Roman" w:cs="Times New Roman"/>
-          <w:sz w:val="24"/>
-          <w:szCs w:val="24"/>
-        </w:rPr>
         <w:t>https://github.com/artificial-intelligence-department/ai_programming_playground/pull/30</w:t>
       </w:r>
     </w:p>
@@ -7281,11 +8092,7 @@
     </w:p>
     <w:p>
       <w:pPr>
-        <w:rPr>
-          <w:rFonts w:ascii="Times New Roman" w:eastAsia="Times New Roman" w:hAnsi="Times New Roman" w:cs="Times New Roman"/>
-          <w:sz w:val="24"/>
-          <w:szCs w:val="24"/>
-        </w:rPr>
+        <w:keepNext/>
       </w:pPr>
       <w:r>
         <w:rPr>
@@ -7299,152 +8106,6 @@
             <wp:extent cx="6300470" cy="923290"/>
             <wp:effectExtent l="0" t="0" r="5080" b="0"/>
             <wp:docPr id="11" name="Picture 11"/>
-            <wp:cNvGraphicFramePr>
-              <a:graphicFrameLocks xmlns:a="http://schemas.openxmlformats.org/drawingml/2006/main" noChangeAspect="1"/>
-            </wp:cNvGraphicFramePr>
-            <a:graphic xmlns:a="http://schemas.openxmlformats.org/drawingml/2006/main">
-              <a:graphicData uri="http://schemas.openxmlformats.org/drawingml/2006/picture">
-                <pic:pic xmlns:pic="http://schemas.openxmlformats.org/drawingml/2006/picture">
-                  <pic:nvPicPr>
-                    <pic:cNvPr id="1" name=""/>
-                    <pic:cNvPicPr/>
-                  </pic:nvPicPr>
-                  <pic:blipFill>
-                    <a:blip r:embed="rId23"/>
-                    <a:stretch>
-                      <a:fillRect/>
-                    </a:stretch>
-                  </pic:blipFill>
-                  <pic:spPr>
-                    <a:xfrm>
-                      <a:off x="0" y="0"/>
-                      <a:ext cx="6300470" cy="923290"/>
-                    </a:xfrm>
-                    <a:prstGeom prst="rect">
-                      <a:avLst/>
-                    </a:prstGeom>
-                  </pic:spPr>
-                </pic:pic>
-              </a:graphicData>
-            </a:graphic>
-          </wp:inline>
-        </w:drawing>
-      </w:r>
-    </w:p>
-    <w:p>
-      <w:pPr>
-        <w:numPr>
-          <w:ilvl w:val="0"/>
-          <w:numId w:val="2"/>
-        </w:numPr>
-        <w:pBdr>
-          <w:top w:val="nil"/>
-          <w:left w:val="nil"/>
-          <w:bottom w:val="nil"/>
-          <w:right w:val="nil"/>
-          <w:between w:val="nil"/>
-        </w:pBdr>
-        <w:spacing w:after="0" w:line="240" w:lineRule="auto"/>
-        <w:rPr>
-          <w:rFonts w:ascii="Times New Roman" w:eastAsia="Times New Roman" w:hAnsi="Times New Roman" w:cs="Times New Roman"/>
-          <w:color w:val="000000"/>
-          <w:sz w:val="24"/>
-          <w:szCs w:val="24"/>
-        </w:rPr>
-      </w:pPr>
-      <w:r>
-        <w:rPr>
-          <w:rFonts w:ascii="Times New Roman" w:eastAsia="Times New Roman" w:hAnsi="Times New Roman" w:cs="Times New Roman"/>
-          <w:sz w:val="24"/>
-          <w:szCs w:val="24"/>
-        </w:rPr>
-        <w:t>Час затрачений на виконання завдання</w:t>
-      </w:r>
-      <w:r>
-        <w:rPr>
-          <w:rFonts w:ascii="Times New Roman" w:eastAsia="Times New Roman" w:hAnsi="Times New Roman" w:cs="Times New Roman"/>
-          <w:sz w:val="24"/>
-          <w:szCs w:val="24"/>
-        </w:rPr>
-        <w:t xml:space="preserve">: </w:t>
-      </w:r>
-      <w:r>
-        <w:rPr>
-          <w:rFonts w:ascii="Times New Roman" w:eastAsia="Times New Roman" w:hAnsi="Times New Roman" w:cs="Times New Roman"/>
-          <w:color w:val="000000"/>
-          <w:sz w:val="24"/>
-          <w:szCs w:val="24"/>
-        </w:rPr>
-        <w:t>1 день.</w:t>
-      </w:r>
-    </w:p>
-    <w:p>
-      <w:pPr>
-        <w:pBdr>
-          <w:top w:val="nil"/>
-          <w:left w:val="nil"/>
-          <w:bottom w:val="nil"/>
-          <w:right w:val="nil"/>
-          <w:between w:val="nil"/>
-        </w:pBdr>
-        <w:spacing w:after="0" w:line="240" w:lineRule="auto"/>
-        <w:rPr>
-          <w:rFonts w:ascii="Times New Roman" w:eastAsia="Times New Roman" w:hAnsi="Times New Roman" w:cs="Times New Roman"/>
-          <w:color w:val="000000"/>
-          <w:sz w:val="24"/>
-          <w:szCs w:val="24"/>
-        </w:rPr>
-      </w:pPr>
-    </w:p>
-    <w:p>
-      <w:pPr>
-        <w:rPr>
-          <w:rFonts w:ascii="Times New Roman" w:eastAsia="Times New Roman" w:hAnsi="Times New Roman" w:cs="Times New Roman"/>
-          <w:sz w:val="24"/>
-          <w:szCs w:val="24"/>
-          <w:lang w:val="en-US"/>
-        </w:rPr>
-      </w:pPr>
-      <w:r>
-        <w:rPr>
-          <w:rFonts w:ascii="Times New Roman" w:eastAsia="Times New Roman" w:hAnsi="Times New Roman" w:cs="Times New Roman"/>
-          <w:sz w:val="24"/>
-          <w:szCs w:val="24"/>
-        </w:rPr>
-        <w:t>Завдання №</w:t>
-      </w:r>
-      <w:r>
-        <w:rPr>
-          <w:rFonts w:ascii="Times New Roman" w:eastAsia="Times New Roman" w:hAnsi="Times New Roman" w:cs="Times New Roman"/>
-          <w:sz w:val="24"/>
-          <w:szCs w:val="24"/>
-          <w:lang w:val="en-US"/>
-        </w:rPr>
-        <w:t>2.</w:t>
-      </w:r>
-    </w:p>
-    <w:p>
-      <w:pPr>
-        <w:rPr>
-          <w:rFonts w:ascii="Times New Roman" w:eastAsia="Times New Roman" w:hAnsi="Times New Roman" w:cs="Times New Roman"/>
-          <w:sz w:val="24"/>
-          <w:szCs w:val="24"/>
-          <w:lang w:val="en-US"/>
-        </w:rPr>
-      </w:pPr>
-      <w:r>
-        <w:rPr>
-          <w:rFonts w:ascii="Times New Roman" w:eastAsia="Times New Roman" w:hAnsi="Times New Roman" w:cs="Times New Roman"/>
-          <w:noProof/>
-          <w:sz w:val="24"/>
-          <w:szCs w:val="24"/>
-          <w:lang w:val="en-US"/>
-        </w:rPr>
-        <w:drawing>
-          <wp:inline distT="0" distB="0" distL="0" distR="0" wp14:anchorId="7CB06569" wp14:editId="162F748B">
-            <wp:extent cx="5189670" cy="541067"/>
-            <wp:effectExtent l="0" t="0" r="0" b="0"/>
-            <wp:docPr id="12" name="Picture 12"/>
             <wp:cNvGraphicFramePr>
               <a:graphicFrameLocks xmlns:a="http://schemas.openxmlformats.org/drawingml/2006/main" noChangeAspect="1"/>
             </wp:cNvGraphicFramePr>
@@ -7464,7 +8125,7 @@
                   <pic:spPr>
                     <a:xfrm>
                       <a:off x="0" y="0"/>
-                      <a:ext cx="5189670" cy="541067"/>
+                      <a:ext cx="6300470" cy="923290"/>
                     </a:xfrm>
                     <a:prstGeom prst="rect">
                       <a:avLst/>
@@ -7479,6 +8140,95 @@
     </w:p>
     <w:p>
       <w:pPr>
+        <w:pStyle w:val="Caption"/>
+        <w:rPr>
+          <w:rFonts w:ascii="Times New Roman" w:eastAsia="Times New Roman" w:hAnsi="Times New Roman" w:cs="Times New Roman"/>
+          <w:sz w:val="24"/>
+          <w:szCs w:val="24"/>
+        </w:rPr>
+      </w:pPr>
+      <w:r>
+        <w:t xml:space="preserve">Рисунок </w:t>
+      </w:r>
+      <w:fldSimple w:instr=" SEQ Рисунок \* ARABIC ">
+        <w:r>
+          <w:rPr>
+            <w:noProof/>
+          </w:rPr>
+          <w:t>14</w:t>
+        </w:r>
+      </w:fldSimple>
+      <w:r>
+        <w:t>: Приклад виконання програми №1</w:t>
+      </w:r>
+    </w:p>
+    <w:p>
+      <w:pPr>
+        <w:numPr>
+          <w:ilvl w:val="0"/>
+          <w:numId w:val="2"/>
+        </w:numPr>
+        <w:pBdr>
+          <w:top w:val="nil"/>
+          <w:left w:val="nil"/>
+          <w:bottom w:val="nil"/>
+          <w:right w:val="nil"/>
+          <w:between w:val="nil"/>
+        </w:pBdr>
+        <w:spacing w:after="0" w:line="240" w:lineRule="auto"/>
+        <w:rPr>
+          <w:rFonts w:ascii="Times New Roman" w:eastAsia="Times New Roman" w:hAnsi="Times New Roman" w:cs="Times New Roman"/>
+          <w:color w:val="000000"/>
+          <w:sz w:val="24"/>
+          <w:szCs w:val="24"/>
+        </w:rPr>
+      </w:pPr>
+      <w:r>
+        <w:rPr>
+          <w:rFonts w:ascii="Times New Roman" w:eastAsia="Times New Roman" w:hAnsi="Times New Roman" w:cs="Times New Roman"/>
+          <w:sz w:val="24"/>
+          <w:szCs w:val="24"/>
+        </w:rPr>
+        <w:t>Час затрачений на виконання завдання</w:t>
+      </w:r>
+      <w:r>
+        <w:rPr>
+          <w:rFonts w:ascii="Times New Roman" w:eastAsia="Times New Roman" w:hAnsi="Times New Roman" w:cs="Times New Roman"/>
+          <w:sz w:val="24"/>
+          <w:szCs w:val="24"/>
+        </w:rPr>
+        <w:t xml:space="preserve">: </w:t>
+      </w:r>
+      <w:r>
+        <w:rPr>
+          <w:rFonts w:ascii="Times New Roman" w:eastAsia="Times New Roman" w:hAnsi="Times New Roman" w:cs="Times New Roman"/>
+          <w:color w:val="000000"/>
+          <w:sz w:val="24"/>
+          <w:szCs w:val="24"/>
+        </w:rPr>
+        <w:t>1 день.</w:t>
+      </w:r>
+    </w:p>
+    <w:p>
+      <w:pPr>
+        <w:pBdr>
+          <w:top w:val="nil"/>
+          <w:left w:val="nil"/>
+          <w:bottom w:val="nil"/>
+          <w:right w:val="nil"/>
+          <w:between w:val="nil"/>
+        </w:pBdr>
+        <w:spacing w:after="0" w:line="240" w:lineRule="auto"/>
+        <w:rPr>
+          <w:rFonts w:ascii="Times New Roman" w:eastAsia="Times New Roman" w:hAnsi="Times New Roman" w:cs="Times New Roman"/>
+          <w:color w:val="000000"/>
+          <w:sz w:val="24"/>
+          <w:szCs w:val="24"/>
+        </w:rPr>
+      </w:pPr>
+    </w:p>
+    <w:p>
+      <w:pPr>
         <w:rPr>
           <w:rFonts w:ascii="Times New Roman" w:eastAsia="Times New Roman" w:hAnsi="Times New Roman" w:cs="Times New Roman"/>
           <w:sz w:val="24"/>
@@ -7489,16 +8239,38 @@
       <w:r>
         <w:rPr>
           <w:rFonts w:ascii="Times New Roman" w:eastAsia="Times New Roman" w:hAnsi="Times New Roman" w:cs="Times New Roman"/>
+          <w:sz w:val="24"/>
+          <w:szCs w:val="24"/>
+        </w:rPr>
+        <w:t>Завдання №</w:t>
+      </w:r>
+      <w:r>
+        <w:rPr>
+          <w:rFonts w:ascii="Times New Roman" w:eastAsia="Times New Roman" w:hAnsi="Times New Roman" w:cs="Times New Roman"/>
+          <w:sz w:val="24"/>
+          <w:szCs w:val="24"/>
+          <w:lang w:val="en-US"/>
+        </w:rPr>
+        <w:t>2.</w:t>
+      </w:r>
+    </w:p>
+    <w:p>
+      <w:pPr>
+        <w:keepNext/>
+      </w:pPr>
+      <w:r>
+        <w:rPr>
+          <w:rFonts w:ascii="Times New Roman" w:eastAsia="Times New Roman" w:hAnsi="Times New Roman" w:cs="Times New Roman"/>
           <w:noProof/>
           <w:sz w:val="24"/>
           <w:szCs w:val="24"/>
           <w:lang w:val="en-US"/>
         </w:rPr>
         <w:drawing>
-          <wp:inline distT="0" distB="0" distL="0" distR="0" wp14:anchorId="6B2A0DE0" wp14:editId="351389E9">
-            <wp:extent cx="6300470" cy="528955"/>
-            <wp:effectExtent l="0" t="0" r="5080" b="4445"/>
-            <wp:docPr id="10" name="Picture 10"/>
+          <wp:inline distT="0" distB="0" distL="0" distR="0" wp14:anchorId="7CB06569" wp14:editId="162F748B">
+            <wp:extent cx="5189670" cy="541067"/>
+            <wp:effectExtent l="0" t="0" r="0" b="0"/>
+            <wp:docPr id="12" name="Picture 12"/>
             <wp:cNvGraphicFramePr>
               <a:graphicFrameLocks xmlns:a="http://schemas.openxmlformats.org/drawingml/2006/main" noChangeAspect="1"/>
             </wp:cNvGraphicFramePr>
@@ -7518,6 +8290,89 @@
                   <pic:spPr>
                     <a:xfrm>
                       <a:off x="0" y="0"/>
+                      <a:ext cx="5189670" cy="541067"/>
+                    </a:xfrm>
+                    <a:prstGeom prst="rect">
+                      <a:avLst/>
+                    </a:prstGeom>
+                  </pic:spPr>
+                </pic:pic>
+              </a:graphicData>
+            </a:graphic>
+          </wp:inline>
+        </w:drawing>
+      </w:r>
+    </w:p>
+    <w:p>
+      <w:pPr>
+        <w:pStyle w:val="Caption"/>
+        <w:rPr>
+          <w:rFonts w:ascii="Times New Roman" w:eastAsia="Times New Roman" w:hAnsi="Times New Roman" w:cs="Times New Roman"/>
+          <w:sz w:val="24"/>
+          <w:szCs w:val="24"/>
+          <w:lang w:val="en-US"/>
+        </w:rPr>
+      </w:pPr>
+      <w:r>
+        <w:t xml:space="preserve">Рисунок </w:t>
+      </w:r>
+      <w:fldSimple w:instr=" SEQ Рисунок \* ARABIC ">
+        <w:r>
+          <w:rPr>
+            <w:noProof/>
+          </w:rPr>
+          <w:t>15</w:t>
+        </w:r>
+      </w:fldSimple>
+      <w:r>
+        <w:t>: Приклад виконання програми</w:t>
+      </w:r>
+      <w:r>
+        <w:t xml:space="preserve"> </w:t>
+      </w:r>
+      <w:r>
+        <w:t>№</w:t>
+      </w:r>
+      <w:r>
+        <w:t>2</w:t>
+      </w:r>
+    </w:p>
+    <w:p>
+      <w:pPr>
+        <w:keepNext/>
+      </w:pPr>
+      <w:r>
+        <w:rPr>
+          <w:rFonts w:ascii="Times New Roman" w:eastAsia="Times New Roman" w:hAnsi="Times New Roman" w:cs="Times New Roman"/>
+          <w:noProof/>
+          <w:sz w:val="24"/>
+          <w:szCs w:val="24"/>
+          <w:lang w:val="en-US"/>
+        </w:rPr>
+        <w:drawing>
+          <wp:inline distT="0" distB="0" distL="0" distR="0" wp14:anchorId="6B2A0DE0" wp14:editId="351389E9">
+            <wp:extent cx="6300470" cy="528955"/>
+            <wp:effectExtent l="0" t="0" r="5080" b="4445"/>
+            <wp:docPr id="10" name="Picture 10"/>
+            <wp:cNvGraphicFramePr>
+              <a:graphicFrameLocks xmlns:a="http://schemas.openxmlformats.org/drawingml/2006/main" noChangeAspect="1"/>
+            </wp:cNvGraphicFramePr>
+            <a:graphic xmlns:a="http://schemas.openxmlformats.org/drawingml/2006/main">
+              <a:graphicData uri="http://schemas.openxmlformats.org/drawingml/2006/picture">
+                <pic:pic xmlns:pic="http://schemas.openxmlformats.org/drawingml/2006/picture">
+                  <pic:nvPicPr>
+                    <pic:cNvPr id="1" name=""/>
+                    <pic:cNvPicPr/>
+                  </pic:nvPicPr>
+                  <pic:blipFill>
+                    <a:blip r:embed="rId26"/>
+                    <a:stretch>
+                      <a:fillRect/>
+                    </a:stretch>
+                  </pic:blipFill>
+                  <pic:spPr>
+                    <a:xfrm>
+                      <a:off x="0" y="0"/>
                       <a:ext cx="6300470" cy="528955"/>
                     </a:xfrm>
                     <a:prstGeom prst="rect">
@@ -7533,6 +8388,36 @@
     </w:p>
     <w:p>
       <w:pPr>
+        <w:pStyle w:val="Caption"/>
+        <w:rPr>
+          <w:rFonts w:ascii="Times New Roman" w:eastAsia="Times New Roman" w:hAnsi="Times New Roman" w:cs="Times New Roman"/>
+          <w:sz w:val="24"/>
+          <w:szCs w:val="24"/>
+          <w:lang w:val="en-US"/>
+        </w:rPr>
+      </w:pPr>
+      <w:r>
+        <w:t xml:space="preserve">Рисунок </w:t>
+      </w:r>
+      <w:fldSimple w:instr=" SEQ Рисунок \* ARABIC ">
+        <w:r>
+          <w:rPr>
+            <w:noProof/>
+          </w:rPr>
+          <w:t>16</w:t>
+        </w:r>
+      </w:fldSimple>
+      <w:r>
+        <w:t xml:space="preserve">: Завдання №2 зараховане в системі </w:t>
+      </w:r>
+      <w:proofErr w:type="spellStart"/>
+      <w:r>
+        <w:t>Алготестер</w:t>
+      </w:r>
+      <w:proofErr w:type="spellEnd"/>
+    </w:p>
+    <w:p>
+      <w:pPr>
         <w:numPr>
           <w:ilvl w:val="0"/>
           <w:numId w:val="2"/>
@@ -7957,8 +8842,8 @@
       </w:r>
     </w:p>
     <w:sectPr>
-      <w:footerReference w:type="default" r:id="rId26"/>
-      <w:footerReference w:type="first" r:id="rId27"/>
+      <w:footerReference w:type="default" r:id="rId27"/>
+      <w:footerReference w:type="first" r:id="rId28"/>
       <w:pgSz w:w="11906" w:h="16838"/>
       <w:pgMar w:top="1134" w:right="850" w:bottom="1134" w:left="1134" w:header="708" w:footer="708" w:gutter="0"/>
       <w:pgNumType w:start="1"/>
@@ -9565,6 +10450,65 @@
       <w:shd w:val="clear" w:color="auto" w:fill="E1DFDD"/>
     </w:rPr>
   </w:style>
+  <w:style w:type="paragraph" w:styleId="EndnoteText">
+    <w:name w:val="endnote text"/>
+    <w:basedOn w:val="Normal"/>
+    <w:link w:val="EndnoteTextChar"/>
+    <w:uiPriority w:val="99"/>
+    <w:semiHidden/>
+    <w:unhideWhenUsed/>
+    <w:rsid w:val="00963E53"/>
+    <w:pPr>
+      <w:spacing w:after="0" w:line="240" w:lineRule="auto"/>
+    </w:pPr>
+    <w:rPr>
+      <w:sz w:val="20"/>
+      <w:szCs w:val="20"/>
+    </w:rPr>
+  </w:style>
+  <w:style w:type="character" w:customStyle="1" w:styleId="EndnoteTextChar">
+    <w:name w:val="Endnote Text Char"/>
+    <w:basedOn w:val="DefaultParagraphFont"/>
+    <w:link w:val="EndnoteText"/>
+    <w:uiPriority w:val="99"/>
+    <w:semiHidden/>
+    <w:rsid w:val="00963E53"/>
+    <w:rPr>
+      <w:rFonts w:eastAsiaTheme="minorEastAsia"/>
+      <w:sz w:val="20"/>
+      <w:szCs w:val="20"/>
+    </w:rPr>
+  </w:style>
+  <w:style w:type="character" w:styleId="EndnoteReference">
+    <w:name w:val="endnote reference"/>
+    <w:basedOn w:val="DefaultParagraphFont"/>
+    <w:uiPriority w:val="99"/>
+    <w:semiHidden/>
+    <w:unhideWhenUsed/>
+    <w:rsid w:val="00963E53"/>
+    <w:rPr>
+      <w:vertAlign w:val="superscript"/>
+    </w:rPr>
+  </w:style>
+  <w:style w:type="paragraph" w:styleId="Caption">
+    <w:name w:val="caption"/>
+    <w:basedOn w:val="Normal"/>
+    <w:next w:val="Normal"/>
+    <w:uiPriority w:val="35"/>
+    <w:unhideWhenUsed/>
+    <w:qFormat/>
+    <w:rsid w:val="00963E53"/>
+    <w:pPr>
+      <w:spacing w:line="240" w:lineRule="auto"/>
+    </w:pPr>
+    <w:rPr>
+      <w:i/>
+      <w:iCs/>
+      <w:color w:val="1F497D" w:themeColor="text2"/>
+      <w:sz w:val="18"/>
+      <w:szCs w:val="18"/>
+    </w:rPr>
+  </w:style>
 </w:styles>
 </file>
 
@@ -9859,6 +10803,10 @@
 </go:gDocsCustomXmlDataStorage>
 </file>
 
+<file path=customXml/item2.xml><?xml version="1.0" encoding="utf-8"?>
+<b:Sources xmlns:b="http://schemas.openxmlformats.org/officeDocument/2006/bibliography" xmlns="http://schemas.openxmlformats.org/officeDocument/2006/bibliography" SelectedStyle="\APASixthEditionOfficeOnline.xsl" StyleName="APA" Version="6"/>
+</file>
+
 <file path=customXml/itemProps1.xml><?xml version="1.0" encoding="utf-8"?>
 <ds:datastoreItem xmlns:ds="http://schemas.openxmlformats.org/officeDocument/2006/customXml" ds:itemID="{11111111-1234-1234-1234-123412341234}">
   <ds:schemaRefs>
@@ -9866,4 +10814,12 @@
     <ds:schemaRef ds:uri="http://schemas.openxmlformats.org/officeDocument/2006/relationships"/>
   </ds:schemaRefs>
 </ds:datastoreItem>
+</file>
+
+<file path=customXml/itemProps2.xml><?xml version="1.0" encoding="utf-8"?>
+<ds:datastoreItem xmlns:ds="http://schemas.openxmlformats.org/officeDocument/2006/customXml" ds:itemID="{1742F55E-DF8A-44CA-BACA-A8B7E139C958}">
+  <ds:schemaRefs>
+    <ds:schemaRef ds:uri="http://schemas.openxmlformats.org/officeDocument/2006/bibliography"/>
+  </ds:schemaRefs>
+</ds:datastoreItem>
 </file>
</xml_diff>

<commit_message>
Minor fix in report
</commit_message>
<xml_diff>
--- a/ai_12/roman_kapustiak/Epic 1/epic_1_pactice_and_labs_report_roman_kapustiak.docx
+++ b/ai_12/roman_kapustiak/Epic 1/epic_1_pactice_and_labs_report_roman_kapustiak.docx
@@ -356,23 +356,13 @@
           <w:szCs w:val="28"/>
         </w:rPr>
       </w:pPr>
-      <w:proofErr w:type="spellStart"/>
       <w:r>
         <w:rPr>
           <w:rFonts w:ascii="Times New Roman" w:eastAsia="Times New Roman" w:hAnsi="Times New Roman" w:cs="Times New Roman"/>
           <w:sz w:val="28"/>
           <w:szCs w:val="28"/>
         </w:rPr>
-        <w:t>Капустяк</w:t>
-      </w:r>
-      <w:proofErr w:type="spellEnd"/>
-      <w:r>
-        <w:rPr>
-          <w:rFonts w:ascii="Times New Roman" w:eastAsia="Times New Roman" w:hAnsi="Times New Roman" w:cs="Times New Roman"/>
-          <w:sz w:val="28"/>
-          <w:szCs w:val="28"/>
-        </w:rPr>
-        <w:t xml:space="preserve"> Роман</w:t>
+        <w:t>Капустяк Роман</w:t>
       </w:r>
     </w:p>
     <w:p>
@@ -444,144 +434,32 @@
           <w:sz w:val="24"/>
           <w:szCs w:val="24"/>
         </w:rPr>
-        <w:t xml:space="preserve">та ознайомлення із засобами: </w:t>
-      </w:r>
-      <w:proofErr w:type="spellStart"/>
-      <w:r>
-        <w:rPr>
-          <w:rFonts w:ascii="Times New Roman" w:eastAsia="Times New Roman" w:hAnsi="Times New Roman" w:cs="Times New Roman"/>
-          <w:sz w:val="24"/>
-          <w:szCs w:val="24"/>
-        </w:rPr>
-        <w:t>Package</w:t>
-      </w:r>
-      <w:proofErr w:type="spellEnd"/>
-      <w:r>
-        <w:rPr>
-          <w:rFonts w:ascii="Times New Roman" w:eastAsia="Times New Roman" w:hAnsi="Times New Roman" w:cs="Times New Roman"/>
-          <w:sz w:val="24"/>
-          <w:szCs w:val="24"/>
-        </w:rPr>
-        <w:t xml:space="preserve"> </w:t>
-      </w:r>
-      <w:proofErr w:type="spellStart"/>
-      <w:r>
-        <w:rPr>
-          <w:rFonts w:ascii="Times New Roman" w:eastAsia="Times New Roman" w:hAnsi="Times New Roman" w:cs="Times New Roman"/>
-          <w:sz w:val="24"/>
-          <w:szCs w:val="24"/>
-        </w:rPr>
-        <w:t>Managers</w:t>
-      </w:r>
-      <w:proofErr w:type="spellEnd"/>
-      <w:r>
-        <w:rPr>
-          <w:rFonts w:ascii="Times New Roman" w:eastAsia="Times New Roman" w:hAnsi="Times New Roman" w:cs="Times New Roman"/>
-          <w:sz w:val="24"/>
-          <w:szCs w:val="24"/>
-        </w:rPr>
-        <w:t xml:space="preserve"> OS, </w:t>
-      </w:r>
-      <w:proofErr w:type="spellStart"/>
-      <w:r>
-        <w:rPr>
-          <w:rFonts w:ascii="Times New Roman" w:eastAsia="Times New Roman" w:hAnsi="Times New Roman" w:cs="Times New Roman"/>
-          <w:sz w:val="24"/>
-          <w:szCs w:val="24"/>
-        </w:rPr>
-        <w:t>Console</w:t>
-      </w:r>
-      <w:proofErr w:type="spellEnd"/>
-      <w:r>
-        <w:rPr>
-          <w:rFonts w:ascii="Times New Roman" w:eastAsia="Times New Roman" w:hAnsi="Times New Roman" w:cs="Times New Roman"/>
-          <w:sz w:val="24"/>
-          <w:szCs w:val="24"/>
-        </w:rPr>
-        <w:t xml:space="preserve"> </w:t>
-      </w:r>
-      <w:proofErr w:type="spellStart"/>
-      <w:r>
-        <w:rPr>
-          <w:rFonts w:ascii="Times New Roman" w:eastAsia="Times New Roman" w:hAnsi="Times New Roman" w:cs="Times New Roman"/>
-          <w:sz w:val="24"/>
-          <w:szCs w:val="24"/>
-        </w:rPr>
-        <w:t>Commands</w:t>
-      </w:r>
-      <w:proofErr w:type="spellEnd"/>
-      <w:r>
-        <w:rPr>
-          <w:rFonts w:ascii="Times New Roman" w:eastAsia="Times New Roman" w:hAnsi="Times New Roman" w:cs="Times New Roman"/>
-          <w:sz w:val="24"/>
-          <w:szCs w:val="24"/>
-        </w:rPr>
-        <w:t xml:space="preserve">  в </w:t>
-      </w:r>
-      <w:proofErr w:type="spellStart"/>
-      <w:r>
-        <w:rPr>
-          <w:rFonts w:ascii="Times New Roman" w:eastAsia="Times New Roman" w:hAnsi="Times New Roman" w:cs="Times New Roman"/>
-          <w:sz w:val="24"/>
-          <w:szCs w:val="24"/>
-        </w:rPr>
-        <w:t>Linux</w:t>
-      </w:r>
-      <w:proofErr w:type="spellEnd"/>
-      <w:r>
-        <w:rPr>
-          <w:rFonts w:ascii="Times New Roman" w:eastAsia="Times New Roman" w:hAnsi="Times New Roman" w:cs="Times New Roman"/>
-          <w:sz w:val="24"/>
-          <w:szCs w:val="24"/>
-        </w:rPr>
-        <w:t xml:space="preserve">, </w:t>
-      </w:r>
-      <w:proofErr w:type="spellStart"/>
-      <w:r>
-        <w:rPr>
-          <w:rFonts w:ascii="Times New Roman" w:eastAsia="Times New Roman" w:hAnsi="Times New Roman" w:cs="Times New Roman"/>
-          <w:sz w:val="24"/>
-          <w:szCs w:val="24"/>
-        </w:rPr>
-        <w:t>Visual</w:t>
-      </w:r>
-      <w:proofErr w:type="spellEnd"/>
-      <w:r>
-        <w:rPr>
-          <w:rFonts w:ascii="Times New Roman" w:eastAsia="Times New Roman" w:hAnsi="Times New Roman" w:cs="Times New Roman"/>
-          <w:sz w:val="24"/>
-          <w:szCs w:val="24"/>
-        </w:rPr>
-        <w:t xml:space="preserve"> </w:t>
-      </w:r>
-      <w:proofErr w:type="spellStart"/>
-      <w:r>
-        <w:rPr>
-          <w:rFonts w:ascii="Times New Roman" w:eastAsia="Times New Roman" w:hAnsi="Times New Roman" w:cs="Times New Roman"/>
-          <w:sz w:val="24"/>
-          <w:szCs w:val="24"/>
-        </w:rPr>
-        <w:t>Studio</w:t>
-      </w:r>
-      <w:proofErr w:type="spellEnd"/>
-      <w:r>
-        <w:rPr>
-          <w:rFonts w:ascii="Times New Roman" w:eastAsia="Times New Roman" w:hAnsi="Times New Roman" w:cs="Times New Roman"/>
-          <w:sz w:val="24"/>
-          <w:szCs w:val="24"/>
-        </w:rPr>
-        <w:t xml:space="preserve"> </w:t>
-      </w:r>
-      <w:proofErr w:type="spellStart"/>
-      <w:r>
-        <w:rPr>
-          <w:rFonts w:ascii="Times New Roman" w:eastAsia="Times New Roman" w:hAnsi="Times New Roman" w:cs="Times New Roman"/>
-          <w:sz w:val="24"/>
-          <w:szCs w:val="24"/>
-        </w:rPr>
-        <w:t>Code</w:t>
-      </w:r>
-      <w:proofErr w:type="spellEnd"/>
+        <w:t>та ознайомлення із засобами: Package Managers OS, Console Commands  в Linux, Visual Studio Code,</w:t>
+      </w:r>
+      <w:r>
+        <w:rPr>
+          <w:rFonts w:ascii="Times New Roman" w:eastAsia="Times New Roman" w:hAnsi="Times New Roman" w:cs="Times New Roman"/>
+          <w:sz w:val="24"/>
+          <w:szCs w:val="24"/>
+        </w:rPr>
+        <w:t xml:space="preserve"> дебагером, </w:t>
+      </w:r>
+      <w:r>
+        <w:rPr>
+          <w:rFonts w:ascii="Times New Roman" w:eastAsia="Times New Roman" w:hAnsi="Times New Roman" w:cs="Times New Roman"/>
+          <w:sz w:val="24"/>
+          <w:szCs w:val="24"/>
+        </w:rPr>
+        <w:t>Algotester,</w:t>
+      </w:r>
+      <w:r>
+        <w:rPr>
+          <w:rFonts w:ascii="Times New Roman" w:eastAsia="Times New Roman" w:hAnsi="Times New Roman" w:cs="Times New Roman"/>
+          <w:sz w:val="24"/>
+          <w:szCs w:val="24"/>
+        </w:rPr>
+        <w:t xml:space="preserve"> Git та команди, GitHub</w:t>
+      </w:r>
       <w:r>
         <w:rPr>
           <w:rFonts w:ascii="Times New Roman" w:eastAsia="Times New Roman" w:hAnsi="Times New Roman" w:cs="Times New Roman"/>
@@ -596,131 +474,7 @@
           <w:sz w:val="24"/>
           <w:szCs w:val="24"/>
         </w:rPr>
-        <w:t xml:space="preserve"> </w:t>
-      </w:r>
-      <w:proofErr w:type="spellStart"/>
-      <w:r>
-        <w:rPr>
-          <w:rFonts w:ascii="Times New Roman" w:eastAsia="Times New Roman" w:hAnsi="Times New Roman" w:cs="Times New Roman"/>
-          <w:sz w:val="24"/>
-          <w:szCs w:val="24"/>
-        </w:rPr>
-        <w:t>дебагером</w:t>
-      </w:r>
-      <w:proofErr w:type="spellEnd"/>
-      <w:r>
-        <w:rPr>
-          <w:rFonts w:ascii="Times New Roman" w:eastAsia="Times New Roman" w:hAnsi="Times New Roman" w:cs="Times New Roman"/>
-          <w:sz w:val="24"/>
-          <w:szCs w:val="24"/>
-        </w:rPr>
-        <w:t xml:space="preserve">, </w:t>
-      </w:r>
-      <w:proofErr w:type="spellStart"/>
-      <w:r>
-        <w:rPr>
-          <w:rFonts w:ascii="Times New Roman" w:eastAsia="Times New Roman" w:hAnsi="Times New Roman" w:cs="Times New Roman"/>
-          <w:sz w:val="24"/>
-          <w:szCs w:val="24"/>
-        </w:rPr>
-        <w:t>Algotester</w:t>
-      </w:r>
-      <w:proofErr w:type="spellEnd"/>
-      <w:r>
-        <w:rPr>
-          <w:rFonts w:ascii="Times New Roman" w:eastAsia="Times New Roman" w:hAnsi="Times New Roman" w:cs="Times New Roman"/>
-          <w:sz w:val="24"/>
-          <w:szCs w:val="24"/>
-        </w:rPr>
-        <w:t>,</w:t>
-      </w:r>
-      <w:r>
-        <w:rPr>
-          <w:rFonts w:ascii="Times New Roman" w:eastAsia="Times New Roman" w:hAnsi="Times New Roman" w:cs="Times New Roman"/>
-          <w:sz w:val="24"/>
-          <w:szCs w:val="24"/>
-        </w:rPr>
-        <w:t xml:space="preserve"> </w:t>
-      </w:r>
-      <w:proofErr w:type="spellStart"/>
-      <w:r>
-        <w:rPr>
-          <w:rFonts w:ascii="Times New Roman" w:eastAsia="Times New Roman" w:hAnsi="Times New Roman" w:cs="Times New Roman"/>
-          <w:sz w:val="24"/>
-          <w:szCs w:val="24"/>
-        </w:rPr>
-        <w:t>Git</w:t>
-      </w:r>
-      <w:proofErr w:type="spellEnd"/>
-      <w:r>
-        <w:rPr>
-          <w:rFonts w:ascii="Times New Roman" w:eastAsia="Times New Roman" w:hAnsi="Times New Roman" w:cs="Times New Roman"/>
-          <w:sz w:val="24"/>
-          <w:szCs w:val="24"/>
-        </w:rPr>
-        <w:t xml:space="preserve"> та команди, </w:t>
-      </w:r>
-      <w:proofErr w:type="spellStart"/>
-      <w:r>
-        <w:rPr>
-          <w:rFonts w:ascii="Times New Roman" w:eastAsia="Times New Roman" w:hAnsi="Times New Roman" w:cs="Times New Roman"/>
-          <w:sz w:val="24"/>
-          <w:szCs w:val="24"/>
-        </w:rPr>
-        <w:t>GitHub</w:t>
-      </w:r>
-      <w:proofErr w:type="spellEnd"/>
-      <w:r>
-        <w:rPr>
-          <w:rFonts w:ascii="Times New Roman" w:eastAsia="Times New Roman" w:hAnsi="Times New Roman" w:cs="Times New Roman"/>
-          <w:sz w:val="24"/>
-          <w:szCs w:val="24"/>
-        </w:rPr>
-        <w:t>,</w:t>
-      </w:r>
-      <w:r>
-        <w:rPr>
-          <w:rFonts w:ascii="Times New Roman" w:eastAsia="Times New Roman" w:hAnsi="Times New Roman" w:cs="Times New Roman"/>
-          <w:sz w:val="24"/>
-          <w:szCs w:val="24"/>
-        </w:rPr>
-        <w:t xml:space="preserve"> </w:t>
-      </w:r>
-      <w:proofErr w:type="spellStart"/>
-      <w:r>
-        <w:rPr>
-          <w:rFonts w:ascii="Times New Roman" w:eastAsia="Times New Roman" w:hAnsi="Times New Roman" w:cs="Times New Roman"/>
-          <w:sz w:val="24"/>
-          <w:szCs w:val="24"/>
-        </w:rPr>
-        <w:t>Trello</w:t>
-      </w:r>
-      <w:proofErr w:type="spellEnd"/>
-      <w:r>
-        <w:rPr>
-          <w:rFonts w:ascii="Times New Roman" w:eastAsia="Times New Roman" w:hAnsi="Times New Roman" w:cs="Times New Roman"/>
-          <w:sz w:val="24"/>
-          <w:szCs w:val="24"/>
-        </w:rPr>
-        <w:t xml:space="preserve">, </w:t>
-      </w:r>
-      <w:proofErr w:type="spellStart"/>
-      <w:r>
-        <w:rPr>
-          <w:rFonts w:ascii="Times New Roman" w:eastAsia="Times New Roman" w:hAnsi="Times New Roman" w:cs="Times New Roman"/>
-          <w:sz w:val="24"/>
-          <w:szCs w:val="24"/>
-        </w:rPr>
-        <w:t>FlowCharts</w:t>
-      </w:r>
-      <w:proofErr w:type="spellEnd"/>
-      <w:r>
-        <w:rPr>
-          <w:rFonts w:ascii="Times New Roman" w:eastAsia="Times New Roman" w:hAnsi="Times New Roman" w:cs="Times New Roman"/>
-          <w:sz w:val="24"/>
-          <w:szCs w:val="24"/>
-        </w:rPr>
-        <w:t xml:space="preserve"> та Draw.io.</w:t>
+        <w:t xml:space="preserve"> Trello, FlowCharts та Draw.io.</w:t>
       </w:r>
     </w:p>
     <w:p>
@@ -851,33 +605,11 @@
         </w:rPr>
         <w:t xml:space="preserve">Тема №1: </w:t>
       </w:r>
-      <w:proofErr w:type="spellStart"/>
-      <w:r>
-        <w:rPr>
-          <w:color w:val="000000"/>
-        </w:rPr>
-        <w:t>Package</w:t>
-      </w:r>
-      <w:proofErr w:type="spellEnd"/>
-      <w:r>
-        <w:rPr>
-          <w:color w:val="000000"/>
-        </w:rPr>
-        <w:t xml:space="preserve"> </w:t>
-      </w:r>
-      <w:proofErr w:type="spellStart"/>
-      <w:r>
-        <w:rPr>
-          <w:color w:val="000000"/>
-        </w:rPr>
-        <w:t>Managers</w:t>
-      </w:r>
-      <w:proofErr w:type="spellEnd"/>
-      <w:r>
-        <w:rPr>
-          <w:color w:val="000000"/>
-        </w:rPr>
-        <w:t xml:space="preserve"> OS та команд</w:t>
+      <w:r>
+        <w:rPr>
+          <w:color w:val="000000"/>
+        </w:rPr>
+        <w:t>Package Managers OS та команд</w:t>
       </w:r>
       <w:r>
         <w:rPr>
@@ -922,65 +654,14 @@
         </w:rPr>
         <w:t xml:space="preserve">Тема №2: </w:t>
       </w:r>
-      <w:proofErr w:type="spellStart"/>
-      <w:r>
-        <w:rPr>
-          <w:rFonts w:ascii="Times New Roman" w:eastAsia="Times New Roman" w:hAnsi="Times New Roman" w:cs="Times New Roman"/>
-          <w:color w:val="000000"/>
-          <w:sz w:val="24"/>
-          <w:szCs w:val="24"/>
-        </w:rPr>
-        <w:t>Console</w:t>
-      </w:r>
-      <w:proofErr w:type="spellEnd"/>
-      <w:r>
-        <w:rPr>
-          <w:rFonts w:ascii="Times New Roman" w:eastAsia="Times New Roman" w:hAnsi="Times New Roman" w:cs="Times New Roman"/>
-          <w:color w:val="000000"/>
-          <w:sz w:val="24"/>
-          <w:szCs w:val="24"/>
-        </w:rPr>
-        <w:t xml:space="preserve"> </w:t>
-      </w:r>
-      <w:proofErr w:type="spellStart"/>
-      <w:r>
-        <w:rPr>
-          <w:rFonts w:ascii="Times New Roman" w:eastAsia="Times New Roman" w:hAnsi="Times New Roman" w:cs="Times New Roman"/>
-          <w:color w:val="000000"/>
-          <w:sz w:val="24"/>
-          <w:szCs w:val="24"/>
-        </w:rPr>
-        <w:t>Commands</w:t>
-      </w:r>
-      <w:proofErr w:type="spellEnd"/>
-      <w:r>
-        <w:rPr>
-          <w:rFonts w:ascii="Times New Roman" w:eastAsia="Times New Roman" w:hAnsi="Times New Roman" w:cs="Times New Roman"/>
-          <w:color w:val="000000"/>
-          <w:sz w:val="24"/>
-          <w:szCs w:val="24"/>
-        </w:rPr>
-        <w:t xml:space="preserve">  в </w:t>
-      </w:r>
-      <w:proofErr w:type="spellStart"/>
-      <w:r>
-        <w:rPr>
-          <w:rFonts w:ascii="Times New Roman" w:eastAsia="Times New Roman" w:hAnsi="Times New Roman" w:cs="Times New Roman"/>
-          <w:color w:val="000000"/>
-          <w:sz w:val="24"/>
-          <w:szCs w:val="24"/>
-        </w:rPr>
-        <w:t>Linux</w:t>
-      </w:r>
-      <w:proofErr w:type="spellEnd"/>
-      <w:r>
-        <w:rPr>
-          <w:rFonts w:ascii="Times New Roman" w:eastAsia="Times New Roman" w:hAnsi="Times New Roman" w:cs="Times New Roman"/>
-          <w:color w:val="000000"/>
-          <w:sz w:val="24"/>
-          <w:szCs w:val="24"/>
-        </w:rPr>
-        <w:t xml:space="preserve"> подібному терміналі</w:t>
+      <w:r>
+        <w:rPr>
+          <w:rFonts w:ascii="Times New Roman" w:eastAsia="Times New Roman" w:hAnsi="Times New Roman" w:cs="Times New Roman"/>
+          <w:color w:val="000000"/>
+          <w:sz w:val="24"/>
+          <w:szCs w:val="24"/>
+        </w:rPr>
+        <w:t>Console Commands  в Linux подібному терміналі</w:t>
       </w:r>
       <w:r>
         <w:rPr>
@@ -1029,59 +710,8 @@
           <w:sz w:val="24"/>
           <w:szCs w:val="24"/>
         </w:rPr>
-        <w:t xml:space="preserve"> Конфігурація </w:t>
-      </w:r>
-      <w:proofErr w:type="spellStart"/>
-      <w:r>
-        <w:rPr>
-          <w:rFonts w:ascii="Times New Roman" w:eastAsia="Times New Roman" w:hAnsi="Times New Roman" w:cs="Times New Roman"/>
-          <w:color w:val="000000"/>
-          <w:sz w:val="24"/>
-          <w:szCs w:val="24"/>
-        </w:rPr>
-        <w:t>Visual</w:t>
-      </w:r>
-      <w:proofErr w:type="spellEnd"/>
-      <w:r>
-        <w:rPr>
-          <w:rFonts w:ascii="Times New Roman" w:eastAsia="Times New Roman" w:hAnsi="Times New Roman" w:cs="Times New Roman"/>
-          <w:color w:val="000000"/>
-          <w:sz w:val="24"/>
-          <w:szCs w:val="24"/>
-        </w:rPr>
-        <w:t xml:space="preserve"> </w:t>
-      </w:r>
-      <w:proofErr w:type="spellStart"/>
-      <w:r>
-        <w:rPr>
-          <w:rFonts w:ascii="Times New Roman" w:eastAsia="Times New Roman" w:hAnsi="Times New Roman" w:cs="Times New Roman"/>
-          <w:color w:val="000000"/>
-          <w:sz w:val="24"/>
-          <w:szCs w:val="24"/>
-        </w:rPr>
-        <w:t>Studio</w:t>
-      </w:r>
-      <w:proofErr w:type="spellEnd"/>
-      <w:r>
-        <w:rPr>
-          <w:rFonts w:ascii="Times New Roman" w:eastAsia="Times New Roman" w:hAnsi="Times New Roman" w:cs="Times New Roman"/>
-          <w:color w:val="000000"/>
-          <w:sz w:val="24"/>
-          <w:szCs w:val="24"/>
-        </w:rPr>
-        <w:t xml:space="preserve"> </w:t>
-      </w:r>
-      <w:proofErr w:type="spellStart"/>
-      <w:r>
-        <w:rPr>
-          <w:rFonts w:ascii="Times New Roman" w:eastAsia="Times New Roman" w:hAnsi="Times New Roman" w:cs="Times New Roman"/>
-          <w:color w:val="000000"/>
-          <w:sz w:val="24"/>
-          <w:szCs w:val="24"/>
-        </w:rPr>
-        <w:t>Code</w:t>
-      </w:r>
-      <w:proofErr w:type="spellEnd"/>
+        <w:t xml:space="preserve"> Конфігурація Visual Studio Code</w:t>
+      </w:r>
       <w:r>
         <w:rPr>
           <w:rFonts w:ascii="Times New Roman" w:eastAsia="Times New Roman" w:hAnsi="Times New Roman" w:cs="Times New Roman"/>
@@ -1140,54 +770,23 @@
         </w:rPr>
         <w:t xml:space="preserve">: </w:t>
       </w:r>
-      <w:proofErr w:type="spellStart"/>
-      <w:r>
-        <w:rPr>
-          <w:rFonts w:ascii="Times New Roman" w:eastAsia="Times New Roman" w:hAnsi="Times New Roman" w:cs="Times New Roman"/>
-          <w:color w:val="000000"/>
-          <w:sz w:val="24"/>
-          <w:szCs w:val="24"/>
-        </w:rPr>
-        <w:t>Git</w:t>
-      </w:r>
-      <w:proofErr w:type="spellEnd"/>
-      <w:r>
-        <w:rPr>
-          <w:rFonts w:ascii="Times New Roman" w:eastAsia="Times New Roman" w:hAnsi="Times New Roman" w:cs="Times New Roman"/>
-          <w:color w:val="000000"/>
-          <w:sz w:val="24"/>
-          <w:szCs w:val="24"/>
-        </w:rPr>
-        <w:t xml:space="preserve"> та команди</w:t>
-      </w:r>
-      <w:r>
-        <w:rPr>
-          <w:rFonts w:ascii="Times New Roman" w:eastAsia="Times New Roman" w:hAnsi="Times New Roman" w:cs="Times New Roman"/>
-          <w:color w:val="000000"/>
-          <w:sz w:val="24"/>
-          <w:szCs w:val="24"/>
-        </w:rPr>
-        <w:t xml:space="preserve">, </w:t>
-      </w:r>
-      <w:proofErr w:type="spellStart"/>
-      <w:r>
-        <w:rPr>
-          <w:rFonts w:ascii="Times New Roman" w:eastAsia="Times New Roman" w:hAnsi="Times New Roman" w:cs="Times New Roman"/>
-          <w:color w:val="000000"/>
-          <w:sz w:val="24"/>
-          <w:szCs w:val="24"/>
-        </w:rPr>
-        <w:t>GitHub</w:t>
-      </w:r>
-      <w:proofErr w:type="spellEnd"/>
-      <w:r>
-        <w:rPr>
-          <w:rFonts w:ascii="Times New Roman" w:eastAsia="Times New Roman" w:hAnsi="Times New Roman" w:cs="Times New Roman"/>
-          <w:color w:val="000000"/>
-          <w:sz w:val="24"/>
-          <w:szCs w:val="24"/>
-        </w:rPr>
-        <w:t>.</w:t>
+      <w:r>
+        <w:rPr>
+          <w:rFonts w:ascii="Times New Roman" w:eastAsia="Times New Roman" w:hAnsi="Times New Roman" w:cs="Times New Roman"/>
+          <w:color w:val="000000"/>
+          <w:sz w:val="24"/>
+          <w:szCs w:val="24"/>
+        </w:rPr>
+        <w:t>Git та команди</w:t>
+      </w:r>
+      <w:r>
+        <w:rPr>
+          <w:rFonts w:ascii="Times New Roman" w:eastAsia="Times New Roman" w:hAnsi="Times New Roman" w:cs="Times New Roman"/>
+          <w:color w:val="000000"/>
+          <w:sz w:val="24"/>
+          <w:szCs w:val="24"/>
+        </w:rPr>
+        <w:t>, GitHub.</w:t>
       </w:r>
     </w:p>
     <w:p>
@@ -1238,25 +837,14 @@
         </w:rPr>
         <w:t xml:space="preserve">: </w:t>
       </w:r>
-      <w:proofErr w:type="spellStart"/>
-      <w:r>
-        <w:rPr>
-          <w:rFonts w:ascii="Times New Roman" w:eastAsia="Times New Roman" w:hAnsi="Times New Roman" w:cs="Times New Roman"/>
-          <w:color w:val="000000"/>
-          <w:sz w:val="24"/>
-          <w:szCs w:val="24"/>
-        </w:rPr>
-        <w:t>Trello</w:t>
-      </w:r>
-      <w:proofErr w:type="spellEnd"/>
-      <w:r>
-        <w:rPr>
-          <w:rFonts w:ascii="Times New Roman" w:eastAsia="Times New Roman" w:hAnsi="Times New Roman" w:cs="Times New Roman"/>
-          <w:color w:val="000000"/>
-          <w:sz w:val="24"/>
-          <w:szCs w:val="24"/>
-        </w:rPr>
-        <w:t>.</w:t>
+      <w:r>
+        <w:rPr>
+          <w:rFonts w:ascii="Times New Roman" w:eastAsia="Times New Roman" w:hAnsi="Times New Roman" w:cs="Times New Roman"/>
+          <w:color w:val="000000"/>
+          <w:sz w:val="24"/>
+          <w:szCs w:val="24"/>
+        </w:rPr>
+        <w:t>Trello.</w:t>
       </w:r>
     </w:p>
     <w:p>
@@ -1307,25 +895,14 @@
         </w:rPr>
         <w:t xml:space="preserve">: </w:t>
       </w:r>
-      <w:proofErr w:type="spellStart"/>
-      <w:r>
-        <w:rPr>
-          <w:rFonts w:ascii="Times New Roman" w:eastAsia="Times New Roman" w:hAnsi="Times New Roman" w:cs="Times New Roman"/>
-          <w:color w:val="000000"/>
-          <w:sz w:val="24"/>
-          <w:szCs w:val="24"/>
-        </w:rPr>
-        <w:t>FlowCharts</w:t>
-      </w:r>
-      <w:proofErr w:type="spellEnd"/>
-      <w:r>
-        <w:rPr>
-          <w:rFonts w:ascii="Times New Roman" w:eastAsia="Times New Roman" w:hAnsi="Times New Roman" w:cs="Times New Roman"/>
-          <w:color w:val="000000"/>
-          <w:sz w:val="24"/>
-          <w:szCs w:val="24"/>
-        </w:rPr>
-        <w:t xml:space="preserve"> та Draw.io</w:t>
+      <w:r>
+        <w:rPr>
+          <w:rFonts w:ascii="Times New Roman" w:eastAsia="Times New Roman" w:hAnsi="Times New Roman" w:cs="Times New Roman"/>
+          <w:color w:val="000000"/>
+          <w:sz w:val="24"/>
+          <w:szCs w:val="24"/>
+        </w:rPr>
+        <w:t>FlowCharts та Draw.io</w:t>
       </w:r>
       <w:r>
         <w:rPr>
@@ -1365,19 +942,8 @@
           <w:sz w:val="24"/>
           <w:szCs w:val="24"/>
         </w:rPr>
-        <w:t xml:space="preserve">Тема №7: Зареєструватись та ознайомитись з </w:t>
-      </w:r>
-      <w:proofErr w:type="spellStart"/>
-      <w:r>
-        <w:rPr>
-          <w:rFonts w:ascii="Times New Roman" w:eastAsia="Times New Roman" w:hAnsi="Times New Roman" w:cs="Times New Roman"/>
-          <w:color w:val="000000"/>
-          <w:sz w:val="24"/>
-          <w:szCs w:val="24"/>
-        </w:rPr>
-        <w:t>Algotester</w:t>
-      </w:r>
-      <w:proofErr w:type="spellEnd"/>
+        <w:t>Тема №7: Зареєструватись та ознайомитись з Algotester</w:t>
+      </w:r>
     </w:p>
     <w:p>
       <w:pPr>
@@ -1429,41 +995,13 @@
         </w:rPr>
         <w:t xml:space="preserve">Тема №1: </w:t>
       </w:r>
-      <w:proofErr w:type="spellStart"/>
-      <w:r>
-        <w:rPr>
-          <w:rFonts w:ascii="Times New Roman" w:eastAsia="Times New Roman" w:hAnsi="Times New Roman" w:cs="Times New Roman"/>
-          <w:sz w:val="24"/>
-          <w:szCs w:val="24"/>
-        </w:rPr>
-        <w:t>Package</w:t>
-      </w:r>
-      <w:proofErr w:type="spellEnd"/>
-      <w:r>
-        <w:rPr>
-          <w:rFonts w:ascii="Times New Roman" w:eastAsia="Times New Roman" w:hAnsi="Times New Roman" w:cs="Times New Roman"/>
-          <w:sz w:val="24"/>
-          <w:szCs w:val="24"/>
-        </w:rPr>
-        <w:t xml:space="preserve"> </w:t>
-      </w:r>
-      <w:proofErr w:type="spellStart"/>
-      <w:r>
-        <w:rPr>
-          <w:rFonts w:ascii="Times New Roman" w:eastAsia="Times New Roman" w:hAnsi="Times New Roman" w:cs="Times New Roman"/>
-          <w:sz w:val="24"/>
-          <w:szCs w:val="24"/>
-        </w:rPr>
-        <w:t>Managers</w:t>
-      </w:r>
-      <w:proofErr w:type="spellEnd"/>
-      <w:r>
-        <w:rPr>
-          <w:rFonts w:ascii="Times New Roman" w:eastAsia="Times New Roman" w:hAnsi="Times New Roman" w:cs="Times New Roman"/>
-          <w:sz w:val="24"/>
-          <w:szCs w:val="24"/>
-        </w:rPr>
-        <w:t xml:space="preserve"> OS та команди.</w:t>
+      <w:r>
+        <w:rPr>
+          <w:rFonts w:ascii="Times New Roman" w:eastAsia="Times New Roman" w:hAnsi="Times New Roman" w:cs="Times New Roman"/>
+          <w:sz w:val="24"/>
+          <w:szCs w:val="24"/>
+        </w:rPr>
+        <w:t>Package Managers OS та команди.</w:t>
       </w:r>
     </w:p>
     <w:p>
@@ -1650,43 +1188,7 @@
           <w:sz w:val="24"/>
           <w:szCs w:val="24"/>
         </w:rPr>
-        <w:t xml:space="preserve"> з </w:t>
-      </w:r>
-      <w:proofErr w:type="spellStart"/>
-      <w:r>
-        <w:rPr>
-          <w:rFonts w:ascii="Times New Roman" w:eastAsia="Times New Roman" w:hAnsi="Times New Roman" w:cs="Times New Roman"/>
-          <w:sz w:val="24"/>
-          <w:szCs w:val="24"/>
-        </w:rPr>
-        <w:t>Package</w:t>
-      </w:r>
-      <w:proofErr w:type="spellEnd"/>
-      <w:r>
-        <w:rPr>
-          <w:rFonts w:ascii="Times New Roman" w:eastAsia="Times New Roman" w:hAnsi="Times New Roman" w:cs="Times New Roman"/>
-          <w:sz w:val="24"/>
-          <w:szCs w:val="24"/>
-        </w:rPr>
-        <w:t xml:space="preserve"> </w:t>
-      </w:r>
-      <w:proofErr w:type="spellStart"/>
-      <w:r>
-        <w:rPr>
-          <w:rFonts w:ascii="Times New Roman" w:eastAsia="Times New Roman" w:hAnsi="Times New Roman" w:cs="Times New Roman"/>
-          <w:sz w:val="24"/>
-          <w:szCs w:val="24"/>
-        </w:rPr>
-        <w:t>Managers</w:t>
-      </w:r>
-      <w:proofErr w:type="spellEnd"/>
-      <w:r>
-        <w:rPr>
-          <w:rFonts w:ascii="Times New Roman" w:eastAsia="Times New Roman" w:hAnsi="Times New Roman" w:cs="Times New Roman"/>
-          <w:sz w:val="24"/>
-          <w:szCs w:val="24"/>
-        </w:rPr>
-        <w:t xml:space="preserve"> OS та командами</w:t>
+        <w:t xml:space="preserve"> з Package Managers OS та командами</w:t>
       </w:r>
       <w:r>
         <w:rPr>
@@ -1718,23 +1220,13 @@
         </w:rPr>
         <w:t xml:space="preserve">На прикладі </w:t>
       </w:r>
-      <w:proofErr w:type="spellStart"/>
-      <w:r>
-        <w:rPr>
-          <w:rFonts w:ascii="Times New Roman" w:eastAsia="Times New Roman" w:hAnsi="Times New Roman" w:cs="Times New Roman"/>
-          <w:sz w:val="24"/>
-          <w:szCs w:val="24"/>
-        </w:rPr>
-        <w:t>MinGW</w:t>
-      </w:r>
-      <w:proofErr w:type="spellEnd"/>
-      <w:r>
-        <w:rPr>
-          <w:rFonts w:ascii="Times New Roman" w:eastAsia="Times New Roman" w:hAnsi="Times New Roman" w:cs="Times New Roman"/>
-          <w:sz w:val="24"/>
-          <w:szCs w:val="24"/>
-        </w:rPr>
-        <w:t xml:space="preserve"> </w:t>
+      <w:r>
+        <w:rPr>
+          <w:rFonts w:ascii="Times New Roman" w:eastAsia="Times New Roman" w:hAnsi="Times New Roman" w:cs="Times New Roman"/>
+          <w:sz w:val="24"/>
+          <w:szCs w:val="24"/>
+        </w:rPr>
+        <w:t xml:space="preserve">MinGW </w:t>
       </w:r>
       <w:r>
         <w:rPr>
@@ -1918,65 +1410,14 @@
         </w:rPr>
         <w:t xml:space="preserve">Тема №2: </w:t>
       </w:r>
-      <w:proofErr w:type="spellStart"/>
-      <w:r>
-        <w:rPr>
-          <w:rFonts w:ascii="Times New Roman" w:eastAsia="Times New Roman" w:hAnsi="Times New Roman" w:cs="Times New Roman"/>
-          <w:color w:val="000000"/>
-          <w:sz w:val="24"/>
-          <w:szCs w:val="24"/>
-        </w:rPr>
-        <w:t>Console</w:t>
-      </w:r>
-      <w:proofErr w:type="spellEnd"/>
-      <w:r>
-        <w:rPr>
-          <w:rFonts w:ascii="Times New Roman" w:eastAsia="Times New Roman" w:hAnsi="Times New Roman" w:cs="Times New Roman"/>
-          <w:color w:val="000000"/>
-          <w:sz w:val="24"/>
-          <w:szCs w:val="24"/>
-        </w:rPr>
-        <w:t xml:space="preserve"> </w:t>
-      </w:r>
-      <w:proofErr w:type="spellStart"/>
-      <w:r>
-        <w:rPr>
-          <w:rFonts w:ascii="Times New Roman" w:eastAsia="Times New Roman" w:hAnsi="Times New Roman" w:cs="Times New Roman"/>
-          <w:color w:val="000000"/>
-          <w:sz w:val="24"/>
-          <w:szCs w:val="24"/>
-        </w:rPr>
-        <w:t>Commands</w:t>
-      </w:r>
-      <w:proofErr w:type="spellEnd"/>
-      <w:r>
-        <w:rPr>
-          <w:rFonts w:ascii="Times New Roman" w:eastAsia="Times New Roman" w:hAnsi="Times New Roman" w:cs="Times New Roman"/>
-          <w:color w:val="000000"/>
-          <w:sz w:val="24"/>
-          <w:szCs w:val="24"/>
-        </w:rPr>
-        <w:t xml:space="preserve">  в </w:t>
-      </w:r>
-      <w:proofErr w:type="spellStart"/>
-      <w:r>
-        <w:rPr>
-          <w:rFonts w:ascii="Times New Roman" w:eastAsia="Times New Roman" w:hAnsi="Times New Roman" w:cs="Times New Roman"/>
-          <w:color w:val="000000"/>
-          <w:sz w:val="24"/>
-          <w:szCs w:val="24"/>
-        </w:rPr>
-        <w:t>Linux</w:t>
-      </w:r>
-      <w:proofErr w:type="spellEnd"/>
-      <w:r>
-        <w:rPr>
-          <w:rFonts w:ascii="Times New Roman" w:eastAsia="Times New Roman" w:hAnsi="Times New Roman" w:cs="Times New Roman"/>
-          <w:color w:val="000000"/>
-          <w:sz w:val="24"/>
-          <w:szCs w:val="24"/>
-        </w:rPr>
-        <w:t xml:space="preserve"> подібному терміналі</w:t>
+      <w:r>
+        <w:rPr>
+          <w:rFonts w:ascii="Times New Roman" w:eastAsia="Times New Roman" w:hAnsi="Times New Roman" w:cs="Times New Roman"/>
+          <w:color w:val="000000"/>
+          <w:sz w:val="24"/>
+          <w:szCs w:val="24"/>
+        </w:rPr>
+        <w:t>Console Commands  в Linux подібному терміналі</w:t>
       </w:r>
       <w:r>
         <w:rPr>
@@ -2221,52 +1662,14 @@
         </w:rPr>
         <w:t xml:space="preserve">команд </w:t>
       </w:r>
-      <w:proofErr w:type="spellStart"/>
-      <w:r>
-        <w:rPr>
-          <w:rFonts w:ascii="Times New Roman" w:eastAsia="Times New Roman" w:hAnsi="Times New Roman" w:cs="Times New Roman"/>
-          <w:sz w:val="24"/>
-          <w:szCs w:val="24"/>
-        </w:rPr>
-        <w:t>Linux</w:t>
-      </w:r>
-      <w:proofErr w:type="spellEnd"/>
-      <w:r>
-        <w:rPr>
-          <w:rFonts w:ascii="Times New Roman" w:eastAsia="Times New Roman" w:hAnsi="Times New Roman" w:cs="Times New Roman"/>
-          <w:sz w:val="24"/>
-          <w:szCs w:val="24"/>
-        </w:rPr>
-        <w:t xml:space="preserve"> </w:t>
-      </w:r>
-      <w:proofErr w:type="spellStart"/>
-      <w:r>
-        <w:rPr>
-          <w:rFonts w:ascii="Times New Roman" w:eastAsia="Times New Roman" w:hAnsi="Times New Roman" w:cs="Times New Roman"/>
-          <w:sz w:val="24"/>
-          <w:szCs w:val="24"/>
-        </w:rPr>
-        <w:t>Console</w:t>
-      </w:r>
-      <w:proofErr w:type="spellEnd"/>
-      <w:r>
-        <w:rPr>
-          <w:rFonts w:ascii="Times New Roman" w:eastAsia="Times New Roman" w:hAnsi="Times New Roman" w:cs="Times New Roman"/>
-          <w:sz w:val="24"/>
-          <w:szCs w:val="24"/>
-        </w:rPr>
-        <w:t xml:space="preserve"> </w:t>
-      </w:r>
-      <w:proofErr w:type="spellStart"/>
-      <w:r>
-        <w:rPr>
-          <w:rFonts w:ascii="Times New Roman" w:eastAsia="Times New Roman" w:hAnsi="Times New Roman" w:cs="Times New Roman"/>
-          <w:sz w:val="24"/>
-          <w:szCs w:val="24"/>
-        </w:rPr>
-        <w:t>Commands</w:t>
-      </w:r>
-      <w:proofErr w:type="spellEnd"/>
+      <w:r>
+        <w:rPr>
+          <w:rFonts w:ascii="Times New Roman" w:eastAsia="Times New Roman" w:hAnsi="Times New Roman" w:cs="Times New Roman"/>
+          <w:sz w:val="24"/>
+          <w:szCs w:val="24"/>
+        </w:rPr>
+        <w:t>Linux Console Commands</w:t>
+      </w:r>
       <w:r>
         <w:rPr>
           <w:rFonts w:ascii="Times New Roman" w:eastAsia="Times New Roman" w:hAnsi="Times New Roman" w:cs="Times New Roman"/>
@@ -2469,59 +1872,8 @@
           <w:sz w:val="24"/>
           <w:szCs w:val="24"/>
         </w:rPr>
-        <w:t xml:space="preserve">Конфігурація </w:t>
-      </w:r>
-      <w:proofErr w:type="spellStart"/>
-      <w:r>
-        <w:rPr>
-          <w:rFonts w:ascii="Times New Roman" w:eastAsia="Times New Roman" w:hAnsi="Times New Roman" w:cs="Times New Roman"/>
-          <w:color w:val="000000"/>
-          <w:sz w:val="24"/>
-          <w:szCs w:val="24"/>
-        </w:rPr>
-        <w:t>Visual</w:t>
-      </w:r>
-      <w:proofErr w:type="spellEnd"/>
-      <w:r>
-        <w:rPr>
-          <w:rFonts w:ascii="Times New Roman" w:eastAsia="Times New Roman" w:hAnsi="Times New Roman" w:cs="Times New Roman"/>
-          <w:color w:val="000000"/>
-          <w:sz w:val="24"/>
-          <w:szCs w:val="24"/>
-        </w:rPr>
-        <w:t xml:space="preserve"> </w:t>
-      </w:r>
-      <w:proofErr w:type="spellStart"/>
-      <w:r>
-        <w:rPr>
-          <w:rFonts w:ascii="Times New Roman" w:eastAsia="Times New Roman" w:hAnsi="Times New Roman" w:cs="Times New Roman"/>
-          <w:color w:val="000000"/>
-          <w:sz w:val="24"/>
-          <w:szCs w:val="24"/>
-        </w:rPr>
-        <w:t>Studio</w:t>
-      </w:r>
-      <w:proofErr w:type="spellEnd"/>
-      <w:r>
-        <w:rPr>
-          <w:rFonts w:ascii="Times New Roman" w:eastAsia="Times New Roman" w:hAnsi="Times New Roman" w:cs="Times New Roman"/>
-          <w:color w:val="000000"/>
-          <w:sz w:val="24"/>
-          <w:szCs w:val="24"/>
-        </w:rPr>
-        <w:t xml:space="preserve"> </w:t>
-      </w:r>
-      <w:proofErr w:type="spellStart"/>
-      <w:r>
-        <w:rPr>
-          <w:rFonts w:ascii="Times New Roman" w:eastAsia="Times New Roman" w:hAnsi="Times New Roman" w:cs="Times New Roman"/>
-          <w:color w:val="000000"/>
-          <w:sz w:val="24"/>
-          <w:szCs w:val="24"/>
-        </w:rPr>
-        <w:t>Code</w:t>
-      </w:r>
-      <w:proofErr w:type="spellEnd"/>
+        <w:t>Конфігурація Visual Studio Code</w:t>
+      </w:r>
       <w:r>
         <w:rPr>
           <w:rFonts w:ascii="Times New Roman" w:eastAsia="Times New Roman" w:hAnsi="Times New Roman" w:cs="Times New Roman"/>
@@ -2832,27 +2184,7 @@
           <w:sz w:val="24"/>
           <w:szCs w:val="24"/>
         </w:rPr>
-        <w:t xml:space="preserve"> настройки і роботи з компілятором і </w:t>
-      </w:r>
-      <w:proofErr w:type="spellStart"/>
-      <w:r>
-        <w:rPr>
-          <w:rFonts w:ascii="Times New Roman" w:eastAsia="Times New Roman" w:hAnsi="Times New Roman" w:cs="Times New Roman"/>
-          <w:color w:val="000000"/>
-          <w:sz w:val="24"/>
-          <w:szCs w:val="24"/>
-        </w:rPr>
-        <w:t>дебагером</w:t>
-      </w:r>
-      <w:proofErr w:type="spellEnd"/>
-      <w:r>
-        <w:rPr>
-          <w:rFonts w:ascii="Times New Roman" w:eastAsia="Times New Roman" w:hAnsi="Times New Roman" w:cs="Times New Roman"/>
-          <w:color w:val="000000"/>
-          <w:sz w:val="24"/>
-          <w:szCs w:val="24"/>
-        </w:rPr>
-        <w:t>.</w:t>
+        <w:t xml:space="preserve"> настройки і роботи з компілятором і дебагером.</w:t>
       </w:r>
     </w:p>
     <w:p>
@@ -3048,39 +2380,8 @@
           <w:sz w:val="24"/>
           <w:szCs w:val="24"/>
         </w:rPr>
-        <w:t xml:space="preserve">4 </w:t>
-      </w:r>
-      <w:proofErr w:type="spellStart"/>
-      <w:r>
-        <w:rPr>
-          <w:rFonts w:ascii="Times New Roman" w:eastAsia="Times New Roman" w:hAnsi="Times New Roman" w:cs="Times New Roman"/>
-          <w:color w:val="000000"/>
-          <w:sz w:val="24"/>
-          <w:szCs w:val="24"/>
-        </w:rPr>
-        <w:t>Git</w:t>
-      </w:r>
-      <w:proofErr w:type="spellEnd"/>
-      <w:r>
-        <w:rPr>
-          <w:rFonts w:ascii="Times New Roman" w:eastAsia="Times New Roman" w:hAnsi="Times New Roman" w:cs="Times New Roman"/>
-          <w:color w:val="000000"/>
-          <w:sz w:val="24"/>
-          <w:szCs w:val="24"/>
-        </w:rPr>
-        <w:t xml:space="preserve"> та команди, </w:t>
-      </w:r>
-      <w:proofErr w:type="spellStart"/>
-      <w:r>
-        <w:rPr>
-          <w:rFonts w:ascii="Times New Roman" w:eastAsia="Times New Roman" w:hAnsi="Times New Roman" w:cs="Times New Roman"/>
-          <w:color w:val="000000"/>
-          <w:sz w:val="24"/>
-          <w:szCs w:val="24"/>
-        </w:rPr>
-        <w:t>GitHub</w:t>
-      </w:r>
-      <w:proofErr w:type="spellEnd"/>
+        <w:t>4 Git та команди, GitHub</w:t>
+      </w:r>
       <w:r>
         <w:rPr>
           <w:rFonts w:ascii="Times New Roman" w:eastAsia="Times New Roman" w:hAnsi="Times New Roman" w:cs="Times New Roman"/>
@@ -3432,27 +2733,7 @@
           <w:sz w:val="24"/>
           <w:szCs w:val="24"/>
         </w:rPr>
-        <w:t xml:space="preserve">та відповідно </w:t>
-      </w:r>
-      <w:proofErr w:type="spellStart"/>
-      <w:r>
-        <w:rPr>
-          <w:rFonts w:ascii="Times New Roman" w:eastAsia="Times New Roman" w:hAnsi="Times New Roman" w:cs="Times New Roman"/>
-          <w:color w:val="000000"/>
-          <w:sz w:val="24"/>
-          <w:szCs w:val="24"/>
-        </w:rPr>
-        <w:t>сконфігурував</w:t>
-      </w:r>
-      <w:proofErr w:type="spellEnd"/>
-      <w:r>
-        <w:rPr>
-          <w:rFonts w:ascii="Times New Roman" w:eastAsia="Times New Roman" w:hAnsi="Times New Roman" w:cs="Times New Roman"/>
-          <w:color w:val="000000"/>
-          <w:sz w:val="24"/>
-          <w:szCs w:val="24"/>
-        </w:rPr>
-        <w:t xml:space="preserve"> </w:t>
+        <w:t xml:space="preserve">та відповідно сконфігурував </w:t>
       </w:r>
       <w:r>
         <w:rPr>
@@ -3707,7 +2988,6 @@
         </w:rPr>
         <w:t xml:space="preserve"> </w:t>
       </w:r>
-      <w:proofErr w:type="spellStart"/>
       <w:r>
         <w:rPr>
           <w:rFonts w:ascii="Times New Roman" w:eastAsia="Times New Roman" w:hAnsi="Times New Roman" w:cs="Times New Roman"/>
@@ -3717,7 +2997,6 @@
         </w:rPr>
         <w:t>Trello</w:t>
       </w:r>
-      <w:proofErr w:type="spellEnd"/>
       <w:r>
         <w:rPr>
           <w:rFonts w:ascii="Times New Roman" w:eastAsia="Times New Roman" w:hAnsi="Times New Roman" w:cs="Times New Roman"/>
@@ -3906,25 +3185,7 @@
           <w:sz w:val="24"/>
           <w:szCs w:val="24"/>
         </w:rPr>
-        <w:t xml:space="preserve">візуальному інструменті, що дає змогу команді керувати різноманітними </w:t>
-      </w:r>
-      <w:proofErr w:type="spellStart"/>
-      <w:r>
-        <w:rPr>
-          <w:rFonts w:ascii="Times New Roman" w:eastAsia="Times New Roman" w:hAnsi="Times New Roman" w:cs="Times New Roman"/>
-          <w:sz w:val="24"/>
-          <w:szCs w:val="24"/>
-        </w:rPr>
-        <w:t>проєктами</w:t>
-      </w:r>
-      <w:proofErr w:type="spellEnd"/>
-      <w:r>
-        <w:rPr>
-          <w:rFonts w:ascii="Times New Roman" w:eastAsia="Times New Roman" w:hAnsi="Times New Roman" w:cs="Times New Roman"/>
-          <w:sz w:val="24"/>
-          <w:szCs w:val="24"/>
-        </w:rPr>
-        <w:t xml:space="preserve"> й робочими процесами та відстежувати виконання завдань. </w:t>
+        <w:t>візуальному інструменті, що дає змогу команді керувати різноманітними проєктами й робочими процесами та відстежувати виконання завдань. </w:t>
       </w:r>
     </w:p>
     <w:p>
@@ -4100,27 +3361,7 @@
           <w:sz w:val="24"/>
           <w:szCs w:val="24"/>
         </w:rPr>
-        <w:t xml:space="preserve">6 </w:t>
-      </w:r>
-      <w:proofErr w:type="spellStart"/>
-      <w:r>
-        <w:rPr>
-          <w:rFonts w:ascii="Times New Roman" w:eastAsia="Times New Roman" w:hAnsi="Times New Roman" w:cs="Times New Roman"/>
-          <w:color w:val="000000"/>
-          <w:sz w:val="24"/>
-          <w:szCs w:val="24"/>
-        </w:rPr>
-        <w:t>FlowCharts</w:t>
-      </w:r>
-      <w:proofErr w:type="spellEnd"/>
-      <w:r>
-        <w:rPr>
-          <w:rFonts w:ascii="Times New Roman" w:eastAsia="Times New Roman" w:hAnsi="Times New Roman" w:cs="Times New Roman"/>
-          <w:color w:val="000000"/>
-          <w:sz w:val="24"/>
-          <w:szCs w:val="24"/>
-        </w:rPr>
-        <w:t xml:space="preserve"> та Draw.io</w:t>
+        <w:t>6 FlowCharts та Draw.io</w:t>
       </w:r>
       <w:r>
         <w:rPr>
@@ -4509,27 +3750,7 @@
           <w:sz w:val="24"/>
           <w:szCs w:val="24"/>
         </w:rPr>
-        <w:t xml:space="preserve">Зареєструватись та ознайомитись з </w:t>
-      </w:r>
-      <w:proofErr w:type="spellStart"/>
-      <w:r>
-        <w:rPr>
-          <w:rFonts w:ascii="Times New Roman" w:eastAsia="Times New Roman" w:hAnsi="Times New Roman" w:cs="Times New Roman"/>
-          <w:color w:val="000000"/>
-          <w:sz w:val="24"/>
-          <w:szCs w:val="24"/>
-        </w:rPr>
-        <w:t>Algotester</w:t>
-      </w:r>
-      <w:proofErr w:type="spellEnd"/>
-      <w:r>
-        <w:rPr>
-          <w:rFonts w:ascii="Times New Roman" w:eastAsia="Times New Roman" w:hAnsi="Times New Roman" w:cs="Times New Roman"/>
-          <w:color w:val="000000"/>
-          <w:sz w:val="24"/>
-          <w:szCs w:val="24"/>
-        </w:rPr>
-        <w:t>.</w:t>
+        <w:t>Зареєструватись та ознайомитись з Algotester.</w:t>
       </w:r>
     </w:p>
     <w:p>
@@ -4665,25 +3886,7 @@
           <w:sz w:val="24"/>
           <w:szCs w:val="24"/>
         </w:rPr>
-        <w:t xml:space="preserve">истемою </w:t>
-      </w:r>
-      <w:proofErr w:type="spellStart"/>
-      <w:r>
-        <w:rPr>
-          <w:rFonts w:ascii="Times New Roman" w:eastAsia="Times New Roman" w:hAnsi="Times New Roman" w:cs="Times New Roman"/>
-          <w:sz w:val="24"/>
-          <w:szCs w:val="24"/>
-        </w:rPr>
-        <w:t>Алготестер</w:t>
-      </w:r>
-      <w:proofErr w:type="spellEnd"/>
-      <w:r>
-        <w:rPr>
-          <w:rFonts w:ascii="Times New Roman" w:eastAsia="Times New Roman" w:hAnsi="Times New Roman" w:cs="Times New Roman"/>
-          <w:sz w:val="24"/>
-          <w:szCs w:val="24"/>
-        </w:rPr>
-        <w:t xml:space="preserve"> та зареєструвався на ній</w:t>
+        <w:t>истемою Алготестер та зареєструвався на ній</w:t>
       </w:r>
       <w:r>
         <w:rPr>
@@ -5484,19 +4687,8 @@
           <w:sz w:val="24"/>
           <w:szCs w:val="24"/>
         </w:rPr>
-        <w:t xml:space="preserve">Використовувати тип даних </w:t>
-      </w:r>
-      <w:proofErr w:type="spellStart"/>
-      <w:r>
-        <w:rPr>
-          <w:rFonts w:ascii="Times New Roman" w:eastAsia="Times New Roman" w:hAnsi="Times New Roman" w:cs="Times New Roman"/>
-          <w:color w:val="000000"/>
-          <w:sz w:val="24"/>
-          <w:szCs w:val="24"/>
-        </w:rPr>
-        <w:t>double</w:t>
-      </w:r>
-      <w:proofErr w:type="spellEnd"/>
+        <w:t>Використовувати тип даних double</w:t>
+      </w:r>
       <w:r>
         <w:rPr>
           <w:rFonts w:ascii="Times New Roman" w:eastAsia="Times New Roman" w:hAnsi="Times New Roman" w:cs="Times New Roman"/>
@@ -5514,19 +4706,8 @@
           <w:sz w:val="24"/>
           <w:szCs w:val="24"/>
         </w:rPr>
-        <w:t xml:space="preserve">для точності </w:t>
-      </w:r>
-      <w:proofErr w:type="spellStart"/>
-      <w:r>
-        <w:rPr>
-          <w:rFonts w:ascii="Times New Roman" w:eastAsia="Times New Roman" w:hAnsi="Times New Roman" w:cs="Times New Roman"/>
-          <w:color w:val="000000"/>
-          <w:sz w:val="24"/>
-          <w:szCs w:val="24"/>
-        </w:rPr>
-        <w:t>обчи</w:t>
-      </w:r>
-      <w:proofErr w:type="spellEnd"/>
+        <w:t>для точності обчи</w:t>
+      </w:r>
       <w:r>
         <w:rPr>
           <w:rFonts w:ascii="Times New Roman" w:eastAsia="Times New Roman" w:hAnsi="Times New Roman" w:cs="Times New Roman"/>
@@ -5537,25 +4718,14 @@
         </w:rPr>
         <w:t>c</w:t>
       </w:r>
-      <w:proofErr w:type="spellStart"/>
-      <w:r>
-        <w:rPr>
-          <w:rFonts w:ascii="Times New Roman" w:eastAsia="Times New Roman" w:hAnsi="Times New Roman" w:cs="Times New Roman"/>
-          <w:color w:val="000000"/>
-          <w:sz w:val="24"/>
-          <w:szCs w:val="24"/>
-        </w:rPr>
-        <w:t>лень</w:t>
-      </w:r>
-      <w:proofErr w:type="spellEnd"/>
-      <w:r>
-        <w:rPr>
-          <w:rFonts w:ascii="Times New Roman" w:eastAsia="Times New Roman" w:hAnsi="Times New Roman" w:cs="Times New Roman"/>
-          <w:color w:val="000000"/>
-          <w:sz w:val="24"/>
-          <w:szCs w:val="24"/>
-        </w:rPr>
-        <w:t>.</w:t>
+      <w:r>
+        <w:rPr>
+          <w:rFonts w:ascii="Times New Roman" w:eastAsia="Times New Roman" w:hAnsi="Times New Roman" w:cs="Times New Roman"/>
+          <w:color w:val="000000"/>
+          <w:sz w:val="24"/>
+          <w:szCs w:val="24"/>
+        </w:rPr>
+        <w:t>лень.</w:t>
       </w:r>
     </w:p>
     <w:p>
@@ -5892,29 +5062,7 @@
           <w:szCs w:val="24"/>
           <w:lang w:val="en-US"/>
         </w:rPr>
-        <w:t xml:space="preserve">long </w:t>
-      </w:r>
-      <w:proofErr w:type="spellStart"/>
-      <w:r>
-        <w:rPr>
-          <w:rFonts w:ascii="Times New Roman" w:eastAsia="Times New Roman" w:hAnsi="Times New Roman" w:cs="Times New Roman"/>
-          <w:color w:val="000000"/>
-          <w:sz w:val="24"/>
-          <w:szCs w:val="24"/>
-          <w:lang w:val="en-US"/>
-        </w:rPr>
-        <w:t>long</w:t>
-      </w:r>
-      <w:proofErr w:type="spellEnd"/>
-      <w:r>
-        <w:rPr>
-          <w:rFonts w:ascii="Times New Roman" w:eastAsia="Times New Roman" w:hAnsi="Times New Roman" w:cs="Times New Roman"/>
-          <w:color w:val="000000"/>
-          <w:sz w:val="24"/>
-          <w:szCs w:val="24"/>
-          <w:lang w:val="en-US"/>
-        </w:rPr>
-        <w:t xml:space="preserve"> </w:t>
+        <w:t xml:space="preserve">long long </w:t>
       </w:r>
       <w:r>
         <w:rPr>
@@ -6049,45 +5197,14 @@
         </w:rPr>
         <w:t xml:space="preserve">1. </w:t>
       </w:r>
-      <w:proofErr w:type="spellStart"/>
-      <w:r>
-        <w:rPr>
-          <w:rFonts w:ascii="Times New Roman" w:eastAsia="Times New Roman" w:hAnsi="Times New Roman" w:cs="Times New Roman"/>
-          <w:color w:val="000000"/>
-          <w:sz w:val="24"/>
-          <w:szCs w:val="24"/>
-        </w:rPr>
-        <w:t>Package</w:t>
-      </w:r>
-      <w:proofErr w:type="spellEnd"/>
-      <w:r>
-        <w:rPr>
-          <w:rFonts w:ascii="Times New Roman" w:eastAsia="Times New Roman" w:hAnsi="Times New Roman" w:cs="Times New Roman"/>
-          <w:color w:val="000000"/>
-          <w:sz w:val="24"/>
-          <w:szCs w:val="24"/>
-        </w:rPr>
-        <w:t xml:space="preserve"> </w:t>
-      </w:r>
-      <w:proofErr w:type="spellStart"/>
-      <w:r>
-        <w:rPr>
-          <w:rFonts w:ascii="Times New Roman" w:eastAsia="Times New Roman" w:hAnsi="Times New Roman" w:cs="Times New Roman"/>
-          <w:color w:val="000000"/>
-          <w:sz w:val="24"/>
-          <w:szCs w:val="24"/>
-        </w:rPr>
-        <w:t>Managers</w:t>
-      </w:r>
-      <w:proofErr w:type="spellEnd"/>
-      <w:r>
-        <w:rPr>
-          <w:rFonts w:ascii="Times New Roman" w:eastAsia="Times New Roman" w:hAnsi="Times New Roman" w:cs="Times New Roman"/>
-          <w:color w:val="000000"/>
-          <w:sz w:val="24"/>
-          <w:szCs w:val="24"/>
-        </w:rPr>
-        <w:t>:</w:t>
+      <w:r>
+        <w:rPr>
+          <w:rFonts w:ascii="Times New Roman" w:eastAsia="Times New Roman" w:hAnsi="Times New Roman" w:cs="Times New Roman"/>
+          <w:color w:val="000000"/>
+          <w:sz w:val="24"/>
+          <w:szCs w:val="24"/>
+        </w:rPr>
+        <w:t>Package Managers:</w:t>
       </w:r>
     </w:p>
     <w:p>
@@ -6230,59 +5347,8 @@
           <w:sz w:val="24"/>
           <w:szCs w:val="24"/>
         </w:rPr>
-        <w:t xml:space="preserve">Конфігурація </w:t>
-      </w:r>
-      <w:proofErr w:type="spellStart"/>
-      <w:r>
-        <w:rPr>
-          <w:rFonts w:ascii="Times New Roman" w:eastAsia="Times New Roman" w:hAnsi="Times New Roman" w:cs="Times New Roman"/>
-          <w:color w:val="000000"/>
-          <w:sz w:val="24"/>
-          <w:szCs w:val="24"/>
-        </w:rPr>
-        <w:t>Visual</w:t>
-      </w:r>
-      <w:proofErr w:type="spellEnd"/>
-      <w:r>
-        <w:rPr>
-          <w:rFonts w:ascii="Times New Roman" w:eastAsia="Times New Roman" w:hAnsi="Times New Roman" w:cs="Times New Roman"/>
-          <w:color w:val="000000"/>
-          <w:sz w:val="24"/>
-          <w:szCs w:val="24"/>
-        </w:rPr>
-        <w:t xml:space="preserve"> </w:t>
-      </w:r>
-      <w:proofErr w:type="spellStart"/>
-      <w:r>
-        <w:rPr>
-          <w:rFonts w:ascii="Times New Roman" w:eastAsia="Times New Roman" w:hAnsi="Times New Roman" w:cs="Times New Roman"/>
-          <w:color w:val="000000"/>
-          <w:sz w:val="24"/>
-          <w:szCs w:val="24"/>
-        </w:rPr>
-        <w:t>Studio</w:t>
-      </w:r>
-      <w:proofErr w:type="spellEnd"/>
-      <w:r>
-        <w:rPr>
-          <w:rFonts w:ascii="Times New Roman" w:eastAsia="Times New Roman" w:hAnsi="Times New Roman" w:cs="Times New Roman"/>
-          <w:color w:val="000000"/>
-          <w:sz w:val="24"/>
-          <w:szCs w:val="24"/>
-        </w:rPr>
-        <w:t xml:space="preserve"> </w:t>
-      </w:r>
-      <w:proofErr w:type="spellStart"/>
-      <w:r>
-        <w:rPr>
-          <w:rFonts w:ascii="Times New Roman" w:eastAsia="Times New Roman" w:hAnsi="Times New Roman" w:cs="Times New Roman"/>
-          <w:color w:val="000000"/>
-          <w:sz w:val="24"/>
-          <w:szCs w:val="24"/>
-        </w:rPr>
-        <w:t>Code</w:t>
-      </w:r>
-      <w:proofErr w:type="spellEnd"/>
+        <w:t>Конфігурація Visual Studio Code</w:t>
+      </w:r>
       <w:r>
         <w:rPr>
           <w:rFonts w:ascii="Times New Roman" w:eastAsia="Times New Roman" w:hAnsi="Times New Roman" w:cs="Times New Roman"/>
@@ -6536,7 +5602,6 @@
         </w:rPr>
         <w:t xml:space="preserve">: </w:t>
       </w:r>
-      <w:proofErr w:type="spellStart"/>
       <w:r>
         <w:rPr>
           <w:rFonts w:ascii="Times New Roman" w:hAnsi="Times New Roman" w:cs="Times New Roman"/>
@@ -6549,21 +5614,12 @@
         </w:rPr>
         <w:t>о</w:t>
       </w:r>
-      <w:proofErr w:type="spellEnd"/>
-      <w:r>
-        <w:rPr>
-          <w:rFonts w:ascii="Times New Roman" w:hAnsi="Times New Roman" w:cs="Times New Roman"/>
-        </w:rPr>
-        <w:t xml:space="preserve"> </w:t>
-      </w:r>
-      <w:proofErr w:type="spellStart"/>
-      <w:r>
-        <w:rPr>
-          <w:rFonts w:ascii="Times New Roman" w:hAnsi="Times New Roman" w:cs="Times New Roman"/>
-        </w:rPr>
-        <w:t>дебагер</w:t>
-      </w:r>
-      <w:proofErr w:type="spellEnd"/>
+      <w:r>
+        <w:rPr>
+          <w:rFonts w:ascii="Times New Roman" w:hAnsi="Times New Roman" w:cs="Times New Roman"/>
+        </w:rPr>
+        <w:t xml:space="preserve"> дебагер</w:t>
+      </w:r>
     </w:p>
     <w:p>
       <w:pPr>
@@ -6694,14 +5750,7 @@
         <w:rPr>
           <w:rFonts w:ascii="Times New Roman" w:hAnsi="Times New Roman" w:cs="Times New Roman"/>
         </w:rPr>
-        <w:t xml:space="preserve">: </w:t>
-      </w:r>
-      <w:proofErr w:type="spellStart"/>
-      <w:r>
-        <w:rPr>
-          <w:rFonts w:ascii="Times New Roman" w:hAnsi="Times New Roman" w:cs="Times New Roman"/>
-        </w:rPr>
-        <w:t>Сконфігурован</w:t>
+        <w:t>: Сконфігурован</w:t>
       </w:r>
       <w:r>
         <w:rPr>
@@ -6709,7 +5758,6 @@
         </w:rPr>
         <w:t>о</w:t>
       </w:r>
-      <w:proofErr w:type="spellEnd"/>
       <w:r>
         <w:rPr>
           <w:rFonts w:ascii="Times New Roman" w:hAnsi="Times New Roman" w:cs="Times New Roman"/>
@@ -6731,21 +5779,12 @@
         </w:rPr>
         <w:t xml:space="preserve">3. </w:t>
       </w:r>
-      <w:proofErr w:type="spellStart"/>
       <w:r>
         <w:rPr>
           <w:rFonts w:ascii="Times New Roman" w:hAnsi="Times New Roman" w:cs="Times New Roman"/>
           <w:lang w:val="en-US"/>
         </w:rPr>
-        <w:t>Github</w:t>
-      </w:r>
-      <w:proofErr w:type="spellEnd"/>
-      <w:r>
-        <w:rPr>
-          <w:rFonts w:ascii="Times New Roman" w:hAnsi="Times New Roman" w:cs="Times New Roman"/>
-          <w:lang w:val="en-US"/>
-        </w:rPr>
-        <w:t>:</w:t>
+        <w:t>Github:</w:t>
       </w:r>
     </w:p>
     <w:p>
@@ -6988,21 +6027,7 @@
         <w:rPr>
           <w:rFonts w:ascii="Times New Roman" w:hAnsi="Times New Roman" w:cs="Times New Roman"/>
         </w:rPr>
-        <w:t xml:space="preserve">: </w:t>
-      </w:r>
-      <w:proofErr w:type="spellStart"/>
-      <w:r>
-        <w:rPr>
-          <w:rFonts w:ascii="Times New Roman" w:hAnsi="Times New Roman" w:cs="Times New Roman"/>
-        </w:rPr>
-        <w:t>Сконфігуровано</w:t>
-      </w:r>
-      <w:proofErr w:type="spellEnd"/>
-      <w:r>
-        <w:rPr>
-          <w:rFonts w:ascii="Times New Roman" w:hAnsi="Times New Roman" w:cs="Times New Roman"/>
-        </w:rPr>
-        <w:t xml:space="preserve"> </w:t>
+        <w:t xml:space="preserve">: Сконфігуровано </w:t>
       </w:r>
       <w:r>
         <w:rPr>
@@ -7143,21 +6168,7 @@
         <w:rPr>
           <w:rFonts w:ascii="Times New Roman" w:hAnsi="Times New Roman" w:cs="Times New Roman"/>
         </w:rPr>
-        <w:t xml:space="preserve">: </w:t>
-      </w:r>
-      <w:proofErr w:type="spellStart"/>
-      <w:r>
-        <w:rPr>
-          <w:rFonts w:ascii="Times New Roman" w:hAnsi="Times New Roman" w:cs="Times New Roman"/>
-        </w:rPr>
-        <w:t>Сконфігуровано</w:t>
-      </w:r>
-      <w:proofErr w:type="spellEnd"/>
-      <w:r>
-        <w:rPr>
-          <w:rFonts w:ascii="Times New Roman" w:hAnsi="Times New Roman" w:cs="Times New Roman"/>
-        </w:rPr>
-        <w:t xml:space="preserve"> </w:t>
+        <w:t xml:space="preserve">: Сконфігуровано </w:t>
       </w:r>
       <w:r>
         <w:rPr>
@@ -7299,21 +6310,7 @@
         <w:rPr>
           <w:rFonts w:ascii="Times New Roman" w:hAnsi="Times New Roman" w:cs="Times New Roman"/>
         </w:rPr>
-        <w:t xml:space="preserve">: </w:t>
-      </w:r>
-      <w:proofErr w:type="spellStart"/>
-      <w:r>
-        <w:rPr>
-          <w:rFonts w:ascii="Times New Roman" w:hAnsi="Times New Roman" w:cs="Times New Roman"/>
-        </w:rPr>
-        <w:t>Сконфігуровано</w:t>
-      </w:r>
-      <w:proofErr w:type="spellEnd"/>
-      <w:r>
-        <w:rPr>
-          <w:rFonts w:ascii="Times New Roman" w:hAnsi="Times New Roman" w:cs="Times New Roman"/>
-        </w:rPr>
-        <w:t xml:space="preserve"> </w:t>
+        <w:t xml:space="preserve">: Сконфігуровано </w:t>
       </w:r>
       <w:r>
         <w:rPr>
@@ -7449,7 +6446,6 @@
         </w:rPr>
         <w:t xml:space="preserve">: Створено профіль в </w:t>
       </w:r>
-      <w:proofErr w:type="spellStart"/>
       <w:r>
         <w:rPr>
           <w:rFonts w:ascii="Times New Roman" w:hAnsi="Times New Roman" w:cs="Times New Roman"/>
@@ -7457,7 +6453,6 @@
         </w:rPr>
         <w:t>Algotester</w:t>
       </w:r>
-      <w:proofErr w:type="spellEnd"/>
     </w:p>
     <w:p>
       <w:pPr>
@@ -7660,7 +6655,6 @@
         </w:rPr>
         <w:t xml:space="preserve">. Далі програма виводить </w:t>
       </w:r>
-      <w:proofErr w:type="spellStart"/>
       <w:r>
         <w:rPr>
           <w:rFonts w:ascii="Times New Roman" w:eastAsia="Times New Roman" w:hAnsi="Times New Roman" w:cs="Times New Roman"/>
@@ -7683,16 +6677,7 @@
           <w:sz w:val="24"/>
           <w:szCs w:val="24"/>
         </w:rPr>
-        <w:t>і</w:t>
-      </w:r>
-      <w:proofErr w:type="spellEnd"/>
-      <w:r>
-        <w:rPr>
-          <w:rFonts w:ascii="Times New Roman" w:eastAsia="Times New Roman" w:hAnsi="Times New Roman" w:cs="Times New Roman"/>
-          <w:sz w:val="24"/>
-          <w:szCs w:val="24"/>
-        </w:rPr>
-        <w:t xml:space="preserve"> </w:t>
+        <w:t xml:space="preserve">і </w:t>
       </w:r>
       <w:r>
         <w:rPr>
@@ -7725,18 +6710,8 @@
           <w:sz w:val="24"/>
           <w:szCs w:val="24"/>
         </w:rPr>
-        <w:t xml:space="preserve">Посилання на файл програми у пул-запиті </w:t>
-      </w:r>
-      <w:proofErr w:type="spellStart"/>
-      <w:r>
-        <w:rPr>
-          <w:rFonts w:ascii="Times New Roman" w:eastAsia="Times New Roman" w:hAnsi="Times New Roman" w:cs="Times New Roman"/>
-          <w:sz w:val="24"/>
-          <w:szCs w:val="24"/>
-        </w:rPr>
-        <w:t>GitHub</w:t>
-      </w:r>
-      <w:proofErr w:type="spellEnd"/>
+        <w:t>Посилання на файл програми у пул-запиті GitHub</w:t>
+      </w:r>
       <w:r>
         <w:rPr>
           <w:rFonts w:ascii="Times New Roman" w:eastAsia="Times New Roman" w:hAnsi="Times New Roman" w:cs="Times New Roman"/>
@@ -7848,6 +6823,7 @@
         <w:rPr>
           <w:rFonts w:ascii="Times New Roman" w:hAnsi="Times New Roman" w:cs="Times New Roman"/>
           <w:noProof/>
+          <w:lang w:val="en-US"/>
         </w:rPr>
       </w:pPr>
       <w:r>
@@ -7891,7 +6867,14 @@
         <w:rPr>
           <w:rFonts w:ascii="Times New Roman" w:hAnsi="Times New Roman" w:cs="Times New Roman"/>
         </w:rPr>
-        <w:t>: Код до програми №1</w:t>
+        <w:t>: Код до програми №</w:t>
+      </w:r>
+      <w:r>
+        <w:rPr>
+          <w:rFonts w:ascii="Times New Roman" w:hAnsi="Times New Roman" w:cs="Times New Roman"/>
+          <w:lang w:val="en-US"/>
+        </w:rPr>
+        <w:t>2</w:t>
       </w:r>
     </w:p>
     <w:p>
@@ -7998,18 +6981,8 @@
           <w:szCs w:val="24"/>
         </w:rPr>
         <w:lastRenderedPageBreak/>
-        <w:t xml:space="preserve">Посилання на файл програми у пул-запиті </w:t>
-      </w:r>
-      <w:proofErr w:type="spellStart"/>
-      <w:r>
-        <w:rPr>
-          <w:rFonts w:ascii="Times New Roman" w:eastAsia="Times New Roman" w:hAnsi="Times New Roman" w:cs="Times New Roman"/>
-          <w:sz w:val="24"/>
-          <w:szCs w:val="24"/>
-        </w:rPr>
-        <w:t>GitHub</w:t>
-      </w:r>
-      <w:proofErr w:type="spellEnd"/>
+        <w:t>Посилання на файл програми у пул-запиті GitHub</w:t>
+      </w:r>
       <w:r>
         <w:rPr>
           <w:rFonts w:ascii="Times New Roman" w:eastAsia="Times New Roman" w:hAnsi="Times New Roman" w:cs="Times New Roman"/>
@@ -8150,14 +7123,27 @@
       <w:r>
         <w:t xml:space="preserve">Рисунок </w:t>
       </w:r>
-      <w:fldSimple w:instr=" SEQ Рисунок \* ARABIC ">
-        <w:r>
-          <w:rPr>
-            <w:noProof/>
-          </w:rPr>
-          <w:t>14</w:t>
-        </w:r>
-      </w:fldSimple>
+      <w:r>
+        <w:fldChar w:fldCharType="begin"/>
+      </w:r>
+      <w:r>
+        <w:instrText xml:space="preserve"> SEQ Рисунок \* ARABIC </w:instrText>
+      </w:r>
+      <w:r>
+        <w:fldChar w:fldCharType="separate"/>
+      </w:r>
+      <w:r>
+        <w:rPr>
+          <w:noProof/>
+        </w:rPr>
+        <w:t>14</w:t>
+      </w:r>
+      <w:r>
+        <w:rPr>
+          <w:noProof/>
+        </w:rPr>
+        <w:fldChar w:fldCharType="end"/>
+      </w:r>
       <w:r>
         <w:t>: Приклад виконання програми №1</w:t>
       </w:r>
@@ -8316,14 +7302,27 @@
       <w:r>
         <w:t xml:space="preserve">Рисунок </w:t>
       </w:r>
-      <w:fldSimple w:instr=" SEQ Рисунок \* ARABIC ">
-        <w:r>
-          <w:rPr>
-            <w:noProof/>
-          </w:rPr>
-          <w:t>15</w:t>
-        </w:r>
-      </w:fldSimple>
+      <w:r>
+        <w:fldChar w:fldCharType="begin"/>
+      </w:r>
+      <w:r>
+        <w:instrText xml:space="preserve"> SEQ Рисунок \* ARABIC </w:instrText>
+      </w:r>
+      <w:r>
+        <w:fldChar w:fldCharType="separate"/>
+      </w:r>
+      <w:r>
+        <w:rPr>
+          <w:noProof/>
+        </w:rPr>
+        <w:t>15</w:t>
+      </w:r>
+      <w:r>
+        <w:rPr>
+          <w:noProof/>
+        </w:rPr>
+        <w:fldChar w:fldCharType="end"/>
+      </w:r>
       <w:r>
         <w:t>: Приклад виконання програми</w:t>
       </w:r>
@@ -8399,22 +7398,30 @@
       <w:r>
         <w:t xml:space="preserve">Рисунок </w:t>
       </w:r>
-      <w:fldSimple w:instr=" SEQ Рисунок \* ARABIC ">
-        <w:r>
-          <w:rPr>
-            <w:noProof/>
-          </w:rPr>
-          <w:t>16</w:t>
-        </w:r>
-      </w:fldSimple>
-      <w:r>
-        <w:t xml:space="preserve">: Завдання №2 зараховане в системі </w:t>
-      </w:r>
-      <w:proofErr w:type="spellStart"/>
-      <w:r>
-        <w:t>Алготестер</w:t>
-      </w:r>
-      <w:proofErr w:type="spellEnd"/>
+      <w:r>
+        <w:fldChar w:fldCharType="begin"/>
+      </w:r>
+      <w:r>
+        <w:instrText xml:space="preserve"> SEQ Рисунок \* ARABIC </w:instrText>
+      </w:r>
+      <w:r>
+        <w:fldChar w:fldCharType="separate"/>
+      </w:r>
+      <w:r>
+        <w:rPr>
+          <w:noProof/>
+        </w:rPr>
+        <w:t>16</w:t>
+      </w:r>
+      <w:r>
+        <w:rPr>
+          <w:noProof/>
+        </w:rPr>
+        <w:fldChar w:fldCharType="end"/>
+      </w:r>
+      <w:r>
+        <w:t>: Завдання №2 зараховане в системі Алготестер</w:t>
+      </w:r>
     </w:p>
     <w:p>
       <w:pPr>
@@ -8540,234 +7547,8 @@
           <w:sz w:val="24"/>
           <w:szCs w:val="24"/>
         </w:rPr>
-        <w:t xml:space="preserve"> </w:t>
-      </w:r>
-      <w:proofErr w:type="spellStart"/>
-      <w:r>
-        <w:rPr>
-          <w:rFonts w:ascii="Times New Roman" w:eastAsia="Times New Roman" w:hAnsi="Times New Roman" w:cs="Times New Roman"/>
-          <w:sz w:val="24"/>
-          <w:szCs w:val="24"/>
-        </w:rPr>
-        <w:t>Package</w:t>
-      </w:r>
-      <w:proofErr w:type="spellEnd"/>
-      <w:r>
-        <w:rPr>
-          <w:rFonts w:ascii="Times New Roman" w:eastAsia="Times New Roman" w:hAnsi="Times New Roman" w:cs="Times New Roman"/>
-          <w:sz w:val="24"/>
-          <w:szCs w:val="24"/>
-        </w:rPr>
-        <w:t xml:space="preserve"> </w:t>
-      </w:r>
-      <w:proofErr w:type="spellStart"/>
-      <w:r>
-        <w:rPr>
-          <w:rFonts w:ascii="Times New Roman" w:eastAsia="Times New Roman" w:hAnsi="Times New Roman" w:cs="Times New Roman"/>
-          <w:sz w:val="24"/>
-          <w:szCs w:val="24"/>
-        </w:rPr>
-        <w:t>Managers</w:t>
-      </w:r>
-      <w:proofErr w:type="spellEnd"/>
-      <w:r>
-        <w:rPr>
-          <w:rFonts w:ascii="Times New Roman" w:eastAsia="Times New Roman" w:hAnsi="Times New Roman" w:cs="Times New Roman"/>
-          <w:sz w:val="24"/>
-          <w:szCs w:val="24"/>
-        </w:rPr>
-        <w:t xml:space="preserve"> OS, </w:t>
-      </w:r>
-      <w:proofErr w:type="spellStart"/>
-      <w:r>
-        <w:rPr>
-          <w:rFonts w:ascii="Times New Roman" w:eastAsia="Times New Roman" w:hAnsi="Times New Roman" w:cs="Times New Roman"/>
-          <w:sz w:val="24"/>
-          <w:szCs w:val="24"/>
-        </w:rPr>
-        <w:t>Console</w:t>
-      </w:r>
-      <w:proofErr w:type="spellEnd"/>
-      <w:r>
-        <w:rPr>
-          <w:rFonts w:ascii="Times New Roman" w:eastAsia="Times New Roman" w:hAnsi="Times New Roman" w:cs="Times New Roman"/>
-          <w:sz w:val="24"/>
-          <w:szCs w:val="24"/>
-        </w:rPr>
-        <w:t xml:space="preserve"> </w:t>
-      </w:r>
-      <w:proofErr w:type="spellStart"/>
-      <w:r>
-        <w:rPr>
-          <w:rFonts w:ascii="Times New Roman" w:eastAsia="Times New Roman" w:hAnsi="Times New Roman" w:cs="Times New Roman"/>
-          <w:sz w:val="24"/>
-          <w:szCs w:val="24"/>
-        </w:rPr>
-        <w:t>Commands</w:t>
-      </w:r>
-      <w:proofErr w:type="spellEnd"/>
-      <w:r>
-        <w:rPr>
-          <w:rFonts w:ascii="Times New Roman" w:eastAsia="Times New Roman" w:hAnsi="Times New Roman" w:cs="Times New Roman"/>
-          <w:sz w:val="24"/>
-          <w:szCs w:val="24"/>
-        </w:rPr>
-        <w:t xml:space="preserve">  в </w:t>
-      </w:r>
-      <w:proofErr w:type="spellStart"/>
-      <w:r>
-        <w:rPr>
-          <w:rFonts w:ascii="Times New Roman" w:eastAsia="Times New Roman" w:hAnsi="Times New Roman" w:cs="Times New Roman"/>
-          <w:sz w:val="24"/>
-          <w:szCs w:val="24"/>
-        </w:rPr>
-        <w:t>Linux</w:t>
-      </w:r>
-      <w:proofErr w:type="spellEnd"/>
-      <w:r>
-        <w:rPr>
-          <w:rFonts w:ascii="Times New Roman" w:eastAsia="Times New Roman" w:hAnsi="Times New Roman" w:cs="Times New Roman"/>
-          <w:sz w:val="24"/>
-          <w:szCs w:val="24"/>
-        </w:rPr>
-        <w:t xml:space="preserve">, </w:t>
-      </w:r>
-      <w:proofErr w:type="spellStart"/>
-      <w:r>
-        <w:rPr>
-          <w:rFonts w:ascii="Times New Roman" w:eastAsia="Times New Roman" w:hAnsi="Times New Roman" w:cs="Times New Roman"/>
-          <w:sz w:val="24"/>
-          <w:szCs w:val="24"/>
-        </w:rPr>
-        <w:t>Visual</w:t>
-      </w:r>
-      <w:proofErr w:type="spellEnd"/>
-      <w:r>
-        <w:rPr>
-          <w:rFonts w:ascii="Times New Roman" w:eastAsia="Times New Roman" w:hAnsi="Times New Roman" w:cs="Times New Roman"/>
-          <w:sz w:val="24"/>
-          <w:szCs w:val="24"/>
-        </w:rPr>
-        <w:t xml:space="preserve"> </w:t>
-      </w:r>
-      <w:proofErr w:type="spellStart"/>
-      <w:r>
-        <w:rPr>
-          <w:rFonts w:ascii="Times New Roman" w:eastAsia="Times New Roman" w:hAnsi="Times New Roman" w:cs="Times New Roman"/>
-          <w:sz w:val="24"/>
-          <w:szCs w:val="24"/>
-        </w:rPr>
-        <w:t>Studio</w:t>
-      </w:r>
-      <w:proofErr w:type="spellEnd"/>
-      <w:r>
-        <w:rPr>
-          <w:rFonts w:ascii="Times New Roman" w:eastAsia="Times New Roman" w:hAnsi="Times New Roman" w:cs="Times New Roman"/>
-          <w:sz w:val="24"/>
-          <w:szCs w:val="24"/>
-        </w:rPr>
-        <w:t xml:space="preserve"> </w:t>
-      </w:r>
-      <w:proofErr w:type="spellStart"/>
-      <w:r>
-        <w:rPr>
-          <w:rFonts w:ascii="Times New Roman" w:eastAsia="Times New Roman" w:hAnsi="Times New Roman" w:cs="Times New Roman"/>
-          <w:sz w:val="24"/>
-          <w:szCs w:val="24"/>
-        </w:rPr>
-        <w:t>Code</w:t>
-      </w:r>
-      <w:proofErr w:type="spellEnd"/>
-      <w:r>
-        <w:rPr>
-          <w:rFonts w:ascii="Times New Roman" w:eastAsia="Times New Roman" w:hAnsi="Times New Roman" w:cs="Times New Roman"/>
-          <w:sz w:val="24"/>
-          <w:szCs w:val="24"/>
-        </w:rPr>
-        <w:t xml:space="preserve">, </w:t>
-      </w:r>
-      <w:proofErr w:type="spellStart"/>
-      <w:r>
-        <w:rPr>
-          <w:rFonts w:ascii="Times New Roman" w:eastAsia="Times New Roman" w:hAnsi="Times New Roman" w:cs="Times New Roman"/>
-          <w:sz w:val="24"/>
-          <w:szCs w:val="24"/>
-        </w:rPr>
-        <w:t>дебагером</w:t>
-      </w:r>
-      <w:proofErr w:type="spellEnd"/>
-      <w:r>
-        <w:rPr>
-          <w:rFonts w:ascii="Times New Roman" w:eastAsia="Times New Roman" w:hAnsi="Times New Roman" w:cs="Times New Roman"/>
-          <w:sz w:val="24"/>
-          <w:szCs w:val="24"/>
-        </w:rPr>
-        <w:t xml:space="preserve">, </w:t>
-      </w:r>
-      <w:proofErr w:type="spellStart"/>
-      <w:r>
-        <w:rPr>
-          <w:rFonts w:ascii="Times New Roman" w:eastAsia="Times New Roman" w:hAnsi="Times New Roman" w:cs="Times New Roman"/>
-          <w:sz w:val="24"/>
-          <w:szCs w:val="24"/>
-        </w:rPr>
-        <w:t>Algotester</w:t>
-      </w:r>
-      <w:proofErr w:type="spellEnd"/>
-      <w:r>
-        <w:rPr>
-          <w:rFonts w:ascii="Times New Roman" w:eastAsia="Times New Roman" w:hAnsi="Times New Roman" w:cs="Times New Roman"/>
-          <w:sz w:val="24"/>
-          <w:szCs w:val="24"/>
-        </w:rPr>
-        <w:t xml:space="preserve">, </w:t>
-      </w:r>
-      <w:proofErr w:type="spellStart"/>
-      <w:r>
-        <w:rPr>
-          <w:rFonts w:ascii="Times New Roman" w:eastAsia="Times New Roman" w:hAnsi="Times New Roman" w:cs="Times New Roman"/>
-          <w:sz w:val="24"/>
-          <w:szCs w:val="24"/>
-        </w:rPr>
-        <w:t>Git</w:t>
-      </w:r>
-      <w:proofErr w:type="spellEnd"/>
-      <w:r>
-        <w:rPr>
-          <w:rFonts w:ascii="Times New Roman" w:eastAsia="Times New Roman" w:hAnsi="Times New Roman" w:cs="Times New Roman"/>
-          <w:sz w:val="24"/>
-          <w:szCs w:val="24"/>
-        </w:rPr>
-        <w:t xml:space="preserve"> та команди, </w:t>
-      </w:r>
-      <w:proofErr w:type="spellStart"/>
-      <w:r>
-        <w:rPr>
-          <w:rFonts w:ascii="Times New Roman" w:eastAsia="Times New Roman" w:hAnsi="Times New Roman" w:cs="Times New Roman"/>
-          <w:sz w:val="24"/>
-          <w:szCs w:val="24"/>
-        </w:rPr>
-        <w:t>GitHub</w:t>
-      </w:r>
-      <w:proofErr w:type="spellEnd"/>
-      <w:r>
-        <w:rPr>
-          <w:rFonts w:ascii="Times New Roman" w:eastAsia="Times New Roman" w:hAnsi="Times New Roman" w:cs="Times New Roman"/>
-          <w:sz w:val="24"/>
-          <w:szCs w:val="24"/>
-        </w:rPr>
-        <w:t xml:space="preserve">, </w:t>
-      </w:r>
-      <w:proofErr w:type="spellStart"/>
-      <w:r>
-        <w:rPr>
-          <w:rFonts w:ascii="Times New Roman" w:eastAsia="Times New Roman" w:hAnsi="Times New Roman" w:cs="Times New Roman"/>
-          <w:sz w:val="24"/>
-          <w:szCs w:val="24"/>
-        </w:rPr>
-        <w:t>Trello</w:t>
-      </w:r>
-      <w:proofErr w:type="spellEnd"/>
+        <w:t xml:space="preserve"> Package Managers OS, Console Commands  в Linux, Visual Studio Code, дебагером, Algotester, Git та команди, GitHub, Trello</w:t>
+      </w:r>
       <w:r>
         <w:rPr>
           <w:rFonts w:ascii="Times New Roman" w:eastAsia="Times New Roman" w:hAnsi="Times New Roman" w:cs="Times New Roman"/>
@@ -10798,28 +9579,28 @@
 </file>
 
 <file path=customXml/item1.xml><?xml version="1.0" encoding="utf-8"?>
+<b:Sources xmlns:b="http://schemas.openxmlformats.org/officeDocument/2006/bibliography" xmlns="http://schemas.openxmlformats.org/officeDocument/2006/bibliography" SelectedStyle="\APASixthEditionOfficeOnline.xsl" StyleName="APA" Version="6"/>
+</file>
+
+<file path=customXml/item2.xml><?xml version="1.0" encoding="utf-8"?>
 <go:gDocsCustomXmlDataStorage xmlns:go="http://customooxmlschemas.google.com/" xmlns:r="http://schemas.openxmlformats.org/officeDocument/2006/relationships" uri="GoogleDocsCustomDataVersion2">
   <go:docsCustomData xmlns:go="http://customooxmlschemas.google.com/" roundtripDataSignature="AMtx7mg1t1gPSA62kT8ztiPESSo9M54hng==">CgMxLjA4AHIhMXFNVHNQYW9lLWVhNjZLeGlrRVdIRnNmaEdUSHNnNUIy</go:docsCustomData>
 </go:gDocsCustomXmlDataStorage>
 </file>
 
-<file path=customXml/item2.xml><?xml version="1.0" encoding="utf-8"?>
-<b:Sources xmlns:b="http://schemas.openxmlformats.org/officeDocument/2006/bibliography" xmlns="http://schemas.openxmlformats.org/officeDocument/2006/bibliography" SelectedStyle="\APASixthEditionOfficeOnline.xsl" StyleName="APA" Version="6"/>
+<file path=customXml/itemProps1.xml><?xml version="1.0" encoding="utf-8"?>
+<ds:datastoreItem xmlns:ds="http://schemas.openxmlformats.org/officeDocument/2006/customXml" ds:itemID="{1742F55E-DF8A-44CA-BACA-A8B7E139C958}">
+  <ds:schemaRefs>
+    <ds:schemaRef ds:uri="http://schemas.openxmlformats.org/officeDocument/2006/bibliography"/>
+  </ds:schemaRefs>
+</ds:datastoreItem>
 </file>
 
-<file path=customXml/itemProps1.xml><?xml version="1.0" encoding="utf-8"?>
+<file path=customXml/itemProps2.xml><?xml version="1.0" encoding="utf-8"?>
 <ds:datastoreItem xmlns:ds="http://schemas.openxmlformats.org/officeDocument/2006/customXml" ds:itemID="{11111111-1234-1234-1234-123412341234}">
   <ds:schemaRefs>
     <ds:schemaRef ds:uri="http://customooxmlschemas.google.com/"/>
     <ds:schemaRef ds:uri="http://schemas.openxmlformats.org/officeDocument/2006/relationships"/>
   </ds:schemaRefs>
 </ds:datastoreItem>
-</file>
-
-<file path=customXml/itemProps2.xml><?xml version="1.0" encoding="utf-8"?>
-<ds:datastoreItem xmlns:ds="http://schemas.openxmlformats.org/officeDocument/2006/customXml" ds:itemID="{1742F55E-DF8A-44CA-BACA-A8B7E139C958}">
-  <ds:schemaRefs>
-    <ds:schemaRef ds:uri="http://schemas.openxmlformats.org/officeDocument/2006/bibliography"/>
-  </ds:schemaRefs>
-</ds:datastoreItem>
 </file>
</xml_diff>